<commit_message>
Adding toolchain to Graphiti Setup guide.docx and gitignore for history
</commit_message>
<xml_diff>
--- a/documents/Graphiti Setup guide.docx
+++ b/documents/Graphiti Setup guide.docx
@@ -863,8 +863,13 @@
         <w:spacing w:line="480" w:lineRule="auto"/>
       </w:pPr>
       <w:r>
-        <w:t>Now install a compiler and build system of your choice. I recommend g++ as the compiler and Ninja as the build system for quick builds</w:t>
-      </w:r>
+        <w:t>Now install a compiler and build system of your choice. I recommend using g++ from the MSYS2 GCC 15.1.0 toolchain as the compiler, and Ninja as the build system for fast and efficient builds</w:t>
+      </w:r>
+    </w:p>
+    <w:p>
+      <w:pPr>
+        <w:pStyle w:val="ListParagraph"/>
+      </w:pPr>
     </w:p>
     <w:p>
       <w:pPr>
@@ -2212,8 +2217,13 @@
           </mc:Fallback>
         </mc:AlternateContent>
       </w:r>
-      <w:r>
-        <w:t>Now create a CMakeLists.txt file with the contents below:</w:t>
+      <w:proofErr w:type="spellStart"/>
+      <w:r>
+        <w:t>Now</w:t>
+      </w:r>
+      <w:proofErr w:type="spellEnd"/>
+      <w:r>
+        <w:t xml:space="preserve"> create a CMakeLists.txt file with the contents below:</w:t>
       </w:r>
     </w:p>
     <w:p>
@@ -4283,7 +4293,6 @@
   <w:style w:type="character" w:default="1" w:styleId="DefaultParagraphFont">
     <w:name w:val="Default Paragraph Font"/>
     <w:uiPriority w:val="1"/>
-    <w:semiHidden/>
     <w:unhideWhenUsed/>
   </w:style>
   <w:style w:type="table" w:default="1" w:styleId="TableNormal">

</xml_diff>

<commit_message>
Adding git requirement to document setup guide. Adding small change to tools ps1 run commands for clarity
</commit_message>
<xml_diff>
--- a/documents/Graphiti Setup guide.docx
+++ b/documents/Graphiti Setup guide.docx
@@ -67,15 +67,7 @@
         <w:spacing w:line="480" w:lineRule="auto"/>
       </w:pPr>
       <w:r>
-        <w:t xml:space="preserve">Under “Ports (COM &amp; LPT)” identify the COM port the device has connected to which is “COM” followed by a number </w:t>
-      </w:r>
-      <w:proofErr w:type="spellStart"/>
-      <w:r>
-        <w:t>e.i.</w:t>
-      </w:r>
-      <w:proofErr w:type="spellEnd"/>
-      <w:r>
-        <w:t xml:space="preserve"> COM4 and note this for later</w:t>
+        <w:t>Under “Ports (COM &amp; LPT)” identify the COM port the device has connected to which is “COM” followed by a number e.i. COM4 and note this for later</w:t>
       </w:r>
     </w:p>
     <w:p>
@@ -247,15 +239,7 @@
         <w:spacing w:line="480" w:lineRule="auto"/>
       </w:pPr>
       <w:r>
-        <w:t>Now in the visual studio code terminal you can change your directory to the directory that you wish to install the Graphiti Library dependency of asio which is used for communicating with the device across the COM port (using the USB-A to Micro USB cable). You can do this by doing the command “cd C:\Users\&lt;YourName&gt;” and put your username as a replacement for &lt;</w:t>
-      </w:r>
-      <w:proofErr w:type="spellStart"/>
-      <w:r>
-        <w:t>YourName</w:t>
-      </w:r>
-      <w:proofErr w:type="spellEnd"/>
-      <w:r>
-        <w:t xml:space="preserve">&gt; like “cd C:\Users\User”. </w:t>
+        <w:t xml:space="preserve">Now in the visual studio code terminal you can change your directory to the directory that you wish to install the Graphiti Library dependency of asio which is used for communicating with the device across the COM port (using the USB-A to Micro USB cable). You can do this by doing the command “cd C:\Users\&lt;YourName&gt;” and put your username as a replacement for &lt;YourName&gt; like “cd C:\Users\User”. </w:t>
       </w:r>
     </w:p>
     <w:p>
@@ -269,6 +253,9 @@
       </w:pPr>
       <w:r>
         <w:t>Now you can move the file vcpkg.ps1 found in the library to that directory and run it by doing “.\vckpgSetup.ps1”</w:t>
+      </w:r>
+      <w:r>
+        <w:t xml:space="preserve"> (This script will fail if you do not have git installed)</w:t>
       </w:r>
     </w:p>
     <w:p>
@@ -346,61 +333,17 @@
                           </w:p>
                           <w:p>
                             <w:r>
-                              <w:t>.\</w:t>
-                            </w:r>
-                            <w:proofErr w:type="spellStart"/>
-                            <w:r>
-                              <w:t>vcpkg</w:t>
-                            </w:r>
-                            <w:proofErr w:type="spellEnd"/>
-                            <w:r>
-                              <w:t>\bootstrap-vcpkg.bat</w:t>
+                              <w:t>.\vcpkg\bootstrap-vcpkg.bat</w:t>
                             </w:r>
                           </w:p>
                           <w:p>
-                            <w:proofErr w:type="gramStart"/>
                             <w:r>
-                              <w:t>.\</w:t>
-                            </w:r>
-                            <w:proofErr w:type="spellStart"/>
-                            <w:r>
-                              <w:t>vcpkg</w:t>
-                            </w:r>
-                            <w:proofErr w:type="spellEnd"/>
-                            <w:r>
-                              <w:t>\</w:t>
-                            </w:r>
-                            <w:proofErr w:type="spellStart"/>
-                            <w:r>
-                              <w:t>vcpkg</w:t>
-                            </w:r>
-                            <w:proofErr w:type="spellEnd"/>
-                            <w:proofErr w:type="gramEnd"/>
-                            <w:r>
-                              <w:t xml:space="preserve"> integrate install   </w:t>
+                              <w:t xml:space="preserve">.\vcpkg\vcpkg integrate install   </w:t>
                             </w:r>
                           </w:p>
                           <w:p>
-                            <w:proofErr w:type="gramStart"/>
                             <w:r>
-                              <w:t>.\</w:t>
-                            </w:r>
-                            <w:proofErr w:type="spellStart"/>
-                            <w:r>
-                              <w:t>vcpkg</w:t>
-                            </w:r>
-                            <w:proofErr w:type="spellEnd"/>
-                            <w:r>
-                              <w:t>\</w:t>
-                            </w:r>
-                            <w:proofErr w:type="spellStart"/>
-                            <w:r>
-                              <w:t>vcpkg</w:t>
-                            </w:r>
-                            <w:proofErr w:type="spellEnd"/>
-                            <w:proofErr w:type="gramEnd"/>
-                            <w:r>
-                              <w:t xml:space="preserve"> install asio </w:t>
+                              <w:t xml:space="preserve">.\vcpkg\vcpkg install asio </w:t>
                             </w:r>
                           </w:p>
                           <w:p/>
@@ -437,61 +380,17 @@
                     </w:p>
                     <w:p>
                       <w:r>
-                        <w:t>.\</w:t>
-                      </w:r>
-                      <w:proofErr w:type="spellStart"/>
-                      <w:r>
-                        <w:t>vcpkg</w:t>
-                      </w:r>
-                      <w:proofErr w:type="spellEnd"/>
-                      <w:r>
-                        <w:t>\bootstrap-vcpkg.bat</w:t>
+                        <w:t>.\vcpkg\bootstrap-vcpkg.bat</w:t>
                       </w:r>
                     </w:p>
                     <w:p>
-                      <w:proofErr w:type="gramStart"/>
                       <w:r>
-                        <w:t>.\</w:t>
-                      </w:r>
-                      <w:proofErr w:type="spellStart"/>
-                      <w:r>
-                        <w:t>vcpkg</w:t>
-                      </w:r>
-                      <w:proofErr w:type="spellEnd"/>
-                      <w:r>
-                        <w:t>\</w:t>
-                      </w:r>
-                      <w:proofErr w:type="spellStart"/>
-                      <w:r>
-                        <w:t>vcpkg</w:t>
-                      </w:r>
-                      <w:proofErr w:type="spellEnd"/>
-                      <w:proofErr w:type="gramEnd"/>
-                      <w:r>
-                        <w:t xml:space="preserve"> integrate install   </w:t>
+                        <w:t xml:space="preserve">.\vcpkg\vcpkg integrate install   </w:t>
                       </w:r>
                     </w:p>
                     <w:p>
-                      <w:proofErr w:type="gramStart"/>
                       <w:r>
-                        <w:t>.\</w:t>
-                      </w:r>
-                      <w:proofErr w:type="spellStart"/>
-                      <w:r>
-                        <w:t>vcpkg</w:t>
-                      </w:r>
-                      <w:proofErr w:type="spellEnd"/>
-                      <w:r>
-                        <w:t>\</w:t>
-                      </w:r>
-                      <w:proofErr w:type="spellStart"/>
-                      <w:r>
-                        <w:t>vcpkg</w:t>
-                      </w:r>
-                      <w:proofErr w:type="spellEnd"/>
-                      <w:proofErr w:type="gramEnd"/>
-                      <w:r>
-                        <w:t xml:space="preserve"> install asio </w:t>
+                        <w:t xml:space="preserve">.\vcpkg\vcpkg install asio </w:t>
                       </w:r>
                     </w:p>
                     <w:p/>
@@ -514,15 +413,7 @@
         <w:spacing w:line="480" w:lineRule="auto"/>
       </w:pPr>
       <w:r>
-        <w:t xml:space="preserve">Next add the directory that you installed </w:t>
-      </w:r>
-      <w:proofErr w:type="spellStart"/>
-      <w:r>
-        <w:t>vcpkg</w:t>
-      </w:r>
-      <w:proofErr w:type="spellEnd"/>
-      <w:r>
-        <w:t xml:space="preserve"> to your Path</w:t>
+        <w:t>Next add the directory that you installed vcpkg to your Path</w:t>
       </w:r>
     </w:p>
     <w:p>
@@ -558,33 +449,7 @@
         <w:spacing w:line="480" w:lineRule="auto"/>
       </w:pPr>
       <w:r>
-        <w:t xml:space="preserve">Now if </w:t>
-      </w:r>
-      <w:proofErr w:type="spellStart"/>
-      <w:r>
-        <w:t>vcpkg</w:t>
-      </w:r>
-      <w:proofErr w:type="spellEnd"/>
-      <w:r>
-        <w:t xml:space="preserve"> was installed under a user such as “</w:t>
-      </w:r>
-      <w:proofErr w:type="spellStart"/>
-      <w:proofErr w:type="gramStart"/>
-      <w:r>
-        <w:t>C:Users</w:t>
-      </w:r>
-      <w:proofErr w:type="spellEnd"/>
-      <w:proofErr w:type="gramEnd"/>
-      <w:r>
-        <w:t>\&lt;</w:t>
-      </w:r>
-      <w:proofErr w:type="spellStart"/>
-      <w:r>
-        <w:t>YourName</w:t>
-      </w:r>
-      <w:proofErr w:type="spellEnd"/>
-      <w:r>
-        <w:t>&gt;” edit “User variables for _____” by clicking “Path” then “Edit”</w:t>
+        <w:t>Now if vcpkg was installed under a user such as “C:Users\&lt;YourName&gt;” edit “User variables for _____” by clicking “Path” then “Edit”</w:t>
       </w:r>
     </w:p>
     <w:p>
@@ -602,31 +467,7 @@
         <w:spacing w:line="480" w:lineRule="auto"/>
       </w:pPr>
       <w:r>
-        <w:t xml:space="preserve">Next press New and add your path to </w:t>
-      </w:r>
-      <w:proofErr w:type="spellStart"/>
-      <w:r>
-        <w:t>vcpkg</w:t>
-      </w:r>
-      <w:proofErr w:type="spellEnd"/>
-      <w:r>
-        <w:t xml:space="preserve"> as “C:\Users\&lt;</w:t>
-      </w:r>
-      <w:proofErr w:type="spellStart"/>
-      <w:r>
-        <w:t>YourName</w:t>
-      </w:r>
-      <w:proofErr w:type="spellEnd"/>
-      <w:r>
-        <w:t>&gt;\</w:t>
-      </w:r>
-      <w:proofErr w:type="spellStart"/>
-      <w:r>
-        <w:t>vcpkg</w:t>
-      </w:r>
-      <w:proofErr w:type="spellEnd"/>
-      <w:r>
-        <w:t>\</w:t>
+        <w:t>Next press New and add your path to vcpkg as “C:\Users\&lt;YourName&gt;\vcpkg\</w:t>
       </w:r>
     </w:p>
     <w:p>
@@ -663,49 +504,7 @@
       </w:pPr>
       <w:r>
         <w:lastRenderedPageBreak/>
-        <w:t>Now download the Graphiti Library called “</w:t>
-      </w:r>
-      <w:proofErr w:type="spellStart"/>
-      <w:r>
-        <w:t>graphiti</w:t>
-      </w:r>
-      <w:proofErr w:type="spellEnd"/>
-      <w:r>
-        <w:t>” to “</w:t>
-      </w:r>
-      <w:proofErr w:type="spellStart"/>
-      <w:proofErr w:type="gramStart"/>
-      <w:r>
-        <w:t>C:Users</w:t>
-      </w:r>
-      <w:proofErr w:type="spellEnd"/>
-      <w:proofErr w:type="gramEnd"/>
-      <w:r>
-        <w:t>\&lt;</w:t>
-      </w:r>
-      <w:proofErr w:type="spellStart"/>
-      <w:r>
-        <w:t>YourName</w:t>
-      </w:r>
-      <w:proofErr w:type="spellEnd"/>
-      <w:r>
-        <w:t>&gt;” or anywhere you wish keeping in mind its path and a following the same steps as in step 6 but instead adding the path “C:\Users\&lt;</w:t>
-      </w:r>
-      <w:proofErr w:type="spellStart"/>
-      <w:r>
-        <w:t>YourName</w:t>
-      </w:r>
-      <w:proofErr w:type="spellEnd"/>
-      <w:r>
-        <w:t>&gt;\</w:t>
-      </w:r>
-      <w:proofErr w:type="spellStart"/>
-      <w:r>
-        <w:t>graphiti</w:t>
-      </w:r>
-      <w:proofErr w:type="spellEnd"/>
-      <w:r>
-        <w:t>\bin”</w:t>
+        <w:t>Now download the Graphiti Library called “graphiti” to “C:Users\&lt;YourName&gt;” or anywhere you wish keeping in mind its path and a following the same steps as in step 6 but instead adding the path “C:\Users\&lt;YourName&gt;\graphiti\bin”</w:t>
       </w:r>
     </w:p>
     <w:p>
@@ -779,15 +578,7 @@
                           </w:p>
                           <w:p>
                             <w:r>
-                              <w:t>${</w:t>
-                            </w:r>
-                            <w:proofErr w:type="spellStart"/>
-                            <w:r>
-                              <w:t>workspaceFolder</w:t>
-                            </w:r>
-                            <w:proofErr w:type="spellEnd"/>
-                            <w:r>
-                              <w:t>}/**</w:t>
+                              <w:t>${workspaceFolder}/**</w:t>
                             </w:r>
                           </w:p>
                         </w:txbxContent>
@@ -824,15 +615,7 @@
                     </w:p>
                     <w:p>
                       <w:r>
-                        <w:t>${</w:t>
-                      </w:r>
-                      <w:proofErr w:type="spellStart"/>
-                      <w:r>
-                        <w:t>workspaceFolder</w:t>
-                      </w:r>
-                      <w:proofErr w:type="spellEnd"/>
-                      <w:r>
-                        <w:t>}/**</w:t>
+                        <w:t>${workspaceFolder}/**</w:t>
                       </w:r>
                     </w:p>
                   </w:txbxContent>
@@ -938,37 +721,12 @@
                                 <w:szCs w:val="20"/>
                               </w:rPr>
                             </w:pPr>
-                            <w:proofErr w:type="spellStart"/>
                             <w:r>
                               <w:rPr>
                                 <w:sz w:val="20"/>
                                 <w:szCs w:val="20"/>
                               </w:rPr>
-                              <w:t>cmake_minimum_</w:t>
-                            </w:r>
-                            <w:proofErr w:type="gramStart"/>
-                            <w:r>
-                              <w:rPr>
-                                <w:sz w:val="20"/>
-                                <w:szCs w:val="20"/>
-                              </w:rPr>
-                              <w:t>required</w:t>
-                            </w:r>
-                            <w:proofErr w:type="spellEnd"/>
-                            <w:r>
-                              <w:rPr>
-                                <w:sz w:val="20"/>
-                                <w:szCs w:val="20"/>
-                              </w:rPr>
-                              <w:t>(</w:t>
-                            </w:r>
-                            <w:proofErr w:type="gramEnd"/>
-                            <w:r>
-                              <w:rPr>
-                                <w:sz w:val="20"/>
-                                <w:szCs w:val="20"/>
-                              </w:rPr>
-                              <w:t>VERSION 3.15)</w:t>
+                              <w:t>cmake_minimum_required(VERSION 3.15)</w:t>
                             </w:r>
                           </w:p>
                           <w:p>
@@ -978,21 +736,12 @@
                                 <w:szCs w:val="20"/>
                               </w:rPr>
                             </w:pPr>
-                            <w:proofErr w:type="gramStart"/>
                             <w:r>
                               <w:rPr>
                                 <w:sz w:val="20"/>
                                 <w:szCs w:val="20"/>
                               </w:rPr>
-                              <w:t>set(</w:t>
-                            </w:r>
-                            <w:proofErr w:type="gramEnd"/>
-                            <w:r>
-                              <w:rPr>
-                                <w:sz w:val="20"/>
-                                <w:szCs w:val="20"/>
-                              </w:rPr>
-                              <w:t>CMAKE_CXX_STANDARD 23)</w:t>
+                              <w:t>set(CMAKE_CXX_STANDARD 23)</w:t>
                             </w:r>
                           </w:p>
                           <w:p>
@@ -1025,21 +774,12 @@
                                 <w:szCs w:val="20"/>
                               </w:rPr>
                             </w:pPr>
-                            <w:proofErr w:type="gramStart"/>
                             <w:r>
                               <w:rPr>
                                 <w:sz w:val="20"/>
                                 <w:szCs w:val="20"/>
                               </w:rPr>
-                              <w:t>set(</w:t>
-                            </w:r>
-                            <w:proofErr w:type="gramEnd"/>
-                            <w:r>
-                              <w:rPr>
-                                <w:sz w:val="20"/>
-                                <w:szCs w:val="20"/>
-                              </w:rPr>
-                              <w:t>CMAKE_CXX_COMPILER "g++")</w:t>
+                              <w:t>set(CMAKE_CXX_COMPILER "g++")</w:t>
                             </w:r>
                           </w:p>
                           <w:p>
@@ -1049,21 +789,12 @@
                                 <w:szCs w:val="20"/>
                               </w:rPr>
                             </w:pPr>
-                            <w:proofErr w:type="spellStart"/>
                             <w:r>
                               <w:rPr>
                                 <w:sz w:val="20"/>
                                 <w:szCs w:val="20"/>
                               </w:rPr>
-                              <w:t>add_definitions</w:t>
-                            </w:r>
-                            <w:proofErr w:type="spellEnd"/>
-                            <w:r>
-                              <w:rPr>
-                                <w:sz w:val="20"/>
-                                <w:szCs w:val="20"/>
-                              </w:rPr>
-                              <w:t>(-D_WIN32_WINNT=0x0601)</w:t>
+                              <w:t>add_definitions(-D_WIN32_WINNT=0x0601)</w:t>
                             </w:r>
                           </w:p>
                           <w:p>
@@ -1086,23 +817,7 @@
                                 <w:sz w:val="20"/>
                                 <w:szCs w:val="20"/>
                               </w:rPr>
-                              <w:t xml:space="preserve"># Set </w:t>
-                            </w:r>
-                            <w:proofErr w:type="spellStart"/>
-                            <w:r>
-                              <w:rPr>
-                                <w:sz w:val="20"/>
-                                <w:szCs w:val="20"/>
-                              </w:rPr>
-                              <w:t>vcpkg</w:t>
-                            </w:r>
-                            <w:proofErr w:type="spellEnd"/>
-                            <w:r>
-                              <w:rPr>
-                                <w:sz w:val="20"/>
-                                <w:szCs w:val="20"/>
-                              </w:rPr>
-                              <w:t xml:space="preserve"> toolchain (adjust path as needed)</w:t>
+                              <w:t># Set vcpkg toolchain (adjust path as needed)</w:t>
                             </w:r>
                           </w:p>
                           <w:p>
@@ -1117,23 +832,7 @@
                                 <w:sz w:val="20"/>
                                 <w:szCs w:val="20"/>
                               </w:rPr>
-                              <w:t xml:space="preserve"># Make sure </w:t>
-                            </w:r>
-                            <w:proofErr w:type="spellStart"/>
-                            <w:r>
-                              <w:rPr>
-                                <w:sz w:val="20"/>
-                                <w:szCs w:val="20"/>
-                              </w:rPr>
-                              <w:t>vcpkg</w:t>
-                            </w:r>
-                            <w:proofErr w:type="spellEnd"/>
-                            <w:r>
-                              <w:rPr>
-                                <w:sz w:val="20"/>
-                                <w:szCs w:val="20"/>
-                              </w:rPr>
-                              <w:t xml:space="preserve"> has asio</w:t>
+                              <w:t># Make sure vcpkg has asio</w:t>
                             </w:r>
                           </w:p>
                           <w:p>
@@ -1143,21 +842,12 @@
                                 <w:szCs w:val="20"/>
                               </w:rPr>
                             </w:pPr>
-                            <w:proofErr w:type="gramStart"/>
                             <w:r>
                               <w:rPr>
                                 <w:sz w:val="20"/>
                                 <w:szCs w:val="20"/>
                               </w:rPr>
-                              <w:t>set(</w:t>
-                            </w:r>
-                            <w:proofErr w:type="gramEnd"/>
-                            <w:r>
-                              <w:rPr>
-                                <w:sz w:val="20"/>
-                                <w:szCs w:val="20"/>
-                              </w:rPr>
-                              <w:t>CMAKE_TOOLCHAIN_FILE "C:/Users/</w:t>
+                              <w:t>set(CMAKE_TOOLCHAIN_FILE "C:/Users/</w:t>
                             </w:r>
                             <w:r>
                               <w:rPr>
@@ -1186,23 +876,7 @@
                                 <w:sz w:val="20"/>
                                 <w:szCs w:val="20"/>
                               </w:rPr>
-                              <w:t xml:space="preserve"># Set path for </w:t>
-                            </w:r>
-                            <w:proofErr w:type="spellStart"/>
-                            <w:r>
-                              <w:rPr>
-                                <w:sz w:val="20"/>
-                                <w:szCs w:val="20"/>
-                              </w:rPr>
-                              <w:t>Graphit</w:t>
-                            </w:r>
-                            <w:proofErr w:type="spellEnd"/>
-                            <w:r>
-                              <w:rPr>
-                                <w:sz w:val="20"/>
-                                <w:szCs w:val="20"/>
-                              </w:rPr>
-                              <w:t xml:space="preserve"> library</w:t>
+                              <w:t># Set path for Graphit library</w:t>
                             </w:r>
                           </w:p>
                           <w:p>
@@ -1212,21 +886,12 @@
                                 <w:szCs w:val="20"/>
                               </w:rPr>
                             </w:pPr>
-                            <w:proofErr w:type="gramStart"/>
                             <w:r>
                               <w:rPr>
                                 <w:sz w:val="20"/>
                                 <w:szCs w:val="20"/>
                               </w:rPr>
-                              <w:t>set(</w:t>
-                            </w:r>
-                            <w:proofErr w:type="gramEnd"/>
-                            <w:r>
-                              <w:rPr>
-                                <w:sz w:val="20"/>
-                                <w:szCs w:val="20"/>
-                              </w:rPr>
-                              <w:t>CMAKE_PREFIX_PATH "C:/Users/</w:t>
+                              <w:t>set(CMAKE_PREFIX_PATH "C:/Users/</w:t>
                             </w:r>
                             <w:r>
                               <w:rPr>
@@ -1273,30 +938,12 @@
                                 <w:szCs w:val="20"/>
                               </w:rPr>
                             </w:pPr>
-                            <w:proofErr w:type="gramStart"/>
                             <w:r>
                               <w:rPr>
                                 <w:sz w:val="20"/>
                                 <w:szCs w:val="20"/>
                               </w:rPr>
-                              <w:t>project(</w:t>
-                            </w:r>
-                            <w:proofErr w:type="spellStart"/>
-                            <w:proofErr w:type="gramEnd"/>
-                            <w:r>
-                              <w:rPr>
-                                <w:sz w:val="20"/>
-                                <w:szCs w:val="20"/>
-                              </w:rPr>
-                              <w:t>RunGraphiti</w:t>
-                            </w:r>
-                            <w:proofErr w:type="spellEnd"/>
-                            <w:r>
-                              <w:rPr>
-                                <w:sz w:val="20"/>
-                                <w:szCs w:val="20"/>
-                              </w:rPr>
-                              <w:t>)</w:t>
+                              <w:t>project(RunGraphiti)</w:t>
                             </w:r>
                           </w:p>
                           <w:p>
@@ -1329,37 +976,12 @@
                                 <w:szCs w:val="20"/>
                               </w:rPr>
                             </w:pPr>
-                            <w:proofErr w:type="spellStart"/>
                             <w:r>
                               <w:rPr>
                                 <w:sz w:val="20"/>
                                 <w:szCs w:val="20"/>
                               </w:rPr>
-                              <w:t>find_</w:t>
-                            </w:r>
-                            <w:proofErr w:type="gramStart"/>
-                            <w:r>
-                              <w:rPr>
-                                <w:sz w:val="20"/>
-                                <w:szCs w:val="20"/>
-                              </w:rPr>
-                              <w:t>package</w:t>
-                            </w:r>
-                            <w:proofErr w:type="spellEnd"/>
-                            <w:r>
-                              <w:rPr>
-                                <w:sz w:val="20"/>
-                                <w:szCs w:val="20"/>
-                              </w:rPr>
-                              <w:t>(</w:t>
-                            </w:r>
-                            <w:proofErr w:type="gramEnd"/>
-                            <w:r>
-                              <w:rPr>
-                                <w:sz w:val="20"/>
-                                <w:szCs w:val="20"/>
-                              </w:rPr>
-                              <w:t>asio REQUIRED)</w:t>
+                              <w:t>find_package(asio REQUIRED)</w:t>
                             </w:r>
                           </w:p>
                           <w:p>
@@ -1384,37 +1006,12 @@
                                 <w:szCs w:val="20"/>
                               </w:rPr>
                             </w:pPr>
-                            <w:proofErr w:type="spellStart"/>
                             <w:r>
                               <w:rPr>
                                 <w:sz w:val="20"/>
                                 <w:szCs w:val="20"/>
                               </w:rPr>
-                              <w:t>find_</w:t>
-                            </w:r>
-                            <w:proofErr w:type="gramStart"/>
-                            <w:r>
-                              <w:rPr>
-                                <w:sz w:val="20"/>
-                                <w:szCs w:val="20"/>
-                              </w:rPr>
-                              <w:t>package</w:t>
-                            </w:r>
-                            <w:proofErr w:type="spellEnd"/>
-                            <w:r>
-                              <w:rPr>
-                                <w:sz w:val="20"/>
-                                <w:szCs w:val="20"/>
-                              </w:rPr>
-                              <w:t>(</w:t>
-                            </w:r>
-                            <w:proofErr w:type="gramEnd"/>
-                            <w:r>
-                              <w:rPr>
-                                <w:sz w:val="20"/>
-                                <w:szCs w:val="20"/>
-                              </w:rPr>
-                              <w:t>Graphiti REQUIRED)</w:t>
+                              <w:t>find_package(Graphiti REQUIRED)</w:t>
                             </w:r>
                           </w:p>
                           <w:p>
@@ -1439,53 +1036,12 @@
                                 <w:szCs w:val="20"/>
                               </w:rPr>
                             </w:pPr>
-                            <w:proofErr w:type="spellStart"/>
                             <w:r>
                               <w:rPr>
                                 <w:sz w:val="20"/>
                                 <w:szCs w:val="20"/>
                               </w:rPr>
-                              <w:t>add_</w:t>
-                            </w:r>
-                            <w:proofErr w:type="gramStart"/>
-                            <w:r>
-                              <w:rPr>
-                                <w:sz w:val="20"/>
-                                <w:szCs w:val="20"/>
-                              </w:rPr>
-                              <w:t>executable</w:t>
-                            </w:r>
-                            <w:proofErr w:type="spellEnd"/>
-                            <w:r>
-                              <w:rPr>
-                                <w:sz w:val="20"/>
-                                <w:szCs w:val="20"/>
-                              </w:rPr>
-                              <w:t>(</w:t>
-                            </w:r>
-                            <w:proofErr w:type="gramEnd"/>
-                            <w:r>
-                              <w:rPr>
-                                <w:sz w:val="20"/>
-                                <w:szCs w:val="20"/>
-                              </w:rPr>
-                              <w:t xml:space="preserve">main </w:t>
-                            </w:r>
-                            <w:proofErr w:type="spellStart"/>
-                            <w:r>
-                              <w:rPr>
-                                <w:sz w:val="20"/>
-                                <w:szCs w:val="20"/>
-                              </w:rPr>
-                              <w:t>src</w:t>
-                            </w:r>
-                            <w:proofErr w:type="spellEnd"/>
-                            <w:r>
-                              <w:rPr>
-                                <w:sz w:val="20"/>
-                                <w:szCs w:val="20"/>
-                              </w:rPr>
-                              <w:t>/main.cpp)</w:t>
+                              <w:t>add_executable(main src/main.cpp)</w:t>
                             </w:r>
                           </w:p>
                           <w:p>
@@ -1510,53 +1066,12 @@
                                 <w:szCs w:val="20"/>
                               </w:rPr>
                             </w:pPr>
-                            <w:proofErr w:type="spellStart"/>
                             <w:r>
                               <w:rPr>
                                 <w:sz w:val="20"/>
                                 <w:szCs w:val="20"/>
                               </w:rPr>
-                              <w:t>target_link_</w:t>
-                            </w:r>
-                            <w:proofErr w:type="gramStart"/>
-                            <w:r>
-                              <w:rPr>
-                                <w:sz w:val="20"/>
-                                <w:szCs w:val="20"/>
-                              </w:rPr>
-                              <w:t>libraries</w:t>
-                            </w:r>
-                            <w:proofErr w:type="spellEnd"/>
-                            <w:r>
-                              <w:rPr>
-                                <w:sz w:val="20"/>
-                                <w:szCs w:val="20"/>
-                              </w:rPr>
-                              <w:t>(</w:t>
-                            </w:r>
-                            <w:proofErr w:type="gramEnd"/>
-                            <w:r>
-                              <w:rPr>
-                                <w:sz w:val="20"/>
-                                <w:szCs w:val="20"/>
-                              </w:rPr>
-                              <w:t xml:space="preserve">main PRIVATE </w:t>
-                            </w:r>
-                            <w:proofErr w:type="gramStart"/>
-                            <w:r>
-                              <w:rPr>
-                                <w:sz w:val="20"/>
-                                <w:szCs w:val="20"/>
-                              </w:rPr>
-                              <w:t>Graphiti::</w:t>
-                            </w:r>
-                            <w:proofErr w:type="gramEnd"/>
-                            <w:r>
-                              <w:rPr>
-                                <w:sz w:val="20"/>
-                                <w:szCs w:val="20"/>
-                              </w:rPr>
-                              <w:t>Graphiti)</w:t>
+                              <w:t>target_link_libraries(main PRIVATE Graphiti::Graphiti)</w:t>
                             </w:r>
                           </w:p>
                         </w:txbxContent>
@@ -1588,37 +1103,12 @@
                           <w:szCs w:val="20"/>
                         </w:rPr>
                       </w:pPr>
-                      <w:proofErr w:type="spellStart"/>
                       <w:r>
                         <w:rPr>
                           <w:sz w:val="20"/>
                           <w:szCs w:val="20"/>
                         </w:rPr>
-                        <w:t>cmake_minimum_</w:t>
-                      </w:r>
-                      <w:proofErr w:type="gramStart"/>
-                      <w:r>
-                        <w:rPr>
-                          <w:sz w:val="20"/>
-                          <w:szCs w:val="20"/>
-                        </w:rPr>
-                        <w:t>required</w:t>
-                      </w:r>
-                      <w:proofErr w:type="spellEnd"/>
-                      <w:r>
-                        <w:rPr>
-                          <w:sz w:val="20"/>
-                          <w:szCs w:val="20"/>
-                        </w:rPr>
-                        <w:t>(</w:t>
-                      </w:r>
-                      <w:proofErr w:type="gramEnd"/>
-                      <w:r>
-                        <w:rPr>
-                          <w:sz w:val="20"/>
-                          <w:szCs w:val="20"/>
-                        </w:rPr>
-                        <w:t>VERSION 3.15)</w:t>
+                        <w:t>cmake_minimum_required(VERSION 3.15)</w:t>
                       </w:r>
                     </w:p>
                     <w:p>
@@ -1628,21 +1118,12 @@
                           <w:szCs w:val="20"/>
                         </w:rPr>
                       </w:pPr>
-                      <w:proofErr w:type="gramStart"/>
                       <w:r>
                         <w:rPr>
                           <w:sz w:val="20"/>
                           <w:szCs w:val="20"/>
                         </w:rPr>
-                        <w:t>set(</w:t>
-                      </w:r>
-                      <w:proofErr w:type="gramEnd"/>
-                      <w:r>
-                        <w:rPr>
-                          <w:sz w:val="20"/>
-                          <w:szCs w:val="20"/>
-                        </w:rPr>
-                        <w:t>CMAKE_CXX_STANDARD 23)</w:t>
+                        <w:t>set(CMAKE_CXX_STANDARD 23)</w:t>
                       </w:r>
                     </w:p>
                     <w:p>
@@ -1675,21 +1156,12 @@
                           <w:szCs w:val="20"/>
                         </w:rPr>
                       </w:pPr>
-                      <w:proofErr w:type="gramStart"/>
                       <w:r>
                         <w:rPr>
                           <w:sz w:val="20"/>
                           <w:szCs w:val="20"/>
                         </w:rPr>
-                        <w:t>set(</w:t>
-                      </w:r>
-                      <w:proofErr w:type="gramEnd"/>
-                      <w:r>
-                        <w:rPr>
-                          <w:sz w:val="20"/>
-                          <w:szCs w:val="20"/>
-                        </w:rPr>
-                        <w:t>CMAKE_CXX_COMPILER "g++")</w:t>
+                        <w:t>set(CMAKE_CXX_COMPILER "g++")</w:t>
                       </w:r>
                     </w:p>
                     <w:p>
@@ -1699,21 +1171,12 @@
                           <w:szCs w:val="20"/>
                         </w:rPr>
                       </w:pPr>
-                      <w:proofErr w:type="spellStart"/>
                       <w:r>
                         <w:rPr>
                           <w:sz w:val="20"/>
                           <w:szCs w:val="20"/>
                         </w:rPr>
-                        <w:t>add_definitions</w:t>
-                      </w:r>
-                      <w:proofErr w:type="spellEnd"/>
-                      <w:r>
-                        <w:rPr>
-                          <w:sz w:val="20"/>
-                          <w:szCs w:val="20"/>
-                        </w:rPr>
-                        <w:t>(-D_WIN32_WINNT=0x0601)</w:t>
+                        <w:t>add_definitions(-D_WIN32_WINNT=0x0601)</w:t>
                       </w:r>
                     </w:p>
                     <w:p>
@@ -1736,23 +1199,7 @@
                           <w:sz w:val="20"/>
                           <w:szCs w:val="20"/>
                         </w:rPr>
-                        <w:t xml:space="preserve"># Set </w:t>
-                      </w:r>
-                      <w:proofErr w:type="spellStart"/>
-                      <w:r>
-                        <w:rPr>
-                          <w:sz w:val="20"/>
-                          <w:szCs w:val="20"/>
-                        </w:rPr>
-                        <w:t>vcpkg</w:t>
-                      </w:r>
-                      <w:proofErr w:type="spellEnd"/>
-                      <w:r>
-                        <w:rPr>
-                          <w:sz w:val="20"/>
-                          <w:szCs w:val="20"/>
-                        </w:rPr>
-                        <w:t xml:space="preserve"> toolchain (adjust path as needed)</w:t>
+                        <w:t># Set vcpkg toolchain (adjust path as needed)</w:t>
                       </w:r>
                     </w:p>
                     <w:p>
@@ -1767,23 +1214,7 @@
                           <w:sz w:val="20"/>
                           <w:szCs w:val="20"/>
                         </w:rPr>
-                        <w:t xml:space="preserve"># Make sure </w:t>
-                      </w:r>
-                      <w:proofErr w:type="spellStart"/>
-                      <w:r>
-                        <w:rPr>
-                          <w:sz w:val="20"/>
-                          <w:szCs w:val="20"/>
-                        </w:rPr>
-                        <w:t>vcpkg</w:t>
-                      </w:r>
-                      <w:proofErr w:type="spellEnd"/>
-                      <w:r>
-                        <w:rPr>
-                          <w:sz w:val="20"/>
-                          <w:szCs w:val="20"/>
-                        </w:rPr>
-                        <w:t xml:space="preserve"> has asio</w:t>
+                        <w:t># Make sure vcpkg has asio</w:t>
                       </w:r>
                     </w:p>
                     <w:p>
@@ -1793,21 +1224,12 @@
                           <w:szCs w:val="20"/>
                         </w:rPr>
                       </w:pPr>
-                      <w:proofErr w:type="gramStart"/>
                       <w:r>
                         <w:rPr>
                           <w:sz w:val="20"/>
                           <w:szCs w:val="20"/>
                         </w:rPr>
-                        <w:t>set(</w:t>
-                      </w:r>
-                      <w:proofErr w:type="gramEnd"/>
-                      <w:r>
-                        <w:rPr>
-                          <w:sz w:val="20"/>
-                          <w:szCs w:val="20"/>
-                        </w:rPr>
-                        <w:t>CMAKE_TOOLCHAIN_FILE "C:/Users/</w:t>
+                        <w:t>set(CMAKE_TOOLCHAIN_FILE "C:/Users/</w:t>
                       </w:r>
                       <w:r>
                         <w:rPr>
@@ -1836,23 +1258,7 @@
                           <w:sz w:val="20"/>
                           <w:szCs w:val="20"/>
                         </w:rPr>
-                        <w:t xml:space="preserve"># Set path for </w:t>
-                      </w:r>
-                      <w:proofErr w:type="spellStart"/>
-                      <w:r>
-                        <w:rPr>
-                          <w:sz w:val="20"/>
-                          <w:szCs w:val="20"/>
-                        </w:rPr>
-                        <w:t>Graphit</w:t>
-                      </w:r>
-                      <w:proofErr w:type="spellEnd"/>
-                      <w:r>
-                        <w:rPr>
-                          <w:sz w:val="20"/>
-                          <w:szCs w:val="20"/>
-                        </w:rPr>
-                        <w:t xml:space="preserve"> library</w:t>
+                        <w:t># Set path for Graphit library</w:t>
                       </w:r>
                     </w:p>
                     <w:p>
@@ -1862,21 +1268,12 @@
                           <w:szCs w:val="20"/>
                         </w:rPr>
                       </w:pPr>
-                      <w:proofErr w:type="gramStart"/>
                       <w:r>
                         <w:rPr>
                           <w:sz w:val="20"/>
                           <w:szCs w:val="20"/>
                         </w:rPr>
-                        <w:t>set(</w:t>
-                      </w:r>
-                      <w:proofErr w:type="gramEnd"/>
-                      <w:r>
-                        <w:rPr>
-                          <w:sz w:val="20"/>
-                          <w:szCs w:val="20"/>
-                        </w:rPr>
-                        <w:t>CMAKE_PREFIX_PATH "C:/Users/</w:t>
+                        <w:t>set(CMAKE_PREFIX_PATH "C:/Users/</w:t>
                       </w:r>
                       <w:r>
                         <w:rPr>
@@ -1923,30 +1320,12 @@
                           <w:szCs w:val="20"/>
                         </w:rPr>
                       </w:pPr>
-                      <w:proofErr w:type="gramStart"/>
                       <w:r>
                         <w:rPr>
                           <w:sz w:val="20"/>
                           <w:szCs w:val="20"/>
                         </w:rPr>
-                        <w:t>project(</w:t>
-                      </w:r>
-                      <w:proofErr w:type="spellStart"/>
-                      <w:proofErr w:type="gramEnd"/>
-                      <w:r>
-                        <w:rPr>
-                          <w:sz w:val="20"/>
-                          <w:szCs w:val="20"/>
-                        </w:rPr>
-                        <w:t>RunGraphiti</w:t>
-                      </w:r>
-                      <w:proofErr w:type="spellEnd"/>
-                      <w:r>
-                        <w:rPr>
-                          <w:sz w:val="20"/>
-                          <w:szCs w:val="20"/>
-                        </w:rPr>
-                        <w:t>)</w:t>
+                        <w:t>project(RunGraphiti)</w:t>
                       </w:r>
                     </w:p>
                     <w:p>
@@ -1979,37 +1358,12 @@
                           <w:szCs w:val="20"/>
                         </w:rPr>
                       </w:pPr>
-                      <w:proofErr w:type="spellStart"/>
                       <w:r>
                         <w:rPr>
                           <w:sz w:val="20"/>
                           <w:szCs w:val="20"/>
                         </w:rPr>
-                        <w:t>find_</w:t>
-                      </w:r>
-                      <w:proofErr w:type="gramStart"/>
-                      <w:r>
-                        <w:rPr>
-                          <w:sz w:val="20"/>
-                          <w:szCs w:val="20"/>
-                        </w:rPr>
-                        <w:t>package</w:t>
-                      </w:r>
-                      <w:proofErr w:type="spellEnd"/>
-                      <w:r>
-                        <w:rPr>
-                          <w:sz w:val="20"/>
-                          <w:szCs w:val="20"/>
-                        </w:rPr>
-                        <w:t>(</w:t>
-                      </w:r>
-                      <w:proofErr w:type="gramEnd"/>
-                      <w:r>
-                        <w:rPr>
-                          <w:sz w:val="20"/>
-                          <w:szCs w:val="20"/>
-                        </w:rPr>
-                        <w:t>asio REQUIRED)</w:t>
+                        <w:t>find_package(asio REQUIRED)</w:t>
                       </w:r>
                     </w:p>
                     <w:p>
@@ -2034,37 +1388,12 @@
                           <w:szCs w:val="20"/>
                         </w:rPr>
                       </w:pPr>
-                      <w:proofErr w:type="spellStart"/>
                       <w:r>
                         <w:rPr>
                           <w:sz w:val="20"/>
                           <w:szCs w:val="20"/>
                         </w:rPr>
-                        <w:t>find_</w:t>
-                      </w:r>
-                      <w:proofErr w:type="gramStart"/>
-                      <w:r>
-                        <w:rPr>
-                          <w:sz w:val="20"/>
-                          <w:szCs w:val="20"/>
-                        </w:rPr>
-                        <w:t>package</w:t>
-                      </w:r>
-                      <w:proofErr w:type="spellEnd"/>
-                      <w:r>
-                        <w:rPr>
-                          <w:sz w:val="20"/>
-                          <w:szCs w:val="20"/>
-                        </w:rPr>
-                        <w:t>(</w:t>
-                      </w:r>
-                      <w:proofErr w:type="gramEnd"/>
-                      <w:r>
-                        <w:rPr>
-                          <w:sz w:val="20"/>
-                          <w:szCs w:val="20"/>
-                        </w:rPr>
-                        <w:t>Graphiti REQUIRED)</w:t>
+                        <w:t>find_package(Graphiti REQUIRED)</w:t>
                       </w:r>
                     </w:p>
                     <w:p>
@@ -2089,53 +1418,12 @@
                           <w:szCs w:val="20"/>
                         </w:rPr>
                       </w:pPr>
-                      <w:proofErr w:type="spellStart"/>
                       <w:r>
                         <w:rPr>
                           <w:sz w:val="20"/>
                           <w:szCs w:val="20"/>
                         </w:rPr>
-                        <w:t>add_</w:t>
-                      </w:r>
-                      <w:proofErr w:type="gramStart"/>
-                      <w:r>
-                        <w:rPr>
-                          <w:sz w:val="20"/>
-                          <w:szCs w:val="20"/>
-                        </w:rPr>
-                        <w:t>executable</w:t>
-                      </w:r>
-                      <w:proofErr w:type="spellEnd"/>
-                      <w:r>
-                        <w:rPr>
-                          <w:sz w:val="20"/>
-                          <w:szCs w:val="20"/>
-                        </w:rPr>
-                        <w:t>(</w:t>
-                      </w:r>
-                      <w:proofErr w:type="gramEnd"/>
-                      <w:r>
-                        <w:rPr>
-                          <w:sz w:val="20"/>
-                          <w:szCs w:val="20"/>
-                        </w:rPr>
-                        <w:t xml:space="preserve">main </w:t>
-                      </w:r>
-                      <w:proofErr w:type="spellStart"/>
-                      <w:r>
-                        <w:rPr>
-                          <w:sz w:val="20"/>
-                          <w:szCs w:val="20"/>
-                        </w:rPr>
-                        <w:t>src</w:t>
-                      </w:r>
-                      <w:proofErr w:type="spellEnd"/>
-                      <w:r>
-                        <w:rPr>
-                          <w:sz w:val="20"/>
-                          <w:szCs w:val="20"/>
-                        </w:rPr>
-                        <w:t>/main.cpp)</w:t>
+                        <w:t>add_executable(main src/main.cpp)</w:t>
                       </w:r>
                     </w:p>
                     <w:p>
@@ -2160,53 +1448,12 @@
                           <w:szCs w:val="20"/>
                         </w:rPr>
                       </w:pPr>
-                      <w:proofErr w:type="spellStart"/>
                       <w:r>
                         <w:rPr>
                           <w:sz w:val="20"/>
                           <w:szCs w:val="20"/>
                         </w:rPr>
-                        <w:t>target_link_</w:t>
-                      </w:r>
-                      <w:proofErr w:type="gramStart"/>
-                      <w:r>
-                        <w:rPr>
-                          <w:sz w:val="20"/>
-                          <w:szCs w:val="20"/>
-                        </w:rPr>
-                        <w:t>libraries</w:t>
-                      </w:r>
-                      <w:proofErr w:type="spellEnd"/>
-                      <w:r>
-                        <w:rPr>
-                          <w:sz w:val="20"/>
-                          <w:szCs w:val="20"/>
-                        </w:rPr>
-                        <w:t>(</w:t>
-                      </w:r>
-                      <w:proofErr w:type="gramEnd"/>
-                      <w:r>
-                        <w:rPr>
-                          <w:sz w:val="20"/>
-                          <w:szCs w:val="20"/>
-                        </w:rPr>
-                        <w:t xml:space="preserve">main PRIVATE </w:t>
-                      </w:r>
-                      <w:proofErr w:type="gramStart"/>
-                      <w:r>
-                        <w:rPr>
-                          <w:sz w:val="20"/>
-                          <w:szCs w:val="20"/>
-                        </w:rPr>
-                        <w:t>Graphiti::</w:t>
-                      </w:r>
-                      <w:proofErr w:type="gramEnd"/>
-                      <w:r>
-                        <w:rPr>
-                          <w:sz w:val="20"/>
-                          <w:szCs w:val="20"/>
-                        </w:rPr>
-                        <w:t>Graphiti)</w:t>
+                        <w:t>target_link_libraries(main PRIVATE Graphiti::Graphiti)</w:t>
                       </w:r>
                     </w:p>
                   </w:txbxContent>
@@ -2217,13 +1464,8 @@
           </mc:Fallback>
         </mc:AlternateContent>
       </w:r>
-      <w:proofErr w:type="spellStart"/>
-      <w:r>
-        <w:t>Now</w:t>
-      </w:r>
-      <w:proofErr w:type="spellEnd"/>
-      <w:r>
-        <w:t xml:space="preserve"> create a CMakeLists.txt file with the contents below:</w:t>
+      <w:r>
+        <w:t>Now create a CMakeLists.txt file with the contents below:</w:t>
       </w:r>
     </w:p>
     <w:p>
@@ -2243,39 +1485,7 @@
       </w:pPr>
       <w:r>
         <w:lastRenderedPageBreak/>
-        <w:t xml:space="preserve">Be sure to replace the file paths of </w:t>
-      </w:r>
-      <w:proofErr w:type="spellStart"/>
-      <w:r>
-        <w:t>vcpkg</w:t>
-      </w:r>
-      <w:proofErr w:type="spellEnd"/>
-      <w:r>
-        <w:t xml:space="preserve"> and the </w:t>
-      </w:r>
-      <w:proofErr w:type="spellStart"/>
-      <w:r>
-        <w:t>Graphti</w:t>
-      </w:r>
-      <w:proofErr w:type="spellEnd"/>
-      <w:r>
-        <w:t xml:space="preserve"> library with the paths to your installations. Also place your cpp and </w:t>
-      </w:r>
-      <w:proofErr w:type="spellStart"/>
-      <w:r>
-        <w:t>hpp</w:t>
-      </w:r>
-      <w:proofErr w:type="spellEnd"/>
-      <w:r>
-        <w:t xml:space="preserve"> files in the </w:t>
-      </w:r>
-      <w:proofErr w:type="spellStart"/>
-      <w:r>
-        <w:t>add_executable</w:t>
-      </w:r>
-      <w:proofErr w:type="spellEnd"/>
-      <w:r>
-        <w:t xml:space="preserve"> call to create an executable that is then linked to the Graphiti library on the following line.</w:t>
+        <w:t>Be sure to replace the file paths of vcpkg and the Graphti library with the paths to your installations. Also place your cpp and hpp files in the add_executable call to create an executable that is then linked to the Graphiti library on the following line.</w:t>
       </w:r>
     </w:p>
     <w:p>
@@ -2344,31 +1554,13 @@
                         <w:txbxContent>
                           <w:p>
                             <w:r>
-                              <w:t>Remove-Item -Recurse -</w:t>
-                            </w:r>
-                            <w:proofErr w:type="gramStart"/>
-                            <w:r>
-                              <w:t>Force .</w:t>
-                            </w:r>
-                            <w:proofErr w:type="gramEnd"/>
-                            <w:r>
-                              <w:t>\build\</w:t>
+                              <w:t>Remove-Item -Recurse -Force .\build\</w:t>
                             </w:r>
                           </w:p>
                           <w:p>
-                            <w:proofErr w:type="spellStart"/>
                             <w:r>
-                              <w:t>cmake</w:t>
+                              <w:t>cmake -G Ninja -B build -S .</w:t>
                             </w:r>
-                            <w:proofErr w:type="spellEnd"/>
-                            <w:r>
-                              <w:t xml:space="preserve"> -G Ninja -B build -</w:t>
-                            </w:r>
-                            <w:proofErr w:type="gramStart"/>
-                            <w:r>
-                              <w:t>S .</w:t>
-                            </w:r>
-                            <w:proofErr w:type="gramEnd"/>
                           </w:p>
                           <w:p>
                             <w:r>
@@ -2405,31 +1597,13 @@
                   <w:txbxContent>
                     <w:p>
                       <w:r>
-                        <w:t>Remove-Item -Recurse -</w:t>
-                      </w:r>
-                      <w:proofErr w:type="gramStart"/>
-                      <w:r>
-                        <w:t>Force .</w:t>
-                      </w:r>
-                      <w:proofErr w:type="gramEnd"/>
-                      <w:r>
-                        <w:t>\build\</w:t>
+                        <w:t>Remove-Item -Recurse -Force .\build\</w:t>
                       </w:r>
                     </w:p>
                     <w:p>
-                      <w:proofErr w:type="spellStart"/>
                       <w:r>
-                        <w:t>cmake</w:t>
+                        <w:t>cmake -G Ninja -B build -S .</w:t>
                       </w:r>
-                      <w:proofErr w:type="spellEnd"/>
-                      <w:r>
-                        <w:t xml:space="preserve"> -G Ninja -B build -</w:t>
-                      </w:r>
-                      <w:proofErr w:type="gramStart"/>
-                      <w:r>
-                        <w:t>S .</w:t>
-                      </w:r>
-                      <w:proofErr w:type="gramEnd"/>
                     </w:p>
                     <w:p>
                       <w:r>
@@ -2479,51 +1653,25 @@
         <w:spacing w:line="480" w:lineRule="auto"/>
       </w:pPr>
       <w:r>
-        <w:t xml:space="preserve">To include the </w:t>
-      </w:r>
-      <w:proofErr w:type="spellStart"/>
-      <w:r>
-        <w:t>graphiti</w:t>
-      </w:r>
-      <w:proofErr w:type="spellEnd"/>
-      <w:r>
-        <w:t xml:space="preserve"> library do </w:t>
-      </w:r>
-    </w:p>
-    <w:p>
-      <w:pPr>
-        <w:pStyle w:val="ListParagraph"/>
-        <w:spacing w:line="480" w:lineRule="auto"/>
-      </w:pPr>
-      <w:proofErr w:type="gramStart"/>
-      <w:r>
-        <w:t>#include</w:t>
-      </w:r>
-      <w:proofErr w:type="gramEnd"/>
-      <w:r>
-        <w:t xml:space="preserve"> &lt;Graphiti/Extension.hpp&gt;</w:t>
-      </w:r>
-    </w:p>
-    <w:p>
-      <w:pPr>
-        <w:pStyle w:val="ListParagraph"/>
-        <w:spacing w:line="480" w:lineRule="auto"/>
-      </w:pPr>
-      <w:r>
-        <w:t xml:space="preserve">This includes functions like </w:t>
-      </w:r>
-      <w:proofErr w:type="spellStart"/>
-      <w:proofErr w:type="gramStart"/>
-      <w:r>
-        <w:t>startUpVCP</w:t>
-      </w:r>
-      <w:proofErr w:type="spellEnd"/>
-      <w:r>
-        <w:t>(</w:t>
-      </w:r>
-      <w:proofErr w:type="gramEnd"/>
-      <w:r>
-        <w:t>) for convenience but is not necessary</w:t>
+        <w:t xml:space="preserve">To include the graphiti library do </w:t>
+      </w:r>
+    </w:p>
+    <w:p>
+      <w:pPr>
+        <w:pStyle w:val="ListParagraph"/>
+        <w:spacing w:line="480" w:lineRule="auto"/>
+      </w:pPr>
+      <w:r>
+        <w:t>#include &lt;Graphiti/Extension.hpp&gt;</w:t>
+      </w:r>
+    </w:p>
+    <w:p>
+      <w:pPr>
+        <w:pStyle w:val="ListParagraph"/>
+        <w:spacing w:line="480" w:lineRule="auto"/>
+      </w:pPr>
+      <w:r>
+        <w:t>This includes functions like startUpVCP() for convenience but is not necessary</w:t>
       </w:r>
     </w:p>
     <w:p>
@@ -2579,32 +1727,11 @@
         <w:spacing w:line="480" w:lineRule="auto"/>
       </w:pPr>
       <w:r>
-        <w:t xml:space="preserve">Next call </w:t>
-      </w:r>
-      <w:proofErr w:type="spellStart"/>
-      <w:r>
-        <w:t>startUpVCP</w:t>
-      </w:r>
-      <w:proofErr w:type="spellEnd"/>
-      <w:r>
-        <w:t xml:space="preserve"> with your COM port identified in step four of “Setting up the Graphiti”, followed by whether you wish to enable or disable key and touch events </w:t>
+        <w:t xml:space="preserve">Next call startUpVCP with your COM port identified in step four of “Setting up the Graphiti”, followed by whether you wish to enable or disable key and touch events </w:t>
       </w:r>
       <w:r>
         <w:lastRenderedPageBreak/>
-        <w:t xml:space="preserve">using bool values. For example, </w:t>
-      </w:r>
-      <w:proofErr w:type="spellStart"/>
-      <w:proofErr w:type="gramStart"/>
-      <w:r>
-        <w:t>startUpVCP</w:t>
-      </w:r>
-      <w:proofErr w:type="spellEnd"/>
-      <w:r>
-        <w:t>(</w:t>
-      </w:r>
-      <w:proofErr w:type="gramEnd"/>
-      <w:r>
-        <w:t>“COM4”, false, false) will disable both key and touch events</w:t>
+        <w:t>using bool values. For example, startUpVCP(“COM4”, false, false) will disable both key and touch events</w:t>
       </w:r>
     </w:p>
     <w:p>
@@ -2617,42 +1744,16 @@
         <w:spacing w:line="480" w:lineRule="auto"/>
       </w:pPr>
       <w:r>
-        <w:t xml:space="preserve">Next run any code you wish interacting with the </w:t>
-      </w:r>
-      <w:proofErr w:type="spellStart"/>
-      <w:r>
-        <w:t>graphiti</w:t>
-      </w:r>
-      <w:proofErr w:type="spellEnd"/>
-      <w:r>
-        <w:t xml:space="preserve"> </w:t>
-      </w:r>
-      <w:proofErr w:type="spellStart"/>
-      <w:r>
-        <w:t>api</w:t>
-      </w:r>
-      <w:proofErr w:type="spellEnd"/>
-      <w:r>
-        <w:t xml:space="preserve"> by doing </w:t>
-      </w:r>
-    </w:p>
-    <w:p>
-      <w:pPr>
-        <w:pStyle w:val="ListParagraph"/>
-        <w:spacing w:line="480" w:lineRule="auto"/>
-      </w:pPr>
-      <w:r>
-        <w:t>“</w:t>
-      </w:r>
-      <w:proofErr w:type="spellStart"/>
-      <w:proofErr w:type="gramStart"/>
-      <w:r>
-        <w:t>graphiti</w:t>
-      </w:r>
-      <w:proofErr w:type="spellEnd"/>
-      <w:proofErr w:type="gramEnd"/>
-      <w:r>
-        <w:t>-&gt;function” where “function” is any function call you wish.</w:t>
+        <w:t xml:space="preserve">Next run any code you wish interacting with the graphiti api by doing </w:t>
+      </w:r>
+    </w:p>
+    <w:p>
+      <w:pPr>
+        <w:pStyle w:val="ListParagraph"/>
+        <w:spacing w:line="480" w:lineRule="auto"/>
+      </w:pPr>
+      <w:r>
+        <w:t>“graphiti-&gt;function” where “function” is any function call you wish.</w:t>
       </w:r>
     </w:p>
     <w:p>
@@ -2665,47 +1766,7 @@
         <w:spacing w:line="480" w:lineRule="auto"/>
       </w:pPr>
       <w:r>
-        <w:t xml:space="preserve">Finally call </w:t>
-      </w:r>
-      <w:proofErr w:type="spellStart"/>
-      <w:r>
-        <w:t>shutDownVCP</w:t>
-      </w:r>
-      <w:proofErr w:type="spellEnd"/>
-      <w:r>
-        <w:t xml:space="preserve"> with the same </w:t>
-      </w:r>
-      <w:proofErr w:type="spellStart"/>
-      <w:r>
-        <w:t>boolean</w:t>
-      </w:r>
-      <w:proofErr w:type="spellEnd"/>
-      <w:r>
-        <w:t xml:space="preserve"> values followed by </w:t>
-      </w:r>
-      <w:proofErr w:type="gramStart"/>
-      <w:r>
-        <w:t>delete</w:t>
-      </w:r>
-      <w:proofErr w:type="gramEnd"/>
-      <w:r>
-        <w:t xml:space="preserve"> </w:t>
-      </w:r>
-      <w:proofErr w:type="spellStart"/>
-      <w:r>
-        <w:t>graphiti</w:t>
-      </w:r>
-      <w:proofErr w:type="spellEnd"/>
-      <w:r>
-        <w:t xml:space="preserve"> to delete the </w:t>
-      </w:r>
-      <w:proofErr w:type="spellStart"/>
-      <w:r>
-        <w:t>graphiti</w:t>
-      </w:r>
-      <w:proofErr w:type="spellEnd"/>
-      <w:r>
-        <w:t xml:space="preserve"> object.</w:t>
+        <w:t>Finally call shutDownVCP with the same boolean values followed by delete graphiti to delete the graphiti object.</w:t>
       </w:r>
     </w:p>
     <w:p>
@@ -2728,93 +1789,222 @@
         <w:spacing w:line="276" w:lineRule="auto"/>
       </w:pPr>
       <w:r>
-        <w:t>#include &lt;</w:t>
-      </w:r>
-      <w:proofErr w:type="spellStart"/>
-      <w:r>
-        <w:t>cstdio</w:t>
-      </w:r>
-      <w:proofErr w:type="spellEnd"/>
-      <w:r>
-        <w:t>&gt;</w:t>
-      </w:r>
-    </w:p>
-    <w:p>
-      <w:pPr>
-        <w:spacing w:line="276" w:lineRule="auto"/>
-      </w:pPr>
-    </w:p>
-    <w:p>
-      <w:pPr>
-        <w:spacing w:line="276" w:lineRule="auto"/>
-      </w:pPr>
-      <w:proofErr w:type="gramStart"/>
-      <w:r>
-        <w:t>#include</w:t>
-      </w:r>
-      <w:proofErr w:type="gramEnd"/>
-      <w:r>
-        <w:t xml:space="preserve"> &lt;Graphiti/Extension.hpp&gt;</w:t>
-      </w:r>
-    </w:p>
-    <w:p>
-      <w:pPr>
-        <w:spacing w:line="276" w:lineRule="auto"/>
-      </w:pPr>
-    </w:p>
-    <w:p>
-      <w:pPr>
-        <w:spacing w:line="276" w:lineRule="auto"/>
-      </w:pPr>
-      <w:proofErr w:type="spellStart"/>
-      <w:r>
-        <w:t>GraphitiExtension</w:t>
-      </w:r>
-      <w:proofErr w:type="spellEnd"/>
-      <w:r>
-        <w:t xml:space="preserve">* </w:t>
-      </w:r>
-      <w:proofErr w:type="spellStart"/>
-      <w:r>
-        <w:t>graphiti</w:t>
-      </w:r>
-      <w:proofErr w:type="spellEnd"/>
-      <w:r>
-        <w:t xml:space="preserve"> = new </w:t>
-      </w:r>
-      <w:proofErr w:type="spellStart"/>
-      <w:proofErr w:type="gramStart"/>
-      <w:r>
-        <w:t>GraphitiExtension</w:t>
-      </w:r>
-      <w:proofErr w:type="spellEnd"/>
-      <w:r>
-        <w:t>();</w:t>
-      </w:r>
-      <w:proofErr w:type="gramEnd"/>
-    </w:p>
-    <w:p>
-      <w:pPr>
-        <w:spacing w:line="276" w:lineRule="auto"/>
-      </w:pPr>
-    </w:p>
-    <w:p>
-      <w:pPr>
-        <w:spacing w:line="276" w:lineRule="auto"/>
-      </w:pPr>
-      <w:r>
-        <w:t xml:space="preserve">void </w:t>
-      </w:r>
-      <w:proofErr w:type="spellStart"/>
-      <w:proofErr w:type="gramStart"/>
-      <w:r>
-        <w:t>sleepAndOutput</w:t>
-      </w:r>
-      <w:proofErr w:type="spellEnd"/>
-      <w:r>
-        <w:t>(){</w:t>
-      </w:r>
-      <w:proofErr w:type="gramEnd"/>
+        <w:t>#include &lt;cstdio&gt;</w:t>
+      </w:r>
+    </w:p>
+    <w:p>
+      <w:pPr>
+        <w:spacing w:line="276" w:lineRule="auto"/>
+      </w:pPr>
+    </w:p>
+    <w:p>
+      <w:pPr>
+        <w:spacing w:line="276" w:lineRule="auto"/>
+      </w:pPr>
+      <w:r>
+        <w:t>#include &lt;Graphiti/Extension.hpp&gt;</w:t>
+      </w:r>
+    </w:p>
+    <w:p>
+      <w:pPr>
+        <w:spacing w:line="276" w:lineRule="auto"/>
+      </w:pPr>
+    </w:p>
+    <w:p>
+      <w:pPr>
+        <w:spacing w:line="276" w:lineRule="auto"/>
+      </w:pPr>
+      <w:r>
+        <w:t>GraphitiExtension* graphiti = new GraphitiExtension();</w:t>
+      </w:r>
+    </w:p>
+    <w:p>
+      <w:pPr>
+        <w:spacing w:line="276" w:lineRule="auto"/>
+      </w:pPr>
+    </w:p>
+    <w:p>
+      <w:pPr>
+        <w:spacing w:line="276" w:lineRule="auto"/>
+      </w:pPr>
+      <w:r>
+        <w:t>void sleepAndOutput(){</w:t>
+      </w:r>
+    </w:p>
+    <w:p>
+      <w:pPr>
+        <w:spacing w:line="276" w:lineRule="auto"/>
+      </w:pPr>
+      <w:r>
+        <w:t>    graphiti-&gt;sleep(2);</w:t>
+      </w:r>
+    </w:p>
+    <w:p>
+      <w:pPr>
+        <w:spacing w:line="276" w:lineRule="auto"/>
+      </w:pPr>
+      <w:r>
+        <w:t>    auto output = graphiti-&gt;getNextOutputEvent();</w:t>
+      </w:r>
+    </w:p>
+    <w:p>
+      <w:pPr>
+        <w:spacing w:line="276" w:lineRule="auto"/>
+      </w:pPr>
+      <w:r>
+        <w:t>    if(output.has_value()) {</w:t>
+      </w:r>
+    </w:p>
+    <w:p>
+      <w:pPr>
+        <w:spacing w:line="276" w:lineRule="auto"/>
+      </w:pPr>
+      <w:r>
+        <w:t>        std::cout &lt;&lt; output.value() &lt;&lt; std::endl;</w:t>
+      </w:r>
+    </w:p>
+    <w:p>
+      <w:pPr>
+        <w:spacing w:line="276" w:lineRule="auto"/>
+      </w:pPr>
+      <w:r>
+        <w:t>    } else {</w:t>
+      </w:r>
+    </w:p>
+    <w:p>
+      <w:pPr>
+        <w:spacing w:line="276" w:lineRule="auto"/>
+      </w:pPr>
+      <w:r>
+        <w:t>        std::cout &lt;&lt; "No value" &lt;&lt; std::endl;</w:t>
+      </w:r>
+    </w:p>
+    <w:p>
+      <w:pPr>
+        <w:spacing w:line="276" w:lineRule="auto"/>
+      </w:pPr>
+      <w:r>
+        <w:t>    }</w:t>
+      </w:r>
+    </w:p>
+    <w:p>
+      <w:pPr>
+        <w:spacing w:line="276" w:lineRule="auto"/>
+      </w:pPr>
+      <w:r>
+        <w:t>}</w:t>
+      </w:r>
+    </w:p>
+    <w:p>
+      <w:pPr>
+        <w:spacing w:line="276" w:lineRule="auto"/>
+      </w:pPr>
+    </w:p>
+    <w:p>
+      <w:pPr>
+        <w:spacing w:line="276" w:lineRule="auto"/>
+      </w:pPr>
+      <w:r>
+        <w:t>int main() {</w:t>
+      </w:r>
+    </w:p>
+    <w:p>
+      <w:pPr>
+        <w:spacing w:line="276" w:lineRule="auto"/>
+      </w:pPr>
+      <w:r>
+        <w:t>    bool keyEventsBool = false;</w:t>
+      </w:r>
+    </w:p>
+    <w:p>
+      <w:pPr>
+        <w:spacing w:line="276" w:lineRule="auto"/>
+      </w:pPr>
+      <w:r>
+        <w:t>    bool touchEventsBool = false;</w:t>
+      </w:r>
+    </w:p>
+    <w:p>
+      <w:pPr>
+        <w:spacing w:line="276" w:lineRule="auto"/>
+      </w:pPr>
+    </w:p>
+    <w:p>
+      <w:pPr>
+        <w:spacing w:line="276" w:lineRule="auto"/>
+      </w:pPr>
+      <w:r>
+        <w:t>    std::cout &lt;&lt; "Starting" &lt;&lt; std::endl;</w:t>
+      </w:r>
+    </w:p>
+    <w:p>
+      <w:pPr>
+        <w:spacing w:line="276" w:lineRule="auto"/>
+      </w:pPr>
+    </w:p>
+    <w:p>
+      <w:pPr>
+        <w:spacing w:line="276" w:lineRule="auto"/>
+      </w:pPr>
+      <w:r>
+        <w:t>    graphiti = new GraphitiExtension();</w:t>
+      </w:r>
+    </w:p>
+    <w:p>
+      <w:pPr>
+        <w:spacing w:line="276" w:lineRule="auto"/>
+      </w:pPr>
+    </w:p>
+    <w:p>
+      <w:pPr>
+        <w:spacing w:line="276" w:lineRule="auto"/>
+      </w:pPr>
+      <w:r>
+        <w:lastRenderedPageBreak/>
+        <w:t>    if(!graphiti-&gt;startUpVCP("COM4", keyEventsBool, touchEventsBool)){</w:t>
+      </w:r>
+    </w:p>
+    <w:p>
+      <w:pPr>
+        <w:spacing w:line="276" w:lineRule="auto"/>
+      </w:pPr>
+      <w:r>
+        <w:t>        return 1;</w:t>
+      </w:r>
+    </w:p>
+    <w:p>
+      <w:pPr>
+        <w:spacing w:line="276" w:lineRule="auto"/>
+      </w:pPr>
+      <w:r>
+        <w:t>    }</w:t>
+      </w:r>
+    </w:p>
+    <w:p>
+      <w:pPr>
+        <w:spacing w:line="276" w:lineRule="auto"/>
+      </w:pPr>
+    </w:p>
+    <w:p>
+      <w:pPr>
+        <w:spacing w:line="276" w:lineRule="auto"/>
+      </w:pPr>
+      <w:r>
+        <w:t>    graphiti-&gt;getDateAndTime();</w:t>
+      </w:r>
+    </w:p>
+    <w:p>
+      <w:pPr>
+        <w:spacing w:line="276" w:lineRule="auto"/>
+      </w:pPr>
+    </w:p>
+    <w:p>
+      <w:pPr>
+        <w:spacing w:line="276" w:lineRule="auto"/>
+      </w:pPr>
+      <w:r>
+        <w:t>    sleepAndOutput();</w:t>
+      </w:r>
     </w:p>
     <w:p>
       <w:pPr>
@@ -2823,578 +2013,48 @@
       <w:r>
         <w:t xml:space="preserve">    </w:t>
       </w:r>
-      <w:proofErr w:type="spellStart"/>
-      <w:r>
-        <w:t>graphiti</w:t>
-      </w:r>
-      <w:proofErr w:type="spellEnd"/>
-      <w:r>
-        <w:t>-&gt;</w:t>
-      </w:r>
-      <w:proofErr w:type="gramStart"/>
-      <w:r>
-        <w:t>sleep(</w:t>
-      </w:r>
-      <w:proofErr w:type="gramEnd"/>
-      <w:r>
-        <w:t>2</w:t>
-      </w:r>
-      <w:proofErr w:type="gramStart"/>
-      <w:r>
-        <w:t>);</w:t>
-      </w:r>
-      <w:proofErr w:type="gramEnd"/>
-    </w:p>
-    <w:p>
-      <w:pPr>
-        <w:spacing w:line="276" w:lineRule="auto"/>
-      </w:pPr>
-      <w:r>
-        <w:t xml:space="preserve">    auto output = </w:t>
-      </w:r>
-      <w:proofErr w:type="spellStart"/>
-      <w:r>
-        <w:t>graphiti</w:t>
-      </w:r>
-      <w:proofErr w:type="spellEnd"/>
-      <w:r>
-        <w:t>-&gt;</w:t>
-      </w:r>
-      <w:proofErr w:type="spellStart"/>
-      <w:proofErr w:type="gramStart"/>
-      <w:r>
-        <w:t>getNextOutputEvent</w:t>
-      </w:r>
-      <w:proofErr w:type="spellEnd"/>
-      <w:r>
-        <w:t>();</w:t>
-      </w:r>
-      <w:proofErr w:type="gramEnd"/>
-    </w:p>
-    <w:p>
-      <w:pPr>
-        <w:spacing w:line="276" w:lineRule="auto"/>
-      </w:pPr>
-      <w:r>
-        <w:t>    if(</w:t>
-      </w:r>
-      <w:proofErr w:type="spellStart"/>
-      <w:r>
-        <w:t>output.has_</w:t>
-      </w:r>
-      <w:proofErr w:type="gramStart"/>
-      <w:r>
-        <w:t>value</w:t>
-      </w:r>
-      <w:proofErr w:type="spellEnd"/>
-      <w:r>
-        <w:t>(</w:t>
-      </w:r>
-      <w:proofErr w:type="gramEnd"/>
-      <w:r>
-        <w:t>)) {</w:t>
-      </w:r>
-    </w:p>
-    <w:p>
-      <w:pPr>
-        <w:spacing w:line="276" w:lineRule="auto"/>
-      </w:pPr>
-      <w:r>
-        <w:t xml:space="preserve">        </w:t>
-      </w:r>
-      <w:proofErr w:type="gramStart"/>
-      <w:r>
-        <w:t>std::</w:t>
-      </w:r>
-      <w:proofErr w:type="spellStart"/>
-      <w:proofErr w:type="gramEnd"/>
-      <w:r>
-        <w:t>cout</w:t>
-      </w:r>
-      <w:proofErr w:type="spellEnd"/>
-      <w:r>
-        <w:t xml:space="preserve"> &lt;&lt; </w:t>
-      </w:r>
-      <w:proofErr w:type="spellStart"/>
-      <w:r>
-        <w:t>output.</w:t>
-      </w:r>
-      <w:proofErr w:type="gramStart"/>
-      <w:r>
-        <w:t>value</w:t>
-      </w:r>
-      <w:proofErr w:type="spellEnd"/>
-      <w:r>
-        <w:t>(</w:t>
-      </w:r>
-      <w:proofErr w:type="gramEnd"/>
-      <w:r>
-        <w:t xml:space="preserve">) &lt;&lt; </w:t>
-      </w:r>
-      <w:proofErr w:type="gramStart"/>
-      <w:r>
-        <w:t>std::</w:t>
-      </w:r>
-      <w:proofErr w:type="spellStart"/>
-      <w:r>
-        <w:t>endl</w:t>
-      </w:r>
-      <w:proofErr w:type="spellEnd"/>
-      <w:r>
-        <w:t>;</w:t>
-      </w:r>
-      <w:proofErr w:type="gramEnd"/>
-    </w:p>
-    <w:p>
-      <w:pPr>
-        <w:spacing w:line="276" w:lineRule="auto"/>
-      </w:pPr>
-      <w:r>
-        <w:t>    } else {</w:t>
-      </w:r>
-    </w:p>
-    <w:p>
-      <w:pPr>
-        <w:spacing w:line="276" w:lineRule="auto"/>
-      </w:pPr>
-      <w:r>
-        <w:t xml:space="preserve">        </w:t>
-      </w:r>
-      <w:proofErr w:type="gramStart"/>
-      <w:r>
-        <w:t>std::</w:t>
-      </w:r>
-      <w:proofErr w:type="spellStart"/>
-      <w:proofErr w:type="gramEnd"/>
-      <w:r>
-        <w:t>cout</w:t>
-      </w:r>
-      <w:proofErr w:type="spellEnd"/>
-      <w:r>
-        <w:t xml:space="preserve"> &lt;&lt; "No value" &lt;&lt; </w:t>
-      </w:r>
-      <w:proofErr w:type="gramStart"/>
-      <w:r>
-        <w:t>std::</w:t>
-      </w:r>
-      <w:proofErr w:type="spellStart"/>
-      <w:r>
-        <w:t>endl</w:t>
-      </w:r>
-      <w:proofErr w:type="spellEnd"/>
-      <w:r>
-        <w:t>;</w:t>
-      </w:r>
-      <w:proofErr w:type="gramEnd"/>
-    </w:p>
-    <w:p>
-      <w:pPr>
-        <w:spacing w:line="276" w:lineRule="auto"/>
-      </w:pPr>
-      <w:r>
-        <w:t>    }</w:t>
-      </w:r>
-    </w:p>
-    <w:p>
-      <w:pPr>
-        <w:spacing w:line="276" w:lineRule="auto"/>
-      </w:pPr>
-      <w:r>
-        <w:t>}</w:t>
-      </w:r>
-    </w:p>
-    <w:p>
-      <w:pPr>
-        <w:spacing w:line="276" w:lineRule="auto"/>
-      </w:pPr>
-    </w:p>
-    <w:p>
-      <w:pPr>
-        <w:spacing w:line="276" w:lineRule="auto"/>
-      </w:pPr>
-      <w:r>
-        <w:t xml:space="preserve">int </w:t>
-      </w:r>
-      <w:proofErr w:type="gramStart"/>
-      <w:r>
-        <w:t>main(</w:t>
-      </w:r>
-      <w:proofErr w:type="gramEnd"/>
-      <w:r>
-        <w:t>) {</w:t>
-      </w:r>
-    </w:p>
-    <w:p>
-      <w:pPr>
-        <w:spacing w:line="276" w:lineRule="auto"/>
-      </w:pPr>
-      <w:r>
-        <w:t xml:space="preserve">    bool </w:t>
-      </w:r>
-      <w:proofErr w:type="spellStart"/>
-      <w:r>
-        <w:t>keyEventsBool</w:t>
-      </w:r>
-      <w:proofErr w:type="spellEnd"/>
-      <w:r>
-        <w:t xml:space="preserve"> = </w:t>
-      </w:r>
-      <w:proofErr w:type="gramStart"/>
-      <w:r>
-        <w:t>false;</w:t>
-      </w:r>
-      <w:proofErr w:type="gramEnd"/>
-    </w:p>
-    <w:p>
-      <w:pPr>
-        <w:spacing w:line="276" w:lineRule="auto"/>
-      </w:pPr>
-      <w:r>
-        <w:t xml:space="preserve">    bool </w:t>
-      </w:r>
-      <w:proofErr w:type="spellStart"/>
-      <w:r>
-        <w:t>touchEventsBool</w:t>
-      </w:r>
-      <w:proofErr w:type="spellEnd"/>
-      <w:r>
-        <w:t xml:space="preserve"> = </w:t>
-      </w:r>
-      <w:proofErr w:type="gramStart"/>
-      <w:r>
-        <w:t>false;</w:t>
-      </w:r>
-      <w:proofErr w:type="gramEnd"/>
-    </w:p>
-    <w:p>
-      <w:pPr>
-        <w:spacing w:line="276" w:lineRule="auto"/>
-      </w:pPr>
-    </w:p>
-    <w:p>
-      <w:pPr>
-        <w:spacing w:line="276" w:lineRule="auto"/>
-      </w:pPr>
-      <w:r>
-        <w:t xml:space="preserve">    </w:t>
-      </w:r>
-      <w:proofErr w:type="gramStart"/>
-      <w:r>
-        <w:t>std::</w:t>
-      </w:r>
-      <w:proofErr w:type="spellStart"/>
-      <w:proofErr w:type="gramEnd"/>
-      <w:r>
-        <w:t>cout</w:t>
-      </w:r>
-      <w:proofErr w:type="spellEnd"/>
-      <w:r>
-        <w:t xml:space="preserve"> &lt;&lt; "Starting" &lt;&lt; </w:t>
-      </w:r>
-      <w:proofErr w:type="gramStart"/>
-      <w:r>
-        <w:t>std::</w:t>
-      </w:r>
-      <w:proofErr w:type="spellStart"/>
-      <w:r>
-        <w:t>endl</w:t>
-      </w:r>
-      <w:proofErr w:type="spellEnd"/>
-      <w:r>
-        <w:t>;</w:t>
-      </w:r>
-      <w:proofErr w:type="gramEnd"/>
-    </w:p>
-    <w:p>
-      <w:pPr>
-        <w:spacing w:line="276" w:lineRule="auto"/>
-      </w:pPr>
-    </w:p>
-    <w:p>
-      <w:pPr>
-        <w:spacing w:line="276" w:lineRule="auto"/>
-      </w:pPr>
-      <w:r>
-        <w:t xml:space="preserve">    </w:t>
-      </w:r>
-      <w:proofErr w:type="spellStart"/>
-      <w:r>
-        <w:t>graphiti</w:t>
-      </w:r>
-      <w:proofErr w:type="spellEnd"/>
-      <w:r>
-        <w:t xml:space="preserve"> = new </w:t>
-      </w:r>
-      <w:proofErr w:type="spellStart"/>
-      <w:proofErr w:type="gramStart"/>
-      <w:r>
-        <w:t>GraphitiExtension</w:t>
-      </w:r>
-      <w:proofErr w:type="spellEnd"/>
-      <w:r>
-        <w:t>();</w:t>
-      </w:r>
-      <w:proofErr w:type="gramEnd"/>
-    </w:p>
-    <w:p>
-      <w:pPr>
-        <w:spacing w:line="276" w:lineRule="auto"/>
-      </w:pPr>
-    </w:p>
-    <w:p>
-      <w:pPr>
-        <w:spacing w:line="276" w:lineRule="auto"/>
-      </w:pPr>
-      <w:r>
-        <w:lastRenderedPageBreak/>
-        <w:t>    if</w:t>
-      </w:r>
-      <w:proofErr w:type="gramStart"/>
-      <w:r>
-        <w:t>(!</w:t>
-      </w:r>
-      <w:proofErr w:type="spellStart"/>
-      <w:r>
-        <w:t>graphiti</w:t>
-      </w:r>
-      <w:proofErr w:type="spellEnd"/>
-      <w:proofErr w:type="gramEnd"/>
-      <w:r>
-        <w:t>-&gt;</w:t>
-      </w:r>
-      <w:proofErr w:type="spellStart"/>
-      <w:proofErr w:type="gramStart"/>
-      <w:r>
-        <w:t>startUpVCP</w:t>
-      </w:r>
-      <w:proofErr w:type="spellEnd"/>
-      <w:r>
-        <w:t>(</w:t>
-      </w:r>
-      <w:proofErr w:type="gramEnd"/>
-      <w:r>
-        <w:t xml:space="preserve">"COM4", </w:t>
-      </w:r>
-      <w:proofErr w:type="spellStart"/>
-      <w:r>
-        <w:t>keyEventsBool</w:t>
-      </w:r>
-      <w:proofErr w:type="spellEnd"/>
-      <w:r>
-        <w:t xml:space="preserve">, </w:t>
-      </w:r>
-      <w:proofErr w:type="spellStart"/>
-      <w:r>
-        <w:t>touchEventsBool</w:t>
-      </w:r>
-      <w:proofErr w:type="spellEnd"/>
-      <w:proofErr w:type="gramStart"/>
-      <w:r>
-        <w:t>)){</w:t>
-      </w:r>
-      <w:proofErr w:type="gramEnd"/>
-    </w:p>
-    <w:p>
-      <w:pPr>
-        <w:spacing w:line="276" w:lineRule="auto"/>
-      </w:pPr>
-      <w:r>
-        <w:t xml:space="preserve">        return </w:t>
-      </w:r>
-      <w:proofErr w:type="gramStart"/>
-      <w:r>
-        <w:t>1;</w:t>
-      </w:r>
-      <w:proofErr w:type="gramEnd"/>
-    </w:p>
-    <w:p>
-      <w:pPr>
-        <w:spacing w:line="276" w:lineRule="auto"/>
-      </w:pPr>
-      <w:r>
-        <w:t>    }</w:t>
-      </w:r>
-    </w:p>
-    <w:p>
-      <w:pPr>
-        <w:spacing w:line="276" w:lineRule="auto"/>
-      </w:pPr>
-    </w:p>
-    <w:p>
-      <w:pPr>
-        <w:spacing w:line="276" w:lineRule="auto"/>
-      </w:pPr>
-      <w:r>
-        <w:t xml:space="preserve">    </w:t>
-      </w:r>
-      <w:proofErr w:type="spellStart"/>
-      <w:r>
-        <w:t>graphiti</w:t>
-      </w:r>
-      <w:proofErr w:type="spellEnd"/>
-      <w:r>
-        <w:t>-&gt;</w:t>
-      </w:r>
-      <w:proofErr w:type="spellStart"/>
-      <w:proofErr w:type="gramStart"/>
-      <w:r>
-        <w:t>getDateAndTime</w:t>
-      </w:r>
-      <w:proofErr w:type="spellEnd"/>
-      <w:r>
-        <w:t>();</w:t>
-      </w:r>
-      <w:proofErr w:type="gramEnd"/>
-    </w:p>
-    <w:p>
-      <w:pPr>
-        <w:spacing w:line="276" w:lineRule="auto"/>
-      </w:pPr>
-    </w:p>
-    <w:p>
-      <w:pPr>
-        <w:spacing w:line="276" w:lineRule="auto"/>
-      </w:pPr>
-      <w:r>
-        <w:t xml:space="preserve">    </w:t>
-      </w:r>
-      <w:proofErr w:type="spellStart"/>
-      <w:proofErr w:type="gramStart"/>
-      <w:r>
-        <w:t>sleepAndOutput</w:t>
-      </w:r>
-      <w:proofErr w:type="spellEnd"/>
-      <w:r>
-        <w:t>();</w:t>
-      </w:r>
-      <w:proofErr w:type="gramEnd"/>
-    </w:p>
-    <w:p>
-      <w:pPr>
-        <w:spacing w:line="276" w:lineRule="auto"/>
-      </w:pPr>
-      <w:r>
-        <w:t xml:space="preserve">    </w:t>
-      </w:r>
-    </w:p>
-    <w:p>
-      <w:pPr>
-        <w:spacing w:line="276" w:lineRule="auto"/>
-      </w:pPr>
-      <w:r>
-        <w:t xml:space="preserve">    </w:t>
-      </w:r>
-      <w:proofErr w:type="spellStart"/>
-      <w:r>
-        <w:t>graphiti</w:t>
-      </w:r>
-      <w:proofErr w:type="spellEnd"/>
-      <w:r>
-        <w:t>-&gt;</w:t>
-      </w:r>
-      <w:proofErr w:type="spellStart"/>
-      <w:proofErr w:type="gramStart"/>
-      <w:r>
-        <w:t>shutDownVCP</w:t>
-      </w:r>
-      <w:proofErr w:type="spellEnd"/>
-      <w:r>
-        <w:t>(</w:t>
-      </w:r>
-      <w:proofErr w:type="spellStart"/>
-      <w:proofErr w:type="gramEnd"/>
-      <w:r>
-        <w:t>keyEventsBool</w:t>
-      </w:r>
-      <w:proofErr w:type="spellEnd"/>
-      <w:r>
-        <w:t xml:space="preserve">, </w:t>
-      </w:r>
-      <w:proofErr w:type="spellStart"/>
-      <w:r>
-        <w:t>touchEventsBool</w:t>
-      </w:r>
-      <w:proofErr w:type="spellEnd"/>
-      <w:proofErr w:type="gramStart"/>
-      <w:r>
-        <w:t>);</w:t>
-      </w:r>
-      <w:proofErr w:type="gramEnd"/>
-    </w:p>
-    <w:p>
-      <w:pPr>
-        <w:spacing w:line="276" w:lineRule="auto"/>
-      </w:pPr>
-    </w:p>
-    <w:p>
-      <w:pPr>
-        <w:spacing w:line="276" w:lineRule="auto"/>
-      </w:pPr>
-      <w:r>
-        <w:t xml:space="preserve">    delete </w:t>
-      </w:r>
-      <w:proofErr w:type="spellStart"/>
-      <w:proofErr w:type="gramStart"/>
-      <w:r>
-        <w:t>graphiti</w:t>
-      </w:r>
-      <w:proofErr w:type="spellEnd"/>
-      <w:r>
-        <w:t>;</w:t>
-      </w:r>
-      <w:proofErr w:type="gramEnd"/>
-    </w:p>
-    <w:p>
-      <w:pPr>
-        <w:spacing w:line="276" w:lineRule="auto"/>
-      </w:pPr>
-    </w:p>
-    <w:p>
-      <w:pPr>
-        <w:spacing w:line="276" w:lineRule="auto"/>
-      </w:pPr>
-      <w:r>
-        <w:t xml:space="preserve">    </w:t>
-      </w:r>
-      <w:proofErr w:type="gramStart"/>
-      <w:r>
-        <w:t>std::</w:t>
-      </w:r>
-      <w:proofErr w:type="spellStart"/>
-      <w:proofErr w:type="gramEnd"/>
-      <w:r>
-        <w:t>cout</w:t>
-      </w:r>
-      <w:proofErr w:type="spellEnd"/>
-      <w:r>
-        <w:t xml:space="preserve"> &lt;&lt; "Ending" &lt;&lt; </w:t>
-      </w:r>
-      <w:proofErr w:type="gramStart"/>
-      <w:r>
-        <w:t>std::</w:t>
-      </w:r>
-      <w:proofErr w:type="spellStart"/>
-      <w:r>
-        <w:t>endl</w:t>
-      </w:r>
-      <w:proofErr w:type="spellEnd"/>
-      <w:r>
-        <w:t>;</w:t>
-      </w:r>
-      <w:proofErr w:type="gramEnd"/>
-    </w:p>
-    <w:p>
-      <w:pPr>
-        <w:spacing w:line="276" w:lineRule="auto"/>
-      </w:pPr>
-      <w:r>
-        <w:t xml:space="preserve">    return </w:t>
-      </w:r>
-      <w:proofErr w:type="gramStart"/>
-      <w:r>
-        <w:t>0;</w:t>
-      </w:r>
-      <w:proofErr w:type="gramEnd"/>
+    </w:p>
+    <w:p>
+      <w:pPr>
+        <w:spacing w:line="276" w:lineRule="auto"/>
+      </w:pPr>
+      <w:r>
+        <w:t>    graphiti-&gt;shutDownVCP(keyEventsBool, touchEventsBool);</w:t>
+      </w:r>
+    </w:p>
+    <w:p>
+      <w:pPr>
+        <w:spacing w:line="276" w:lineRule="auto"/>
+      </w:pPr>
+    </w:p>
+    <w:p>
+      <w:pPr>
+        <w:spacing w:line="276" w:lineRule="auto"/>
+      </w:pPr>
+      <w:r>
+        <w:t>    delete graphiti;</w:t>
+      </w:r>
+    </w:p>
+    <w:p>
+      <w:pPr>
+        <w:spacing w:line="276" w:lineRule="auto"/>
+      </w:pPr>
+    </w:p>
+    <w:p>
+      <w:pPr>
+        <w:spacing w:line="276" w:lineRule="auto"/>
+      </w:pPr>
+      <w:r>
+        <w:t>    std::cout &lt;&lt; "Ending" &lt;&lt; std::endl;</w:t>
+      </w:r>
+    </w:p>
+    <w:p>
+      <w:pPr>
+        <w:spacing w:line="276" w:lineRule="auto"/>
+      </w:pPr>
+      <w:r>
+        <w:t>    return 0;</w:t>
+      </w:r>
     </w:p>
     <w:p>
       <w:pPr>
@@ -4293,6 +2953,7 @@
   <w:style w:type="character" w:default="1" w:styleId="DefaultParagraphFont">
     <w:name w:val="Default Paragraph Font"/>
     <w:uiPriority w:val="1"/>
+    <w:semiHidden/>
     <w:unhideWhenUsed/>
   </w:style>
   <w:style w:type="table" w:default="1" w:styleId="TableNormal">

</xml_diff>

<commit_message>
Improving the usability of the library and updating the Setup Guide to match use of new script files
</commit_message>
<xml_diff>
--- a/documents/Graphiti Setup guide.docx
+++ b/documents/Graphiti Setup guide.docx
@@ -67,7 +67,15 @@
         <w:spacing w:line="480" w:lineRule="auto"/>
       </w:pPr>
       <w:r>
-        <w:t>Under “Ports (COM &amp; LPT)” identify the COM port the device has connected to which is “COM” followed by a number e.i. COM4 and note this for later</w:t>
+        <w:t xml:space="preserve">Under “Ports (COM &amp; LPT)” identify the COM port the device has connected to which is “COM” followed by a number </w:t>
+      </w:r>
+      <w:proofErr w:type="spellStart"/>
+      <w:r>
+        <w:t>e.i.</w:t>
+      </w:r>
+      <w:proofErr w:type="spellEnd"/>
+      <w:r>
+        <w:t xml:space="preserve"> COM4 and note this for later</w:t>
       </w:r>
     </w:p>
     <w:p>
@@ -124,7 +132,54 @@
         <w:spacing w:line="480" w:lineRule="auto"/>
       </w:pPr>
       <w:r>
-        <w:t>Create a visual studio code project and install the “C/C++ Extension Pack” by Microsoft</w:t>
+        <w:t>Download the Graphiti library to anywhere on your computer that is under your user.</w:t>
+      </w:r>
+    </w:p>
+    <w:p>
+      <w:pPr>
+        <w:pStyle w:val="ListParagraph"/>
+        <w:numPr>
+          <w:ilvl w:val="0"/>
+          <w:numId w:val="2"/>
+        </w:numPr>
+        <w:spacing w:line="480" w:lineRule="auto"/>
+      </w:pPr>
+      <w:r>
+        <w:t xml:space="preserve">Now open the library in visual studio code by </w:t>
+      </w:r>
+      <w:r>
+        <w:t>selecting “</w:t>
+      </w:r>
+      <w:r>
+        <w:t>File” in Visual Studio Code’s activity bar</w:t>
+      </w:r>
+      <w:r>
+        <w:t>. Now select</w:t>
+      </w:r>
+      <w:r>
+        <w:t xml:space="preserve"> “Open Folder</w:t>
+      </w:r>
+      <w:r>
+        <w:t xml:space="preserve">”. Then select the </w:t>
+      </w:r>
+      <w:r>
+        <w:t>place that you installed the library folder</w:t>
+      </w:r>
+    </w:p>
+    <w:p>
+      <w:pPr>
+        <w:pStyle w:val="ListParagraph"/>
+        <w:numPr>
+          <w:ilvl w:val="0"/>
+          <w:numId w:val="2"/>
+        </w:numPr>
+        <w:spacing w:line="480" w:lineRule="auto"/>
+      </w:pPr>
+      <w:r>
+        <w:t xml:space="preserve">Next, </w:t>
+      </w:r>
+      <w:r>
+        <w:t>install the “C/C++ Extension Pack” by Microsoft</w:t>
       </w:r>
       <w:r>
         <w:br/>
@@ -180,7 +235,13 @@
         <w:spacing w:line="480" w:lineRule="auto"/>
       </w:pPr>
       <w:r>
-        <w:t>Next install the powershell extension “Powershell” by Microsoft</w:t>
+        <w:t>Next</w:t>
+      </w:r>
+      <w:r>
+        <w:t>,</w:t>
+      </w:r>
+      <w:r>
+        <w:t xml:space="preserve"> install the powershell extension “Powershell” by Microsoft</w:t>
       </w:r>
     </w:p>
     <w:p>
@@ -239,7 +300,16 @@
         <w:spacing w:line="480" w:lineRule="auto"/>
       </w:pPr>
       <w:r>
-        <w:t xml:space="preserve">Now in the visual studio code terminal you can change your directory to the directory that you wish to install the Graphiti Library dependency of asio which is used for communicating with the device across the COM port (using the USB-A to Micro USB cable). You can do this by doing the command “cd C:\Users\&lt;YourName&gt;” and put your username as a replacement for &lt;YourName&gt; like “cd C:\Users\User”. </w:t>
+        <w:t xml:space="preserve">Now, open the powershell extension by </w:t>
+      </w:r>
+      <w:r>
+        <w:t>selecting “Terminal</w:t>
+      </w:r>
+      <w:r>
+        <w:t>” in Visual Studio Code’s activity bar.</w:t>
+      </w:r>
+      <w:r>
+        <w:t xml:space="preserve"> Then select “New Terminal”.</w:t>
       </w:r>
     </w:p>
     <w:p>
@@ -252,10 +322,27 @@
         <w:spacing w:line="480" w:lineRule="auto"/>
       </w:pPr>
       <w:r>
-        <w:t>Now you can move the file vcpkg.ps1 found in the library to that directory and run it by doing “.\vckpg.ps1”</w:t>
-      </w:r>
-      <w:r>
-        <w:t xml:space="preserve"> (This script will fail if you do not have git installed)</w:t>
+        <w:t xml:space="preserve">Before we continue, ensure that you have </w:t>
+      </w:r>
+      <w:proofErr w:type="gramStart"/>
+      <w:r>
+        <w:t>git</w:t>
+      </w:r>
+      <w:proofErr w:type="gramEnd"/>
+      <w:r>
+        <w:t xml:space="preserve"> installed as well as a valid generator and compiler. Make sure that your version of C++ is 23 or greater.</w:t>
+      </w:r>
+      <w:r>
+        <w:t xml:space="preserve"> I recommend using the Ninja generator and </w:t>
+      </w:r>
+      <w:r>
+        <w:t>g++</w:t>
+      </w:r>
+      <w:r>
+        <w:t xml:space="preserve"> compiler</w:t>
+      </w:r>
+      <w:r>
+        <w:t>.</w:t>
       </w:r>
     </w:p>
     <w:p>
@@ -269,139 +356,58 @@
       </w:pPr>
       <w:r>
         <w:lastRenderedPageBreak/>
-        <w:t>After successfully running the ps1 file you can move it back to the project or delete it if you choose. If the file is not given to you, its contents are below. Which you can run as individual commands</w:t>
+        <w:t xml:space="preserve">With the terminal open, </w:t>
+      </w:r>
+      <w:r>
+        <w:t>install the library and it</w:t>
+      </w:r>
+      <w:r>
+        <w:t>’s</w:t>
+      </w:r>
+      <w:r>
+        <w:t xml:space="preserve"> dependencies</w:t>
+      </w:r>
+      <w:r>
+        <w:t xml:space="preserve"> by</w:t>
+      </w:r>
+      <w:r>
+        <w:t xml:space="preserve"> run</w:t>
+      </w:r>
+      <w:r>
+        <w:t>ning</w:t>
+      </w:r>
+      <w:r>
+        <w:t xml:space="preserve"> the script file called “install_library_&amp;_vcpkg.ps1”. To do this enter the command in powershell</w:t>
+      </w:r>
+      <w:r>
+        <w:t xml:space="preserve">: </w:t>
       </w:r>
     </w:p>
     <w:p>
       <w:pPr>
         <w:spacing w:line="480" w:lineRule="auto"/>
-      </w:pPr>
-      <w:r>
-        <w:rPr>
-          <w:noProof/>
-        </w:rPr>
-        <mc:AlternateContent>
-          <mc:Choice Requires="wps">
-            <w:drawing>
-              <wp:anchor distT="45720" distB="45720" distL="114300" distR="114300" simplePos="0" relativeHeight="251659264" behindDoc="0" locked="0" layoutInCell="1" allowOverlap="1" wp14:anchorId="5B7EF0B4" wp14:editId="2FE50255">
-                <wp:simplePos x="0" y="0"/>
-                <wp:positionH relativeFrom="column">
-                  <wp:posOffset>7620</wp:posOffset>
-                </wp:positionH>
-                <wp:positionV relativeFrom="paragraph">
-                  <wp:posOffset>0</wp:posOffset>
-                </wp:positionV>
-                <wp:extent cx="6118860" cy="1409700"/>
-                <wp:effectExtent l="0" t="0" r="15240" b="19050"/>
-                <wp:wrapSquare wrapText="bothSides"/>
-                <wp:docPr id="217" name="Text Box 2"/>
-                <wp:cNvGraphicFramePr>
-                  <a:graphicFrameLocks xmlns:a="http://schemas.openxmlformats.org/drawingml/2006/main"/>
-                </wp:cNvGraphicFramePr>
-                <a:graphic xmlns:a="http://schemas.openxmlformats.org/drawingml/2006/main">
-                  <a:graphicData uri="http://schemas.microsoft.com/office/word/2010/wordprocessingShape">
-                    <wps:wsp>
-                      <wps:cNvSpPr txBox="1">
-                        <a:spLocks noChangeArrowheads="1"/>
-                      </wps:cNvSpPr>
-                      <wps:spPr bwMode="auto">
-                        <a:xfrm>
-                          <a:off x="0" y="0"/>
-                          <a:ext cx="6118860" cy="1409700"/>
-                        </a:xfrm>
-                        <a:prstGeom prst="rect">
-                          <a:avLst/>
-                        </a:prstGeom>
-                        <a:solidFill>
-                          <a:srgbClr val="FFFFFF"/>
-                        </a:solidFill>
-                        <a:ln w="9525">
-                          <a:solidFill>
-                            <a:srgbClr val="000000"/>
-                          </a:solidFill>
-                          <a:miter lim="800000"/>
-                          <a:headEnd/>
-                          <a:tailEnd/>
-                        </a:ln>
-                      </wps:spPr>
-                      <wps:txbx>
-                        <w:txbxContent>
-                          <w:p>
-                            <w:r>
-                              <w:t>git clone https://github.com/microsoft/vcpkg.git</w:t>
-                            </w:r>
-                          </w:p>
-                          <w:p>
-                            <w:r>
-                              <w:t>.\vcpkg\bootstrap-vcpkg.bat</w:t>
-                            </w:r>
-                          </w:p>
-                          <w:p>
-                            <w:r>
-                              <w:t xml:space="preserve">.\vcpkg\vcpkg integrate install   </w:t>
-                            </w:r>
-                          </w:p>
-                          <w:p>
-                            <w:r>
-                              <w:t xml:space="preserve">.\vcpkg\vcpkg install asio </w:t>
-                            </w:r>
-                          </w:p>
-                          <w:p/>
-                        </w:txbxContent>
-                      </wps:txbx>
-                      <wps:bodyPr rot="0" vert="horz" wrap="square" lIns="91440" tIns="45720" rIns="91440" bIns="45720" anchor="t" anchorCtr="0">
-                        <a:noAutofit/>
-                      </wps:bodyPr>
-                    </wps:wsp>
-                  </a:graphicData>
-                </a:graphic>
-                <wp14:sizeRelH relativeFrom="margin">
-                  <wp14:pctWidth>0</wp14:pctWidth>
-                </wp14:sizeRelH>
-                <wp14:sizeRelV relativeFrom="margin">
-                  <wp14:pctHeight>0</wp14:pctHeight>
-                </wp14:sizeRelV>
-              </wp:anchor>
-            </w:drawing>
-          </mc:Choice>
-          <mc:Fallback>
-            <w:pict>
-              <v:shapetype w14:anchorId="5B7EF0B4" id="_x0000_t202" coordsize="21600,21600" o:spt="202" path="m,l,21600r21600,l21600,xe">
-                <v:stroke joinstyle="miter"/>
-                <v:path gradientshapeok="t" o:connecttype="rect"/>
-              </v:shapetype>
-              <v:shape id="Text Box 2" o:spid="_x0000_s1026" type="#_x0000_t202" style="position:absolute;margin-left:.6pt;margin-top:0;width:481.8pt;height:111pt;z-index:251659264;visibility:visible;mso-wrap-style:square;mso-width-percent:0;mso-height-percent:0;mso-wrap-distance-left:9pt;mso-wrap-distance-top:3.6pt;mso-wrap-distance-right:9pt;mso-wrap-distance-bottom:3.6pt;mso-position-horizontal:absolute;mso-position-horizontal-relative:text;mso-position-vertical:absolute;mso-position-vertical-relative:text;mso-width-percent:0;mso-height-percent:0;mso-width-relative:margin;mso-height-relative:margin;v-text-anchor:top" o:gfxdata="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">
-                <v:textbox>
-                  <w:txbxContent>
-                    <w:p>
-                      <w:r>
-                        <w:t>git clone https://github.com/microsoft/vcpkg.git</w:t>
-                      </w:r>
-                    </w:p>
-                    <w:p>
-                      <w:r>
-                        <w:t>.\vcpkg\bootstrap-vcpkg.bat</w:t>
-                      </w:r>
-                    </w:p>
-                    <w:p>
-                      <w:r>
-                        <w:t xml:space="preserve">.\vcpkg\vcpkg integrate install   </w:t>
-                      </w:r>
-                    </w:p>
-                    <w:p>
-                      <w:r>
-                        <w:t xml:space="preserve">.\vcpkg\vcpkg install asio </w:t>
-                      </w:r>
-                    </w:p>
-                    <w:p/>
-                  </w:txbxContent>
-                </v:textbox>
-                <w10:wrap type="square"/>
-              </v:shape>
-            </w:pict>
-          </mc:Fallback>
-        </mc:AlternateContent>
-      </w:r>
+        <w:ind w:left="1080"/>
+      </w:pPr>
+      <w:r>
+        <w:t>.\</w:t>
+      </w:r>
+      <w:r>
+        <w:t>install_library_&amp;_vcpkg.ps1</w:t>
+      </w:r>
+    </w:p>
+    <w:p>
+      <w:pPr>
+        <w:spacing w:line="480" w:lineRule="auto"/>
+      </w:pPr>
+      <w:r>
+        <w:tab/>
+        <w:t xml:space="preserve">If the command does not execute, ensure you have valid permissions. If the window prompts us to give the file permission to execute, then do so. If you do not have valid permissions, run this command in an administrator terminal by opening a terminal as administrator, then navigating to the directory you installed the library, then running the same command. </w:t>
+      </w:r>
+    </w:p>
+    <w:p>
+      <w:pPr>
+        <w:pStyle w:val="ListParagraph"/>
+      </w:pPr>
     </w:p>
     <w:p>
       <w:pPr>
@@ -413,85 +419,71 @@
         <w:spacing w:line="480" w:lineRule="auto"/>
       </w:pPr>
       <w:r>
-        <w:t>Next add the directory that you installed vcpkg to your Path</w:t>
-      </w:r>
-    </w:p>
-    <w:p>
-      <w:pPr>
-        <w:pStyle w:val="ListParagraph"/>
-      </w:pPr>
-    </w:p>
-    <w:p>
-      <w:pPr>
-        <w:pStyle w:val="ListParagraph"/>
-        <w:numPr>
-          <w:ilvl w:val="1"/>
-          <w:numId w:val="2"/>
-        </w:numPr>
+        <w:t>If you wish to install the library using a specific generator and compiler do these steps. If</w:t>
+      </w:r>
+      <w:r>
+        <w:t xml:space="preserve"> vcpkg is installed under your user profile</w:t>
+      </w:r>
+      <w:r>
+        <w:t xml:space="preserve"> you can</w:t>
+      </w:r>
+      <w:r>
+        <w:t xml:space="preserve"> compile the library using the library.ps1 script file</w:t>
+      </w:r>
+      <w:r>
+        <w:t>.</w:t>
+      </w:r>
+      <w:r>
+        <w:t xml:space="preserve"> This file allows you to specify the generator and/or compiler </w:t>
+      </w:r>
+      <w:r>
+        <w:t>using parameters</w:t>
+      </w:r>
+      <w:r>
+        <w:t xml:space="preserve"> like so:</w:t>
+      </w:r>
+    </w:p>
+    <w:p>
+      <w:pPr>
         <w:spacing w:line="480" w:lineRule="auto"/>
-      </w:pPr>
-      <w:r>
-        <w:t>Do this by searching for “Edit environment variables for your account” in the Windows search bar in the taskbar</w:t>
-      </w:r>
-    </w:p>
-    <w:p>
-      <w:pPr>
-        <w:pStyle w:val="ListParagraph"/>
-      </w:pPr>
-    </w:p>
-    <w:p>
-      <w:pPr>
-        <w:pStyle w:val="ListParagraph"/>
-        <w:numPr>
-          <w:ilvl w:val="1"/>
-          <w:numId w:val="2"/>
-        </w:numPr>
+        <w:ind w:left="720" w:firstLine="720"/>
+      </w:pPr>
+      <w:r>
+        <w:t>.\library.ps1 -Generator "Ninja" -Compiler "g++"</w:t>
+      </w:r>
+    </w:p>
+    <w:p>
+      <w:pPr>
         <w:spacing w:line="480" w:lineRule="auto"/>
       </w:pPr>
       <w:r>
-        <w:t>Now if vcpkg was installed under a user such as “C:Users\&lt;YourName&gt;” edit “User variables for _____” by clicking “Path” then “Edit”</w:t>
-      </w:r>
-    </w:p>
-    <w:p>
-      <w:pPr>
-        <w:pStyle w:val="ListParagraph"/>
-      </w:pPr>
-    </w:p>
-    <w:p>
-      <w:pPr>
-        <w:pStyle w:val="ListParagraph"/>
-        <w:numPr>
-          <w:ilvl w:val="1"/>
-          <w:numId w:val="2"/>
-        </w:numPr>
+        <w:tab/>
+        <w:t>Or you can specify no parameters by doing:</w:t>
+      </w:r>
+    </w:p>
+    <w:p>
+      <w:pPr>
         <w:spacing w:line="480" w:lineRule="auto"/>
       </w:pPr>
       <w:r>
-        <w:t>Next press New and add your path to vcpkg as “C:\Users\&lt;YourName&gt;\vcpkg\</w:t>
-      </w:r>
-    </w:p>
-    <w:p>
-      <w:pPr>
-        <w:pStyle w:val="ListParagraph"/>
-      </w:pPr>
-    </w:p>
-    <w:p>
-      <w:pPr>
-        <w:pStyle w:val="ListParagraph"/>
-        <w:numPr>
-          <w:ilvl w:val="1"/>
-          <w:numId w:val="2"/>
-        </w:numPr>
+        <w:tab/>
+      </w:r>
+      <w:r>
+        <w:tab/>
+        <w:t>.\library.ps1</w:t>
+      </w:r>
+    </w:p>
+    <w:p>
+      <w:pPr>
         <w:spacing w:line="480" w:lineRule="auto"/>
       </w:pPr>
       <w:r>
-        <w:t>Instead, you can also do this system wide with System variables by preference if not installed under your user</w:t>
-      </w:r>
-    </w:p>
-    <w:p>
-      <w:pPr>
-        <w:pStyle w:val="ListParagraph"/>
-      </w:pPr>
+        <w:tab/>
+        <w:t>This will use your default generator and compiler</w:t>
+      </w:r>
+      <w:r>
+        <w:t>.</w:t>
+      </w:r>
     </w:p>
     <w:p>
       <w:pPr>
@@ -503,23 +495,10 @@
         <w:spacing w:line="480" w:lineRule="auto"/>
       </w:pPr>
       <w:r>
-        <w:lastRenderedPageBreak/>
-        <w:t>Now download the Graphiti Library called “graphiti” to “C:Users\&lt;YourName&gt;” or anywhere you wish keeping in mind its path and a following the same steps as in step 6 but instead adding the path “C:\Users\&lt;YourName&gt;\graphiti\bin”</w:t>
-      </w:r>
-    </w:p>
-    <w:p>
-      <w:pPr>
-        <w:pStyle w:val="ListParagraph"/>
-        <w:numPr>
-          <w:ilvl w:val="0"/>
-          <w:numId w:val="2"/>
-        </w:numPr>
-        <w:spacing w:line="480" w:lineRule="auto"/>
-      </w:pPr>
-      <w:r>
         <w:rPr>
           <w:noProof/>
         </w:rPr>
+        <w:lastRenderedPageBreak/>
         <mc:AlternateContent>
           <mc:Choice Requires="wps">
             <w:drawing>
@@ -568,17 +547,59 @@
                         <w:txbxContent>
                           <w:p>
                             <w:r>
-                              <w:t>C:\Users\&lt;YourName&gt;\graphiti\include</w:t>
+                              <w:t>${</w:t>
+                            </w:r>
+                            <w:proofErr w:type="spellStart"/>
+                            <w:proofErr w:type="gramStart"/>
+                            <w:r>
+                              <w:t>env:USERPROFILE</w:t>
+                            </w:r>
+                            <w:proofErr w:type="spellEnd"/>
+                            <w:proofErr w:type="gramEnd"/>
+                            <w:r>
+                              <w:t>}</w:t>
+                            </w:r>
+                            <w:r>
+                              <w:t>\</w:t>
+                            </w:r>
+                            <w:proofErr w:type="spellStart"/>
+                            <w:r>
+                              <w:t>graphiti</w:t>
+                            </w:r>
+                            <w:proofErr w:type="spellEnd"/>
+                            <w:r>
+                              <w:t>\include</w:t>
                             </w:r>
                           </w:p>
                           <w:p>
                             <w:r>
-                              <w:t>C:\Users\&lt;YourName&gt;\vcpkg\installed\x64-windows\include</w:t>
+                              <w:t>${</w:t>
+                            </w:r>
+                            <w:proofErr w:type="spellStart"/>
+                            <w:proofErr w:type="gramStart"/>
+                            <w:r>
+                              <w:t>env:USERPROFILE</w:t>
+                            </w:r>
+                            <w:proofErr w:type="spellEnd"/>
+                            <w:proofErr w:type="gramEnd"/>
+                            <w:r>
+                              <w:t>}</w:t>
+                            </w:r>
+                            <w:r>
+                              <w:t>\vcpkg\installed\x64-windows\include</w:t>
                             </w:r>
                           </w:p>
                           <w:p>
                             <w:r>
-                              <w:t>${workspaceFolder}/**</w:t>
+                              <w:t>${</w:t>
+                            </w:r>
+                            <w:proofErr w:type="spellStart"/>
+                            <w:r>
+                              <w:t>workspaceFolder</w:t>
+                            </w:r>
+                            <w:proofErr w:type="spellEnd"/>
+                            <w:r>
+                              <w:t>}/**</w:t>
                             </w:r>
                           </w:p>
                         </w:txbxContent>
@@ -600,22 +621,68 @@
           </mc:Choice>
           <mc:Fallback>
             <w:pict>
-              <v:shape w14:anchorId="7F9741A7" id="_x0000_s1027" type="#_x0000_t202" style="position:absolute;left:0;text-align:left;margin-left:81pt;margin-top:60.9pt;width:337.8pt;height:110.6pt;z-index:251662336;visibility:visible;mso-wrap-style:square;mso-width-percent:0;mso-height-percent:200;mso-wrap-distance-left:9pt;mso-wrap-distance-top:3.6pt;mso-wrap-distance-right:9pt;mso-wrap-distance-bottom:3.6pt;mso-position-horizontal:absolute;mso-position-horizontal-relative:text;mso-position-vertical:absolute;mso-position-vertical-relative:text;mso-width-percent:0;mso-height-percent:200;mso-width-relative:margin;mso-height-relative:margin;v-text-anchor:top" o:gfxdata="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">
+              <v:shapetype w14:anchorId="7F9741A7" id="_x0000_t202" coordsize="21600,21600" o:spt="202" path="m,l,21600r21600,l21600,xe">
+                <v:stroke joinstyle="miter"/>
+                <v:path gradientshapeok="t" o:connecttype="rect"/>
+              </v:shapetype>
+              <v:shape id="Text Box 2" o:spid="_x0000_s1026" type="#_x0000_t202" style="position:absolute;left:0;text-align:left;margin-left:81pt;margin-top:60.9pt;width:337.8pt;height:110.6pt;z-index:251662336;visibility:visible;mso-wrap-style:square;mso-width-percent:0;mso-height-percent:200;mso-wrap-distance-left:9pt;mso-wrap-distance-top:3.6pt;mso-wrap-distance-right:9pt;mso-wrap-distance-bottom:3.6pt;mso-position-horizontal:absolute;mso-position-horizontal-relative:text;mso-position-vertical:absolute;mso-position-vertical-relative:text;mso-width-percent:0;mso-height-percent:200;mso-width-relative:margin;mso-height-relative:margin;v-text-anchor:top" o:gfxdata="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">
                 <v:textbox style="mso-fit-shape-to-text:t">
                   <w:txbxContent>
                     <w:p>
                       <w:r>
-                        <w:t>C:\Users\&lt;YourName&gt;\graphiti\include</w:t>
+                        <w:t>${</w:t>
+                      </w:r>
+                      <w:proofErr w:type="spellStart"/>
+                      <w:proofErr w:type="gramStart"/>
+                      <w:r>
+                        <w:t>env:USERPROFILE</w:t>
+                      </w:r>
+                      <w:proofErr w:type="spellEnd"/>
+                      <w:proofErr w:type="gramEnd"/>
+                      <w:r>
+                        <w:t>}</w:t>
+                      </w:r>
+                      <w:r>
+                        <w:t>\</w:t>
+                      </w:r>
+                      <w:proofErr w:type="spellStart"/>
+                      <w:r>
+                        <w:t>graphiti</w:t>
+                      </w:r>
+                      <w:proofErr w:type="spellEnd"/>
+                      <w:r>
+                        <w:t>\include</w:t>
                       </w:r>
                     </w:p>
                     <w:p>
                       <w:r>
-                        <w:t>C:\Users\&lt;YourName&gt;\vcpkg\installed\x64-windows\include</w:t>
+                        <w:t>${</w:t>
+                      </w:r>
+                      <w:proofErr w:type="spellStart"/>
+                      <w:proofErr w:type="gramStart"/>
+                      <w:r>
+                        <w:t>env:USERPROFILE</w:t>
+                      </w:r>
+                      <w:proofErr w:type="spellEnd"/>
+                      <w:proofErr w:type="gramEnd"/>
+                      <w:r>
+                        <w:t>}</w:t>
+                      </w:r>
+                      <w:r>
+                        <w:t>\vcpkg\installed\x64-windows\include</w:t>
                       </w:r>
                     </w:p>
                     <w:p>
                       <w:r>
-                        <w:t>${workspaceFolder}/**</w:t>
+                        <w:t>${</w:t>
+                      </w:r>
+                      <w:proofErr w:type="spellStart"/>
+                      <w:r>
+                        <w:t>workspaceFolder</w:t>
+                      </w:r>
+                      <w:proofErr w:type="spellEnd"/>
+                      <w:r>
+                        <w:t>}/**</w:t>
                       </w:r>
                     </w:p>
                   </w:txbxContent>
@@ -630,33 +697,15 @@
         <w:t>Now add the include paths of your installations to the Include path of your C/C++ Configurations tool</w:t>
       </w:r>
       <w:r>
-        <w:t>. You can open this any time with Ctrl+Shift+P</w:t>
-      </w:r>
-    </w:p>
-    <w:p>
-      <w:pPr>
-        <w:pStyle w:val="ListParagraph"/>
-        <w:spacing w:line="480" w:lineRule="auto"/>
-      </w:pPr>
-    </w:p>
-    <w:p>
-      <w:pPr>
-        <w:pStyle w:val="ListParagraph"/>
-        <w:numPr>
-          <w:ilvl w:val="0"/>
-          <w:numId w:val="2"/>
-        </w:numPr>
-        <w:spacing w:line="480" w:lineRule="auto"/>
-      </w:pPr>
-      <w:r>
-        <w:t>Now install a compiler and build system of your choice. I recommend using g++ from the MSYS2 GCC 15.1.0 toolchain as the compiler, and Ninja as the build system for fast and efficient builds</w:t>
-      </w:r>
-    </w:p>
-    <w:p>
-      <w:pPr>
-        <w:pStyle w:val="ListParagraph"/>
-      </w:pPr>
-    </w:p>
+        <w:t xml:space="preserve">. You can open this any time with </w:t>
+      </w:r>
+      <w:proofErr w:type="spellStart"/>
+      <w:r>
+        <w:t>Ctrl+Shift+P</w:t>
+      </w:r>
+      <w:proofErr w:type="spellEnd"/>
+    </w:p>
+    <w:p/>
     <w:p>
       <w:pPr>
         <w:pStyle w:val="ListParagraph"/>
@@ -724,12 +773,37 @@
                                 <w:szCs w:val="20"/>
                               </w:rPr>
                             </w:pPr>
-                            <w:r>
-                              <w:rPr>
-                                <w:sz w:val="20"/>
-                                <w:szCs w:val="20"/>
-                              </w:rPr>
-                              <w:t>cmake_minimum_required(VERSION 3.15)</w:t>
+                            <w:proofErr w:type="spellStart"/>
+                            <w:r>
+                              <w:rPr>
+                                <w:sz w:val="20"/>
+                                <w:szCs w:val="20"/>
+                              </w:rPr>
+                              <w:t>cmake_minimum_</w:t>
+                            </w:r>
+                            <w:proofErr w:type="gramStart"/>
+                            <w:r>
+                              <w:rPr>
+                                <w:sz w:val="20"/>
+                                <w:szCs w:val="20"/>
+                              </w:rPr>
+                              <w:t>required</w:t>
+                            </w:r>
+                            <w:proofErr w:type="spellEnd"/>
+                            <w:r>
+                              <w:rPr>
+                                <w:sz w:val="20"/>
+                                <w:szCs w:val="20"/>
+                              </w:rPr>
+                              <w:t>(</w:t>
+                            </w:r>
+                            <w:proofErr w:type="gramEnd"/>
+                            <w:r>
+                              <w:rPr>
+                                <w:sz w:val="20"/>
+                                <w:szCs w:val="20"/>
+                              </w:rPr>
+                              <w:t>VERSION 3.15)</w:t>
                             </w:r>
                           </w:p>
                           <w:p>
@@ -739,12 +813,21 @@
                                 <w:szCs w:val="20"/>
                               </w:rPr>
                             </w:pPr>
-                            <w:r>
-                              <w:rPr>
-                                <w:sz w:val="20"/>
-                                <w:szCs w:val="20"/>
-                              </w:rPr>
-                              <w:t>set(CMAKE_CXX_STANDARD 23)</w:t>
+                            <w:proofErr w:type="gramStart"/>
+                            <w:r>
+                              <w:rPr>
+                                <w:sz w:val="20"/>
+                                <w:szCs w:val="20"/>
+                              </w:rPr>
+                              <w:t>set(</w:t>
+                            </w:r>
+                            <w:proofErr w:type="gramEnd"/>
+                            <w:r>
+                              <w:rPr>
+                                <w:sz w:val="20"/>
+                                <w:szCs w:val="20"/>
+                              </w:rPr>
+                              <w:t>CMAKE_CXX_STANDARD 23)</w:t>
                             </w:r>
                           </w:p>
                           <w:p>
@@ -762,42 +845,21 @@
                                 <w:szCs w:val="20"/>
                               </w:rPr>
                             </w:pPr>
-                            <w:r>
-                              <w:rPr>
-                                <w:sz w:val="20"/>
-                                <w:szCs w:val="20"/>
-                              </w:rPr>
-                              <w:t># Compiler g++</w:t>
-                            </w:r>
-                          </w:p>
-                          <w:p>
-                            <w:pPr>
-                              <w:rPr>
-                                <w:sz w:val="20"/>
-                                <w:szCs w:val="20"/>
-                              </w:rPr>
-                            </w:pPr>
-                            <w:r>
-                              <w:rPr>
-                                <w:sz w:val="20"/>
-                                <w:szCs w:val="20"/>
-                              </w:rPr>
-                              <w:t>set(CMAKE_CXX_COMPILER "g++")</w:t>
-                            </w:r>
-                          </w:p>
-                          <w:p>
-                            <w:pPr>
-                              <w:rPr>
-                                <w:sz w:val="20"/>
-                                <w:szCs w:val="20"/>
-                              </w:rPr>
-                            </w:pPr>
-                            <w:r>
-                              <w:rPr>
-                                <w:sz w:val="20"/>
-                                <w:szCs w:val="20"/>
-                              </w:rPr>
-                              <w:t>add_definitions(-D_WIN32_WINNT=0x0601)</w:t>
+                            <w:proofErr w:type="spellStart"/>
+                            <w:r>
+                              <w:rPr>
+                                <w:sz w:val="20"/>
+                                <w:szCs w:val="20"/>
+                              </w:rPr>
+                              <w:t>add_definitions</w:t>
+                            </w:r>
+                            <w:proofErr w:type="spellEnd"/>
+                            <w:r>
+                              <w:rPr>
+                                <w:sz w:val="20"/>
+                                <w:szCs w:val="20"/>
+                              </w:rPr>
+                              <w:t>(-D_WIN32_WINNT=0x0601)</w:t>
                             </w:r>
                           </w:p>
                           <w:p>
@@ -845,26 +907,74 @@
                                 <w:szCs w:val="20"/>
                               </w:rPr>
                             </w:pPr>
-                            <w:r>
-                              <w:rPr>
-                                <w:sz w:val="20"/>
-                                <w:szCs w:val="20"/>
-                              </w:rPr>
-                              <w:t>set(CMAKE_TOOLCHAIN_FILE "C:/Users/</w:t>
-                            </w:r>
-                            <w:r>
-                              <w:rPr>
-                                <w:sz w:val="20"/>
-                                <w:szCs w:val="20"/>
-                              </w:rPr>
-                              <w:t>&lt;YourName&gt;</w:t>
-                            </w:r>
-                            <w:r>
-                              <w:rPr>
-                                <w:sz w:val="20"/>
-                                <w:szCs w:val="20"/>
-                              </w:rPr>
-                              <w:t>/vcpkg/scripts/buildsystems/vcpkg.cmake")</w:t>
+                            <w:proofErr w:type="gramStart"/>
+                            <w:r>
+                              <w:rPr>
+                                <w:sz w:val="20"/>
+                                <w:szCs w:val="20"/>
+                              </w:rPr>
+                              <w:t>set(</w:t>
+                            </w:r>
+                            <w:proofErr w:type="gramEnd"/>
+                            <w:r>
+                              <w:rPr>
+                                <w:sz w:val="20"/>
+                                <w:szCs w:val="20"/>
+                              </w:rPr>
+                              <w:t>CMAKE_TOOLCHAIN_FILE "</w:t>
+                            </w:r>
+                            <w:r>
+                              <w:rPr>
+                                <w:sz w:val="20"/>
+                                <w:szCs w:val="20"/>
+                              </w:rPr>
+                              <w:t>$ENV{USERPROFILE}</w:t>
+                            </w:r>
+                            <w:r>
+                              <w:rPr>
+                                <w:sz w:val="20"/>
+                                <w:szCs w:val="20"/>
+                              </w:rPr>
+                              <w:t>/</w:t>
+                            </w:r>
+                            <w:r>
+                              <w:rPr>
+                                <w:sz w:val="20"/>
+                                <w:szCs w:val="20"/>
+                              </w:rPr>
+                              <w:t>vcpkg/scripts/</w:t>
+                            </w:r>
+                            <w:proofErr w:type="spellStart"/>
+                            <w:r>
+                              <w:rPr>
+                                <w:sz w:val="20"/>
+                                <w:szCs w:val="20"/>
+                              </w:rPr>
+                              <w:t>buildsystems</w:t>
+                            </w:r>
+                            <w:proofErr w:type="spellEnd"/>
+                            <w:r>
+                              <w:rPr>
+                                <w:sz w:val="20"/>
+                                <w:szCs w:val="20"/>
+                              </w:rPr>
+                              <w:t>/</w:t>
+                            </w:r>
+                            <w:proofErr w:type="spellStart"/>
+                            <w:r>
+                              <w:rPr>
+                                <w:sz w:val="20"/>
+                                <w:szCs w:val="20"/>
+                              </w:rPr>
+                              <w:t>vcpkg.cmake</w:t>
+                            </w:r>
+                            <w:proofErr w:type="spellEnd"/>
+                            <w:r>
+                              <w:rPr>
+                                <w:sz w:val="20"/>
+                                <w:szCs w:val="20"/>
+                              </w:rPr>
+                              <w:t>")</w:t>
                             </w:r>
                           </w:p>
                           <w:p>
@@ -879,7 +989,23 @@
                                 <w:sz w:val="20"/>
                                 <w:szCs w:val="20"/>
                               </w:rPr>
-                              <w:t># Set path for Graphit library</w:t>
+                              <w:t xml:space="preserve"># Set path for </w:t>
+                            </w:r>
+                            <w:proofErr w:type="spellStart"/>
+                            <w:r>
+                              <w:rPr>
+                                <w:sz w:val="20"/>
+                                <w:szCs w:val="20"/>
+                              </w:rPr>
+                              <w:t>Graphit</w:t>
+                            </w:r>
+                            <w:proofErr w:type="spellEnd"/>
+                            <w:r>
+                              <w:rPr>
+                                <w:sz w:val="20"/>
+                                <w:szCs w:val="20"/>
+                              </w:rPr>
+                              <w:t xml:space="preserve"> library</w:t>
                             </w:r>
                           </w:p>
                           <w:p>
@@ -889,26 +1015,51 @@
                                 <w:szCs w:val="20"/>
                               </w:rPr>
                             </w:pPr>
-                            <w:r>
-                              <w:rPr>
-                                <w:sz w:val="20"/>
-                                <w:szCs w:val="20"/>
-                              </w:rPr>
-                              <w:t>set(CMAKE_PREFIX_PATH "C:/Users/</w:t>
-                            </w:r>
-                            <w:r>
-                              <w:rPr>
-                                <w:sz w:val="20"/>
-                                <w:szCs w:val="20"/>
-                              </w:rPr>
-                              <w:t>&lt;YourName&gt;</w:t>
-                            </w:r>
-                            <w:r>
-                              <w:rPr>
-                                <w:sz w:val="20"/>
-                                <w:szCs w:val="20"/>
-                              </w:rPr>
-                              <w:t>//graphiti")</w:t>
+                            <w:proofErr w:type="gramStart"/>
+                            <w:r>
+                              <w:rPr>
+                                <w:sz w:val="20"/>
+                                <w:szCs w:val="20"/>
+                              </w:rPr>
+                              <w:t>set(</w:t>
+                            </w:r>
+                            <w:proofErr w:type="gramEnd"/>
+                            <w:r>
+                              <w:rPr>
+                                <w:sz w:val="20"/>
+                                <w:szCs w:val="20"/>
+                              </w:rPr>
+                              <w:t>CMAKE_PREFIX_PATH "</w:t>
+                            </w:r>
+                            <w:r>
+                              <w:rPr>
+                                <w:sz w:val="20"/>
+                                <w:szCs w:val="20"/>
+                              </w:rPr>
+                              <w:t>$ENV{USERPROFILE}</w:t>
+                            </w:r>
+                            <w:r>
+                              <w:rPr>
+                                <w:sz w:val="20"/>
+                                <w:szCs w:val="20"/>
+                              </w:rPr>
+                              <w:t>/</w:t>
+                            </w:r>
+                            <w:proofErr w:type="spellStart"/>
+                            <w:r>
+                              <w:rPr>
+                                <w:sz w:val="20"/>
+                                <w:szCs w:val="20"/>
+                              </w:rPr>
+                              <w:t>graphiti</w:t>
+                            </w:r>
+                            <w:proofErr w:type="spellEnd"/>
+                            <w:r>
+                              <w:rPr>
+                                <w:sz w:val="20"/>
+                                <w:szCs w:val="20"/>
+                              </w:rPr>
+                              <w:t>")</w:t>
                             </w:r>
                           </w:p>
                           <w:p>
@@ -941,12 +1092,30 @@
                                 <w:szCs w:val="20"/>
                               </w:rPr>
                             </w:pPr>
-                            <w:r>
-                              <w:rPr>
-                                <w:sz w:val="20"/>
-                                <w:szCs w:val="20"/>
-                              </w:rPr>
-                              <w:t>project(RunGraphiti)</w:t>
+                            <w:proofErr w:type="gramStart"/>
+                            <w:r>
+                              <w:rPr>
+                                <w:sz w:val="20"/>
+                                <w:szCs w:val="20"/>
+                              </w:rPr>
+                              <w:t>project(</w:t>
+                            </w:r>
+                            <w:proofErr w:type="spellStart"/>
+                            <w:proofErr w:type="gramEnd"/>
+                            <w:r>
+                              <w:rPr>
+                                <w:sz w:val="20"/>
+                                <w:szCs w:val="20"/>
+                              </w:rPr>
+                              <w:t>RunGraphiti</w:t>
+                            </w:r>
+                            <w:proofErr w:type="spellEnd"/>
+                            <w:r>
+                              <w:rPr>
+                                <w:sz w:val="20"/>
+                                <w:szCs w:val="20"/>
+                              </w:rPr>
+                              <w:t>)</w:t>
                             </w:r>
                           </w:p>
                           <w:p>
@@ -979,12 +1148,37 @@
                                 <w:szCs w:val="20"/>
                               </w:rPr>
                             </w:pPr>
-                            <w:r>
-                              <w:rPr>
-                                <w:sz w:val="20"/>
-                                <w:szCs w:val="20"/>
-                              </w:rPr>
-                              <w:t>find_package(asio REQUIRED)</w:t>
+                            <w:proofErr w:type="spellStart"/>
+                            <w:r>
+                              <w:rPr>
+                                <w:sz w:val="20"/>
+                                <w:szCs w:val="20"/>
+                              </w:rPr>
+                              <w:t>find_</w:t>
+                            </w:r>
+                            <w:proofErr w:type="gramStart"/>
+                            <w:r>
+                              <w:rPr>
+                                <w:sz w:val="20"/>
+                                <w:szCs w:val="20"/>
+                              </w:rPr>
+                              <w:t>package</w:t>
+                            </w:r>
+                            <w:proofErr w:type="spellEnd"/>
+                            <w:r>
+                              <w:rPr>
+                                <w:sz w:val="20"/>
+                                <w:szCs w:val="20"/>
+                              </w:rPr>
+                              <w:t>(</w:t>
+                            </w:r>
+                            <w:proofErr w:type="gramEnd"/>
+                            <w:r>
+                              <w:rPr>
+                                <w:sz w:val="20"/>
+                                <w:szCs w:val="20"/>
+                              </w:rPr>
+                              <w:t>asio REQUIRED)</w:t>
                             </w:r>
                           </w:p>
                           <w:p>
@@ -1009,12 +1203,37 @@
                                 <w:szCs w:val="20"/>
                               </w:rPr>
                             </w:pPr>
-                            <w:r>
-                              <w:rPr>
-                                <w:sz w:val="20"/>
-                                <w:szCs w:val="20"/>
-                              </w:rPr>
-                              <w:t>find_package(Graphiti REQUIRED)</w:t>
+                            <w:proofErr w:type="spellStart"/>
+                            <w:r>
+                              <w:rPr>
+                                <w:sz w:val="20"/>
+                                <w:szCs w:val="20"/>
+                              </w:rPr>
+                              <w:t>find_</w:t>
+                            </w:r>
+                            <w:proofErr w:type="gramStart"/>
+                            <w:r>
+                              <w:rPr>
+                                <w:sz w:val="20"/>
+                                <w:szCs w:val="20"/>
+                              </w:rPr>
+                              <w:t>package</w:t>
+                            </w:r>
+                            <w:proofErr w:type="spellEnd"/>
+                            <w:r>
+                              <w:rPr>
+                                <w:sz w:val="20"/>
+                                <w:szCs w:val="20"/>
+                              </w:rPr>
+                              <w:t>(</w:t>
+                            </w:r>
+                            <w:proofErr w:type="gramEnd"/>
+                            <w:r>
+                              <w:rPr>
+                                <w:sz w:val="20"/>
+                                <w:szCs w:val="20"/>
+                              </w:rPr>
+                              <w:t>Graphiti REQUIRED)</w:t>
                             </w:r>
                           </w:p>
                           <w:p>
@@ -1039,12 +1258,53 @@
                                 <w:szCs w:val="20"/>
                               </w:rPr>
                             </w:pPr>
-                            <w:r>
-                              <w:rPr>
-                                <w:sz w:val="20"/>
-                                <w:szCs w:val="20"/>
-                              </w:rPr>
-                              <w:t>add_executable(main src/main.cpp)</w:t>
+                            <w:proofErr w:type="spellStart"/>
+                            <w:r>
+                              <w:rPr>
+                                <w:sz w:val="20"/>
+                                <w:szCs w:val="20"/>
+                              </w:rPr>
+                              <w:t>add_</w:t>
+                            </w:r>
+                            <w:proofErr w:type="gramStart"/>
+                            <w:r>
+                              <w:rPr>
+                                <w:sz w:val="20"/>
+                                <w:szCs w:val="20"/>
+                              </w:rPr>
+                              <w:t>executable</w:t>
+                            </w:r>
+                            <w:proofErr w:type="spellEnd"/>
+                            <w:r>
+                              <w:rPr>
+                                <w:sz w:val="20"/>
+                                <w:szCs w:val="20"/>
+                              </w:rPr>
+                              <w:t>(</w:t>
+                            </w:r>
+                            <w:proofErr w:type="gramEnd"/>
+                            <w:r>
+                              <w:rPr>
+                                <w:sz w:val="20"/>
+                                <w:szCs w:val="20"/>
+                              </w:rPr>
+                              <w:t xml:space="preserve">main </w:t>
+                            </w:r>
+                            <w:proofErr w:type="spellStart"/>
+                            <w:r>
+                              <w:rPr>
+                                <w:sz w:val="20"/>
+                                <w:szCs w:val="20"/>
+                              </w:rPr>
+                              <w:t>src</w:t>
+                            </w:r>
+                            <w:proofErr w:type="spellEnd"/>
+                            <w:r>
+                              <w:rPr>
+                                <w:sz w:val="20"/>
+                                <w:szCs w:val="20"/>
+                              </w:rPr>
+                              <w:t>/main.cpp)</w:t>
                             </w:r>
                           </w:p>
                           <w:p>
@@ -1069,12 +1329,53 @@
                                 <w:szCs w:val="20"/>
                               </w:rPr>
                             </w:pPr>
-                            <w:r>
-                              <w:rPr>
-                                <w:sz w:val="20"/>
-                                <w:szCs w:val="20"/>
-                              </w:rPr>
-                              <w:t>target_link_libraries(main PRIVATE Graphiti::Graphiti)</w:t>
+                            <w:proofErr w:type="spellStart"/>
+                            <w:r>
+                              <w:rPr>
+                                <w:sz w:val="20"/>
+                                <w:szCs w:val="20"/>
+                              </w:rPr>
+                              <w:t>target_link_</w:t>
+                            </w:r>
+                            <w:proofErr w:type="gramStart"/>
+                            <w:r>
+                              <w:rPr>
+                                <w:sz w:val="20"/>
+                                <w:szCs w:val="20"/>
+                              </w:rPr>
+                              <w:t>libraries</w:t>
+                            </w:r>
+                            <w:proofErr w:type="spellEnd"/>
+                            <w:r>
+                              <w:rPr>
+                                <w:sz w:val="20"/>
+                                <w:szCs w:val="20"/>
+                              </w:rPr>
+                              <w:t>(</w:t>
+                            </w:r>
+                            <w:proofErr w:type="gramEnd"/>
+                            <w:r>
+                              <w:rPr>
+                                <w:sz w:val="20"/>
+                                <w:szCs w:val="20"/>
+                              </w:rPr>
+                              <w:t xml:space="preserve">main PRIVATE </w:t>
+                            </w:r>
+                            <w:proofErr w:type="gramStart"/>
+                            <w:r>
+                              <w:rPr>
+                                <w:sz w:val="20"/>
+                                <w:szCs w:val="20"/>
+                              </w:rPr>
+                              <w:t>Graphiti::</w:t>
+                            </w:r>
+                            <w:proofErr w:type="gramEnd"/>
+                            <w:r>
+                              <w:rPr>
+                                <w:sz w:val="20"/>
+                                <w:szCs w:val="20"/>
+                              </w:rPr>
+                              <w:t>Graphiti)</w:t>
                             </w:r>
                           </w:p>
                         </w:txbxContent>
@@ -1096,7 +1397,7 @@
           </mc:Choice>
           <mc:Fallback>
             <w:pict>
-              <v:shape w14:anchorId="7639A164" id="_x0000_s1028" type="#_x0000_t202" style="position:absolute;left:0;text-align:left;margin-left:34.8pt;margin-top:40.2pt;width:408.6pt;height:560.4pt;z-index:251660288;visibility:visible;mso-wrap-style:square;mso-width-percent:0;mso-height-percent:0;mso-wrap-distance-left:9pt;mso-wrap-distance-top:3.6pt;mso-wrap-distance-right:9pt;mso-wrap-distance-bottom:3.6pt;mso-position-horizontal:absolute;mso-position-horizontal-relative:text;mso-position-vertical:absolute;mso-position-vertical-relative:text;mso-width-percent:0;mso-height-percent:0;mso-width-relative:margin;mso-height-relative:margin;v-text-anchor:top" o:gfxdata="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">
+              <v:shape w14:anchorId="7639A164" id="_x0000_s1027" type="#_x0000_t202" style="position:absolute;left:0;text-align:left;margin-left:34.8pt;margin-top:40.2pt;width:408.6pt;height:560.4pt;z-index:251660288;visibility:visible;mso-wrap-style:square;mso-width-percent:0;mso-height-percent:0;mso-wrap-distance-left:9pt;mso-wrap-distance-top:3.6pt;mso-wrap-distance-right:9pt;mso-wrap-distance-bottom:3.6pt;mso-position-horizontal:absolute;mso-position-horizontal-relative:text;mso-position-vertical:absolute;mso-position-vertical-relative:text;mso-width-percent:0;mso-height-percent:0;mso-width-relative:margin;mso-height-relative:margin;v-text-anchor:top" o:gfxdata="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">
                 <v:textbox>
                   <w:txbxContent>
                     <w:p>
@@ -1106,12 +1407,37 @@
                           <w:szCs w:val="20"/>
                         </w:rPr>
                       </w:pPr>
-                      <w:r>
-                        <w:rPr>
-                          <w:sz w:val="20"/>
-                          <w:szCs w:val="20"/>
-                        </w:rPr>
-                        <w:t>cmake_minimum_required(VERSION 3.15)</w:t>
+                      <w:proofErr w:type="spellStart"/>
+                      <w:r>
+                        <w:rPr>
+                          <w:sz w:val="20"/>
+                          <w:szCs w:val="20"/>
+                        </w:rPr>
+                        <w:t>cmake_minimum_</w:t>
+                      </w:r>
+                      <w:proofErr w:type="gramStart"/>
+                      <w:r>
+                        <w:rPr>
+                          <w:sz w:val="20"/>
+                          <w:szCs w:val="20"/>
+                        </w:rPr>
+                        <w:t>required</w:t>
+                      </w:r>
+                      <w:proofErr w:type="spellEnd"/>
+                      <w:r>
+                        <w:rPr>
+                          <w:sz w:val="20"/>
+                          <w:szCs w:val="20"/>
+                        </w:rPr>
+                        <w:t>(</w:t>
+                      </w:r>
+                      <w:proofErr w:type="gramEnd"/>
+                      <w:r>
+                        <w:rPr>
+                          <w:sz w:val="20"/>
+                          <w:szCs w:val="20"/>
+                        </w:rPr>
+                        <w:t>VERSION 3.15)</w:t>
                       </w:r>
                     </w:p>
                     <w:p>
@@ -1121,12 +1447,21 @@
                           <w:szCs w:val="20"/>
                         </w:rPr>
                       </w:pPr>
-                      <w:r>
-                        <w:rPr>
-                          <w:sz w:val="20"/>
-                          <w:szCs w:val="20"/>
-                        </w:rPr>
-                        <w:t>set(CMAKE_CXX_STANDARD 23)</w:t>
+                      <w:proofErr w:type="gramStart"/>
+                      <w:r>
+                        <w:rPr>
+                          <w:sz w:val="20"/>
+                          <w:szCs w:val="20"/>
+                        </w:rPr>
+                        <w:t>set(</w:t>
+                      </w:r>
+                      <w:proofErr w:type="gramEnd"/>
+                      <w:r>
+                        <w:rPr>
+                          <w:sz w:val="20"/>
+                          <w:szCs w:val="20"/>
+                        </w:rPr>
+                        <w:t>CMAKE_CXX_STANDARD 23)</w:t>
                       </w:r>
                     </w:p>
                     <w:p>
@@ -1144,42 +1479,21 @@
                           <w:szCs w:val="20"/>
                         </w:rPr>
                       </w:pPr>
-                      <w:r>
-                        <w:rPr>
-                          <w:sz w:val="20"/>
-                          <w:szCs w:val="20"/>
-                        </w:rPr>
-                        <w:t># Compiler g++</w:t>
-                      </w:r>
-                    </w:p>
-                    <w:p>
-                      <w:pPr>
-                        <w:rPr>
-                          <w:sz w:val="20"/>
-                          <w:szCs w:val="20"/>
-                        </w:rPr>
-                      </w:pPr>
-                      <w:r>
-                        <w:rPr>
-                          <w:sz w:val="20"/>
-                          <w:szCs w:val="20"/>
-                        </w:rPr>
-                        <w:t>set(CMAKE_CXX_COMPILER "g++")</w:t>
-                      </w:r>
-                    </w:p>
-                    <w:p>
-                      <w:pPr>
-                        <w:rPr>
-                          <w:sz w:val="20"/>
-                          <w:szCs w:val="20"/>
-                        </w:rPr>
-                      </w:pPr>
-                      <w:r>
-                        <w:rPr>
-                          <w:sz w:val="20"/>
-                          <w:szCs w:val="20"/>
-                        </w:rPr>
-                        <w:t>add_definitions(-D_WIN32_WINNT=0x0601)</w:t>
+                      <w:proofErr w:type="spellStart"/>
+                      <w:r>
+                        <w:rPr>
+                          <w:sz w:val="20"/>
+                          <w:szCs w:val="20"/>
+                        </w:rPr>
+                        <w:t>add_definitions</w:t>
+                      </w:r>
+                      <w:proofErr w:type="spellEnd"/>
+                      <w:r>
+                        <w:rPr>
+                          <w:sz w:val="20"/>
+                          <w:szCs w:val="20"/>
+                        </w:rPr>
+                        <w:t>(-D_WIN32_WINNT=0x0601)</w:t>
                       </w:r>
                     </w:p>
                     <w:p>
@@ -1227,26 +1541,74 @@
                           <w:szCs w:val="20"/>
                         </w:rPr>
                       </w:pPr>
-                      <w:r>
-                        <w:rPr>
-                          <w:sz w:val="20"/>
-                          <w:szCs w:val="20"/>
-                        </w:rPr>
-                        <w:t>set(CMAKE_TOOLCHAIN_FILE "C:/Users/</w:t>
-                      </w:r>
-                      <w:r>
-                        <w:rPr>
-                          <w:sz w:val="20"/>
-                          <w:szCs w:val="20"/>
-                        </w:rPr>
-                        <w:t>&lt;YourName&gt;</w:t>
-                      </w:r>
-                      <w:r>
-                        <w:rPr>
-                          <w:sz w:val="20"/>
-                          <w:szCs w:val="20"/>
-                        </w:rPr>
-                        <w:t>/vcpkg/scripts/buildsystems/vcpkg.cmake")</w:t>
+                      <w:proofErr w:type="gramStart"/>
+                      <w:r>
+                        <w:rPr>
+                          <w:sz w:val="20"/>
+                          <w:szCs w:val="20"/>
+                        </w:rPr>
+                        <w:t>set(</w:t>
+                      </w:r>
+                      <w:proofErr w:type="gramEnd"/>
+                      <w:r>
+                        <w:rPr>
+                          <w:sz w:val="20"/>
+                          <w:szCs w:val="20"/>
+                        </w:rPr>
+                        <w:t>CMAKE_TOOLCHAIN_FILE "</w:t>
+                      </w:r>
+                      <w:r>
+                        <w:rPr>
+                          <w:sz w:val="20"/>
+                          <w:szCs w:val="20"/>
+                        </w:rPr>
+                        <w:t>$ENV{USERPROFILE}</w:t>
+                      </w:r>
+                      <w:r>
+                        <w:rPr>
+                          <w:sz w:val="20"/>
+                          <w:szCs w:val="20"/>
+                        </w:rPr>
+                        <w:t>/</w:t>
+                      </w:r>
+                      <w:r>
+                        <w:rPr>
+                          <w:sz w:val="20"/>
+                          <w:szCs w:val="20"/>
+                        </w:rPr>
+                        <w:t>vcpkg/scripts/</w:t>
+                      </w:r>
+                      <w:proofErr w:type="spellStart"/>
+                      <w:r>
+                        <w:rPr>
+                          <w:sz w:val="20"/>
+                          <w:szCs w:val="20"/>
+                        </w:rPr>
+                        <w:t>buildsystems</w:t>
+                      </w:r>
+                      <w:proofErr w:type="spellEnd"/>
+                      <w:r>
+                        <w:rPr>
+                          <w:sz w:val="20"/>
+                          <w:szCs w:val="20"/>
+                        </w:rPr>
+                        <w:t>/</w:t>
+                      </w:r>
+                      <w:proofErr w:type="spellStart"/>
+                      <w:r>
+                        <w:rPr>
+                          <w:sz w:val="20"/>
+                          <w:szCs w:val="20"/>
+                        </w:rPr>
+                        <w:t>vcpkg.cmake</w:t>
+                      </w:r>
+                      <w:proofErr w:type="spellEnd"/>
+                      <w:r>
+                        <w:rPr>
+                          <w:sz w:val="20"/>
+                          <w:szCs w:val="20"/>
+                        </w:rPr>
+                        <w:t>")</w:t>
                       </w:r>
                     </w:p>
                     <w:p>
@@ -1261,7 +1623,23 @@
                           <w:sz w:val="20"/>
                           <w:szCs w:val="20"/>
                         </w:rPr>
-                        <w:t># Set path for Graphit library</w:t>
+                        <w:t xml:space="preserve"># Set path for </w:t>
+                      </w:r>
+                      <w:proofErr w:type="spellStart"/>
+                      <w:r>
+                        <w:rPr>
+                          <w:sz w:val="20"/>
+                          <w:szCs w:val="20"/>
+                        </w:rPr>
+                        <w:t>Graphit</w:t>
+                      </w:r>
+                      <w:proofErr w:type="spellEnd"/>
+                      <w:r>
+                        <w:rPr>
+                          <w:sz w:val="20"/>
+                          <w:szCs w:val="20"/>
+                        </w:rPr>
+                        <w:t xml:space="preserve"> library</w:t>
                       </w:r>
                     </w:p>
                     <w:p>
@@ -1271,26 +1649,51 @@
                           <w:szCs w:val="20"/>
                         </w:rPr>
                       </w:pPr>
-                      <w:r>
-                        <w:rPr>
-                          <w:sz w:val="20"/>
-                          <w:szCs w:val="20"/>
-                        </w:rPr>
-                        <w:t>set(CMAKE_PREFIX_PATH "C:/Users/</w:t>
-                      </w:r>
-                      <w:r>
-                        <w:rPr>
-                          <w:sz w:val="20"/>
-                          <w:szCs w:val="20"/>
-                        </w:rPr>
-                        <w:t>&lt;YourName&gt;</w:t>
-                      </w:r>
-                      <w:r>
-                        <w:rPr>
-                          <w:sz w:val="20"/>
-                          <w:szCs w:val="20"/>
-                        </w:rPr>
-                        <w:t>//graphiti")</w:t>
+                      <w:proofErr w:type="gramStart"/>
+                      <w:r>
+                        <w:rPr>
+                          <w:sz w:val="20"/>
+                          <w:szCs w:val="20"/>
+                        </w:rPr>
+                        <w:t>set(</w:t>
+                      </w:r>
+                      <w:proofErr w:type="gramEnd"/>
+                      <w:r>
+                        <w:rPr>
+                          <w:sz w:val="20"/>
+                          <w:szCs w:val="20"/>
+                        </w:rPr>
+                        <w:t>CMAKE_PREFIX_PATH "</w:t>
+                      </w:r>
+                      <w:r>
+                        <w:rPr>
+                          <w:sz w:val="20"/>
+                          <w:szCs w:val="20"/>
+                        </w:rPr>
+                        <w:t>$ENV{USERPROFILE}</w:t>
+                      </w:r>
+                      <w:r>
+                        <w:rPr>
+                          <w:sz w:val="20"/>
+                          <w:szCs w:val="20"/>
+                        </w:rPr>
+                        <w:t>/</w:t>
+                      </w:r>
+                      <w:proofErr w:type="spellStart"/>
+                      <w:r>
+                        <w:rPr>
+                          <w:sz w:val="20"/>
+                          <w:szCs w:val="20"/>
+                        </w:rPr>
+                        <w:t>graphiti</w:t>
+                      </w:r>
+                      <w:proofErr w:type="spellEnd"/>
+                      <w:r>
+                        <w:rPr>
+                          <w:sz w:val="20"/>
+                          <w:szCs w:val="20"/>
+                        </w:rPr>
+                        <w:t>")</w:t>
                       </w:r>
                     </w:p>
                     <w:p>
@@ -1323,12 +1726,30 @@
                           <w:szCs w:val="20"/>
                         </w:rPr>
                       </w:pPr>
-                      <w:r>
-                        <w:rPr>
-                          <w:sz w:val="20"/>
-                          <w:szCs w:val="20"/>
-                        </w:rPr>
-                        <w:t>project(RunGraphiti)</w:t>
+                      <w:proofErr w:type="gramStart"/>
+                      <w:r>
+                        <w:rPr>
+                          <w:sz w:val="20"/>
+                          <w:szCs w:val="20"/>
+                        </w:rPr>
+                        <w:t>project(</w:t>
+                      </w:r>
+                      <w:proofErr w:type="spellStart"/>
+                      <w:proofErr w:type="gramEnd"/>
+                      <w:r>
+                        <w:rPr>
+                          <w:sz w:val="20"/>
+                          <w:szCs w:val="20"/>
+                        </w:rPr>
+                        <w:t>RunGraphiti</w:t>
+                      </w:r>
+                      <w:proofErr w:type="spellEnd"/>
+                      <w:r>
+                        <w:rPr>
+                          <w:sz w:val="20"/>
+                          <w:szCs w:val="20"/>
+                        </w:rPr>
+                        <w:t>)</w:t>
                       </w:r>
                     </w:p>
                     <w:p>
@@ -1361,12 +1782,37 @@
                           <w:szCs w:val="20"/>
                         </w:rPr>
                       </w:pPr>
-                      <w:r>
-                        <w:rPr>
-                          <w:sz w:val="20"/>
-                          <w:szCs w:val="20"/>
-                        </w:rPr>
-                        <w:t>find_package(asio REQUIRED)</w:t>
+                      <w:proofErr w:type="spellStart"/>
+                      <w:r>
+                        <w:rPr>
+                          <w:sz w:val="20"/>
+                          <w:szCs w:val="20"/>
+                        </w:rPr>
+                        <w:t>find_</w:t>
+                      </w:r>
+                      <w:proofErr w:type="gramStart"/>
+                      <w:r>
+                        <w:rPr>
+                          <w:sz w:val="20"/>
+                          <w:szCs w:val="20"/>
+                        </w:rPr>
+                        <w:t>package</w:t>
+                      </w:r>
+                      <w:proofErr w:type="spellEnd"/>
+                      <w:r>
+                        <w:rPr>
+                          <w:sz w:val="20"/>
+                          <w:szCs w:val="20"/>
+                        </w:rPr>
+                        <w:t>(</w:t>
+                      </w:r>
+                      <w:proofErr w:type="gramEnd"/>
+                      <w:r>
+                        <w:rPr>
+                          <w:sz w:val="20"/>
+                          <w:szCs w:val="20"/>
+                        </w:rPr>
+                        <w:t>asio REQUIRED)</w:t>
                       </w:r>
                     </w:p>
                     <w:p>
@@ -1391,12 +1837,37 @@
                           <w:szCs w:val="20"/>
                         </w:rPr>
                       </w:pPr>
-                      <w:r>
-                        <w:rPr>
-                          <w:sz w:val="20"/>
-                          <w:szCs w:val="20"/>
-                        </w:rPr>
-                        <w:t>find_package(Graphiti REQUIRED)</w:t>
+                      <w:proofErr w:type="spellStart"/>
+                      <w:r>
+                        <w:rPr>
+                          <w:sz w:val="20"/>
+                          <w:szCs w:val="20"/>
+                        </w:rPr>
+                        <w:t>find_</w:t>
+                      </w:r>
+                      <w:proofErr w:type="gramStart"/>
+                      <w:r>
+                        <w:rPr>
+                          <w:sz w:val="20"/>
+                          <w:szCs w:val="20"/>
+                        </w:rPr>
+                        <w:t>package</w:t>
+                      </w:r>
+                      <w:proofErr w:type="spellEnd"/>
+                      <w:r>
+                        <w:rPr>
+                          <w:sz w:val="20"/>
+                          <w:szCs w:val="20"/>
+                        </w:rPr>
+                        <w:t>(</w:t>
+                      </w:r>
+                      <w:proofErr w:type="gramEnd"/>
+                      <w:r>
+                        <w:rPr>
+                          <w:sz w:val="20"/>
+                          <w:szCs w:val="20"/>
+                        </w:rPr>
+                        <w:t>Graphiti REQUIRED)</w:t>
                       </w:r>
                     </w:p>
                     <w:p>
@@ -1421,12 +1892,53 @@
                           <w:szCs w:val="20"/>
                         </w:rPr>
                       </w:pPr>
-                      <w:r>
-                        <w:rPr>
-                          <w:sz w:val="20"/>
-                          <w:szCs w:val="20"/>
-                        </w:rPr>
-                        <w:t>add_executable(main src/main.cpp)</w:t>
+                      <w:proofErr w:type="spellStart"/>
+                      <w:r>
+                        <w:rPr>
+                          <w:sz w:val="20"/>
+                          <w:szCs w:val="20"/>
+                        </w:rPr>
+                        <w:t>add_</w:t>
+                      </w:r>
+                      <w:proofErr w:type="gramStart"/>
+                      <w:r>
+                        <w:rPr>
+                          <w:sz w:val="20"/>
+                          <w:szCs w:val="20"/>
+                        </w:rPr>
+                        <w:t>executable</w:t>
+                      </w:r>
+                      <w:proofErr w:type="spellEnd"/>
+                      <w:r>
+                        <w:rPr>
+                          <w:sz w:val="20"/>
+                          <w:szCs w:val="20"/>
+                        </w:rPr>
+                        <w:t>(</w:t>
+                      </w:r>
+                      <w:proofErr w:type="gramEnd"/>
+                      <w:r>
+                        <w:rPr>
+                          <w:sz w:val="20"/>
+                          <w:szCs w:val="20"/>
+                        </w:rPr>
+                        <w:t xml:space="preserve">main </w:t>
+                      </w:r>
+                      <w:proofErr w:type="spellStart"/>
+                      <w:r>
+                        <w:rPr>
+                          <w:sz w:val="20"/>
+                          <w:szCs w:val="20"/>
+                        </w:rPr>
+                        <w:t>src</w:t>
+                      </w:r>
+                      <w:proofErr w:type="spellEnd"/>
+                      <w:r>
+                        <w:rPr>
+                          <w:sz w:val="20"/>
+                          <w:szCs w:val="20"/>
+                        </w:rPr>
+                        <w:t>/main.cpp)</w:t>
                       </w:r>
                     </w:p>
                     <w:p>
@@ -1451,12 +1963,53 @@
                           <w:szCs w:val="20"/>
                         </w:rPr>
                       </w:pPr>
-                      <w:r>
-                        <w:rPr>
-                          <w:sz w:val="20"/>
-                          <w:szCs w:val="20"/>
-                        </w:rPr>
-                        <w:t>target_link_libraries(main PRIVATE Graphiti::Graphiti)</w:t>
+                      <w:proofErr w:type="spellStart"/>
+                      <w:r>
+                        <w:rPr>
+                          <w:sz w:val="20"/>
+                          <w:szCs w:val="20"/>
+                        </w:rPr>
+                        <w:t>target_link_</w:t>
+                      </w:r>
+                      <w:proofErr w:type="gramStart"/>
+                      <w:r>
+                        <w:rPr>
+                          <w:sz w:val="20"/>
+                          <w:szCs w:val="20"/>
+                        </w:rPr>
+                        <w:t>libraries</w:t>
+                      </w:r>
+                      <w:proofErr w:type="spellEnd"/>
+                      <w:r>
+                        <w:rPr>
+                          <w:sz w:val="20"/>
+                          <w:szCs w:val="20"/>
+                        </w:rPr>
+                        <w:t>(</w:t>
+                      </w:r>
+                      <w:proofErr w:type="gramEnd"/>
+                      <w:r>
+                        <w:rPr>
+                          <w:sz w:val="20"/>
+                          <w:szCs w:val="20"/>
+                        </w:rPr>
+                        <w:t xml:space="preserve">main PRIVATE </w:t>
+                      </w:r>
+                      <w:proofErr w:type="gramStart"/>
+                      <w:r>
+                        <w:rPr>
+                          <w:sz w:val="20"/>
+                          <w:szCs w:val="20"/>
+                        </w:rPr>
+                        <w:t>Graphiti::</w:t>
+                      </w:r>
+                      <w:proofErr w:type="gramEnd"/>
+                      <w:r>
+                        <w:rPr>
+                          <w:sz w:val="20"/>
+                          <w:szCs w:val="20"/>
+                        </w:rPr>
+                        <w:t>Graphiti)</w:t>
                       </w:r>
                     </w:p>
                   </w:txbxContent>
@@ -1488,7 +2041,32 @@
       </w:pPr>
       <w:r>
         <w:lastRenderedPageBreak/>
-        <w:t>Be sure to replace the file paths of vcpkg and the Graphti library with the paths to your installations. Also place your cpp and hpp files in the add_executable call to create an executable that is then linked to the Graphiti library on the following line.</w:t>
+        <w:t xml:space="preserve">If you installed vcpkg and the library in different locations, then as done by the script file. </w:t>
+      </w:r>
+      <w:r>
+        <w:t>Be sure to replace the file paths of vcpkg and the Graph</w:t>
+      </w:r>
+      <w:r>
+        <w:t>i</w:t>
+      </w:r>
+      <w:r>
+        <w:t xml:space="preserve">ti library with the paths to your installations. Also place your cpp and </w:t>
+      </w:r>
+      <w:proofErr w:type="spellStart"/>
+      <w:r>
+        <w:t>hpp</w:t>
+      </w:r>
+      <w:proofErr w:type="spellEnd"/>
+      <w:r>
+        <w:t xml:space="preserve"> files in the </w:t>
+      </w:r>
+      <w:proofErr w:type="spellStart"/>
+      <w:r>
+        <w:t>add_executable</w:t>
+      </w:r>
+      <w:proofErr w:type="spellEnd"/>
+      <w:r>
+        <w:t xml:space="preserve"> call to create an executable that is then linked to the Graphiti library on the following line.</w:t>
       </w:r>
     </w:p>
     <w:p>
@@ -1557,13 +2135,31 @@
                         <w:txbxContent>
                           <w:p>
                             <w:r>
-                              <w:t>Remove-Item -Recurse -Force .\build\</w:t>
+                              <w:t>Remove-Item -Recurse -</w:t>
+                            </w:r>
+                            <w:proofErr w:type="gramStart"/>
+                            <w:r>
+                              <w:t>Force .</w:t>
+                            </w:r>
+                            <w:proofErr w:type="gramEnd"/>
+                            <w:r>
+                              <w:t>\build\</w:t>
                             </w:r>
                           </w:p>
                           <w:p>
-                            <w:r>
-                              <w:t>cmake -G Ninja -B build -S .</w:t>
-                            </w:r>
+                            <w:proofErr w:type="spellStart"/>
+                            <w:r>
+                              <w:t>cmake</w:t>
+                            </w:r>
+                            <w:proofErr w:type="spellEnd"/>
+                            <w:r>
+                              <w:t xml:space="preserve"> -G Ninja -B build -</w:t>
+                            </w:r>
+                            <w:proofErr w:type="gramStart"/>
+                            <w:r>
+                              <w:t>S .</w:t>
+                            </w:r>
+                            <w:proofErr w:type="gramEnd"/>
                           </w:p>
                           <w:p>
                             <w:r>
@@ -1595,18 +2191,36 @@
           </mc:Choice>
           <mc:Fallback>
             <w:pict>
-              <v:shape w14:anchorId="19548DA4" id="_x0000_s1029" type="#_x0000_t202" style="position:absolute;left:0;text-align:left;margin-left:118.8pt;margin-top:40.35pt;width:222pt;height:108pt;z-index:251661312;visibility:visible;mso-wrap-style:square;mso-width-percent:0;mso-height-percent:0;mso-wrap-distance-left:9pt;mso-wrap-distance-top:3.6pt;mso-wrap-distance-right:9pt;mso-wrap-distance-bottom:3.6pt;mso-position-horizontal:absolute;mso-position-horizontal-relative:text;mso-position-vertical:absolute;mso-position-vertical-relative:text;mso-width-percent:0;mso-height-percent:0;mso-width-relative:margin;mso-height-relative:margin;v-text-anchor:top" o:gfxdata="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">
+              <v:shape w14:anchorId="19548DA4" id="_x0000_s1028" type="#_x0000_t202" style="position:absolute;left:0;text-align:left;margin-left:118.8pt;margin-top:40.35pt;width:222pt;height:108pt;z-index:251661312;visibility:visible;mso-wrap-style:square;mso-width-percent:0;mso-height-percent:0;mso-wrap-distance-left:9pt;mso-wrap-distance-top:3.6pt;mso-wrap-distance-right:9pt;mso-wrap-distance-bottom:3.6pt;mso-position-horizontal:absolute;mso-position-horizontal-relative:text;mso-position-vertical:absolute;mso-position-vertical-relative:text;mso-width-percent:0;mso-height-percent:0;mso-width-relative:margin;mso-height-relative:margin;v-text-anchor:top" o:gfxdata="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">
                 <v:textbox>
                   <w:txbxContent>
                     <w:p>
                       <w:r>
-                        <w:t>Remove-Item -Recurse -Force .\build\</w:t>
+                        <w:t>Remove-Item -Recurse -</w:t>
+                      </w:r>
+                      <w:proofErr w:type="gramStart"/>
+                      <w:r>
+                        <w:t>Force .</w:t>
+                      </w:r>
+                      <w:proofErr w:type="gramEnd"/>
+                      <w:r>
+                        <w:t>\build\</w:t>
                       </w:r>
                     </w:p>
                     <w:p>
-                      <w:r>
-                        <w:t>cmake -G Ninja -B build -S .</w:t>
-                      </w:r>
+                      <w:proofErr w:type="spellStart"/>
+                      <w:r>
+                        <w:t>cmake</w:t>
+                      </w:r>
+                      <w:proofErr w:type="spellEnd"/>
+                      <w:r>
+                        <w:t xml:space="preserve"> -G Ninja -B build -</w:t>
+                      </w:r>
+                      <w:proofErr w:type="gramStart"/>
+                      <w:r>
+                        <w:t>S .</w:t>
+                      </w:r>
+                      <w:proofErr w:type="gramEnd"/>
                     </w:p>
                     <w:p>
                       <w:r>
@@ -1656,7 +2270,15 @@
         <w:spacing w:line="480" w:lineRule="auto"/>
       </w:pPr>
       <w:r>
-        <w:t xml:space="preserve">To include the graphiti library do </w:t>
+        <w:t xml:space="preserve">To include the </w:t>
+      </w:r>
+      <w:proofErr w:type="spellStart"/>
+      <w:r>
+        <w:t>graphiti</w:t>
+      </w:r>
+      <w:proofErr w:type="spellEnd"/>
+      <w:r>
+        <w:t xml:space="preserve"> library do </w:t>
       </w:r>
     </w:p>
     <w:p>
@@ -1664,8 +2286,13 @@
         <w:pStyle w:val="ListParagraph"/>
         <w:spacing w:line="480" w:lineRule="auto"/>
       </w:pPr>
-      <w:r>
-        <w:t>#include &lt;Graphiti/Extension.hpp&gt;</w:t>
+      <w:proofErr w:type="gramStart"/>
+      <w:r>
+        <w:t>#include</w:t>
+      </w:r>
+      <w:proofErr w:type="gramEnd"/>
+      <w:r>
+        <w:t xml:space="preserve"> &lt;Graphiti/Extension.hpp&gt;</w:t>
       </w:r>
     </w:p>
     <w:p>
@@ -1674,7 +2301,20 @@
         <w:spacing w:line="480" w:lineRule="auto"/>
       </w:pPr>
       <w:r>
-        <w:t>This includes functions like startUpVCP() for convenience but is not necessary</w:t>
+        <w:t xml:space="preserve">This includes functions like </w:t>
+      </w:r>
+      <w:proofErr w:type="spellStart"/>
+      <w:proofErr w:type="gramStart"/>
+      <w:r>
+        <w:t>startUpVCP</w:t>
+      </w:r>
+      <w:proofErr w:type="spellEnd"/>
+      <w:r>
+        <w:t>(</w:t>
+      </w:r>
+      <w:proofErr w:type="gramEnd"/>
+      <w:r>
+        <w:t>) for convenience but is not necessary</w:t>
       </w:r>
     </w:p>
     <w:p>
@@ -1730,11 +2370,35 @@
         <w:spacing w:line="480" w:lineRule="auto"/>
       </w:pPr>
       <w:r>
-        <w:t xml:space="preserve">Next call startUpVCP with your COM port identified in step four of “Setting up the Graphiti”, followed by whether you wish to enable or disable key and touch events </w:t>
+        <w:t xml:space="preserve">Next call </w:t>
+      </w:r>
+      <w:proofErr w:type="spellStart"/>
+      <w:r>
+        <w:t>startUpVCP</w:t>
+      </w:r>
+      <w:proofErr w:type="spellEnd"/>
+      <w:r>
+        <w:t xml:space="preserve"> with your COM port identified in step four of “Setting up the Graphiti”, followed by whether you wish to enable or disable key and touch events </w:t>
       </w:r>
       <w:r>
         <w:lastRenderedPageBreak/>
-        <w:t>using bool values. For example, startUpVCP(“COM4”, false, false) will disable both key and touch events</w:t>
+        <w:t xml:space="preserve">using bool values. For example, </w:t>
+      </w:r>
+      <w:proofErr w:type="spellStart"/>
+      <w:proofErr w:type="gramStart"/>
+      <w:r>
+        <w:t>startUpVCP</w:t>
+      </w:r>
+      <w:proofErr w:type="spellEnd"/>
+      <w:r>
+        <w:t>(</w:t>
+      </w:r>
+      <w:proofErr w:type="gramEnd"/>
+      <w:r>
+        <w:t>“COM4”, false, false) will disable both key and touch events</w:t>
+      </w:r>
+      <w:r>
+        <w:t xml:space="preserve"> and use the COM port COM4</w:t>
       </w:r>
     </w:p>
     <w:p>
@@ -1747,7 +2411,23 @@
         <w:spacing w:line="480" w:lineRule="auto"/>
       </w:pPr>
       <w:r>
-        <w:t xml:space="preserve">Next run any code you wish interacting with the graphiti api by doing </w:t>
+        <w:t xml:space="preserve">Next run any code you wish interacting with the </w:t>
+      </w:r>
+      <w:proofErr w:type="spellStart"/>
+      <w:r>
+        <w:t>graphiti</w:t>
+      </w:r>
+      <w:proofErr w:type="spellEnd"/>
+      <w:r>
+        <w:t xml:space="preserve"> </w:t>
+      </w:r>
+      <w:proofErr w:type="spellStart"/>
+      <w:r>
+        <w:t>api</w:t>
+      </w:r>
+      <w:proofErr w:type="spellEnd"/>
+      <w:r>
+        <w:t xml:space="preserve"> by doing </w:t>
       </w:r>
     </w:p>
     <w:p>
@@ -1756,7 +2436,17 @@
         <w:spacing w:line="480" w:lineRule="auto"/>
       </w:pPr>
       <w:r>
-        <w:t>“graphiti-&gt;function” where “function” is any function call you wish.</w:t>
+        <w:t>“</w:t>
+      </w:r>
+      <w:proofErr w:type="spellStart"/>
+      <w:proofErr w:type="gramStart"/>
+      <w:r>
+        <w:t>graphiti</w:t>
+      </w:r>
+      <w:proofErr w:type="spellEnd"/>
+      <w:proofErr w:type="gramEnd"/>
+      <w:r>
+        <w:t>-&gt;function” where “function” is any function call you wish.</w:t>
       </w:r>
     </w:p>
     <w:p>
@@ -1769,7 +2459,97 @@
         <w:spacing w:line="480" w:lineRule="auto"/>
       </w:pPr>
       <w:r>
-        <w:t>Finally call shutDownVCP with the same boolean values followed by delete graphiti to delete the graphiti object.</w:t>
+        <w:t xml:space="preserve">Finally call </w:t>
+      </w:r>
+      <w:proofErr w:type="spellStart"/>
+      <w:r>
+        <w:t>shutDownVCP</w:t>
+      </w:r>
+      <w:proofErr w:type="spellEnd"/>
+      <w:r>
+        <w:t xml:space="preserve"> with the same </w:t>
+      </w:r>
+      <w:proofErr w:type="spellStart"/>
+      <w:r>
+        <w:t>boolean</w:t>
+      </w:r>
+      <w:proofErr w:type="spellEnd"/>
+      <w:r>
+        <w:t xml:space="preserve"> values followed by </w:t>
+      </w:r>
+      <w:proofErr w:type="gramStart"/>
+      <w:r>
+        <w:t>delete</w:t>
+      </w:r>
+      <w:proofErr w:type="gramEnd"/>
+      <w:r>
+        <w:t xml:space="preserve"> </w:t>
+      </w:r>
+      <w:proofErr w:type="spellStart"/>
+      <w:r>
+        <w:t>graphiti</w:t>
+      </w:r>
+      <w:proofErr w:type="spellEnd"/>
+      <w:r>
+        <w:t xml:space="preserve"> to delete the </w:t>
+      </w:r>
+      <w:proofErr w:type="spellStart"/>
+      <w:r>
+        <w:t>graphiti</w:t>
+      </w:r>
+      <w:proofErr w:type="spellEnd"/>
+      <w:r>
+        <w:t xml:space="preserve"> object.</w:t>
+      </w:r>
+    </w:p>
+    <w:p>
+      <w:pPr>
+        <w:pStyle w:val="ListParagraph"/>
+        <w:numPr>
+          <w:ilvl w:val="0"/>
+          <w:numId w:val="3"/>
+        </w:numPr>
+        <w:spacing w:line="480" w:lineRule="auto"/>
+      </w:pPr>
+      <w:proofErr w:type="gramStart"/>
+      <w:r>
+        <w:t>Generally</w:t>
+      </w:r>
+      <w:proofErr w:type="gramEnd"/>
+      <w:r>
+        <w:t xml:space="preserve"> between most calls to the </w:t>
+      </w:r>
+      <w:proofErr w:type="spellStart"/>
+      <w:r>
+        <w:t>graphiti</w:t>
+      </w:r>
+      <w:proofErr w:type="spellEnd"/>
+      <w:r>
+        <w:t xml:space="preserve"> a </w:t>
+      </w:r>
+      <w:proofErr w:type="spellStart"/>
+      <w:r>
+        <w:t>graphiti</w:t>
+      </w:r>
+      <w:proofErr w:type="spellEnd"/>
+      <w:r>
+        <w:t>-&gt;</w:t>
+      </w:r>
+      <w:proofErr w:type="gramStart"/>
+      <w:r>
+        <w:t>sleep(</w:t>
+      </w:r>
+      <w:proofErr w:type="gramEnd"/>
+      <w:r>
+        <w:t xml:space="preserve">2) is called or just a time sleep for two seconds in any way to give time for the Graphiti to send a response then </w:t>
+      </w:r>
+      <w:proofErr w:type="gramStart"/>
+      <w:r>
+        <w:t>checking</w:t>
+      </w:r>
+      <w:proofErr w:type="gramEnd"/>
+      <w:r>
+        <w:t xml:space="preserve"> the response.</w:t>
       </w:r>
     </w:p>
     <w:p>
@@ -1792,7 +2572,15 @@
         <w:spacing w:line="276" w:lineRule="auto"/>
       </w:pPr>
       <w:r>
-        <w:t>#include &lt;cstdio&gt;</w:t>
+        <w:t>#include &lt;</w:t>
+      </w:r>
+      <w:proofErr w:type="spellStart"/>
+      <w:r>
+        <w:t>cstdio</w:t>
+      </w:r>
+      <w:proofErr w:type="spellEnd"/>
+      <w:r>
+        <w:t>&gt;</w:t>
       </w:r>
     </w:p>
     <w:p>
@@ -1804,8 +2592,13 @@
       <w:pPr>
         <w:spacing w:line="276" w:lineRule="auto"/>
       </w:pPr>
-      <w:r>
-        <w:t>#include &lt;Graphiti/Extension.hpp&gt;</w:t>
+      <w:proofErr w:type="gramStart"/>
+      <w:r>
+        <w:t>#include</w:t>
+      </w:r>
+      <w:proofErr w:type="gramEnd"/>
+      <w:r>
+        <w:t xml:space="preserve"> &lt;Graphiti/Extension.hpp&gt;</w:t>
       </w:r>
     </w:p>
     <w:p>
@@ -1817,9 +2610,32 @@
       <w:pPr>
         <w:spacing w:line="276" w:lineRule="auto"/>
       </w:pPr>
-      <w:r>
-        <w:t>GraphitiExtension* graphiti = new GraphitiExtension();</w:t>
-      </w:r>
+      <w:proofErr w:type="spellStart"/>
+      <w:r>
+        <w:t>GraphitiExtension</w:t>
+      </w:r>
+      <w:proofErr w:type="spellEnd"/>
+      <w:r>
+        <w:t xml:space="preserve">* </w:t>
+      </w:r>
+      <w:proofErr w:type="spellStart"/>
+      <w:r>
+        <w:t>graphiti</w:t>
+      </w:r>
+      <w:proofErr w:type="spellEnd"/>
+      <w:r>
+        <w:t xml:space="preserve"> = new </w:t>
+      </w:r>
+      <w:proofErr w:type="spellStart"/>
+      <w:proofErr w:type="gramStart"/>
+      <w:r>
+        <w:t>GraphitiExtension</w:t>
+      </w:r>
+      <w:proofErr w:type="spellEnd"/>
+      <w:r>
+        <w:t>();</w:t>
+      </w:r>
+      <w:proofErr w:type="gramEnd"/>
     </w:p>
     <w:p>
       <w:pPr>
@@ -1831,31 +2647,96 @@
         <w:spacing w:line="276" w:lineRule="auto"/>
       </w:pPr>
       <w:r>
-        <w:t>void sleepAndOutput(){</w:t>
-      </w:r>
+        <w:t xml:space="preserve">void </w:t>
+      </w:r>
+      <w:proofErr w:type="spellStart"/>
+      <w:proofErr w:type="gramStart"/>
+      <w:r>
+        <w:t>sleepAndOutput</w:t>
+      </w:r>
+      <w:proofErr w:type="spellEnd"/>
+      <w:r>
+        <w:t>(){</w:t>
+      </w:r>
+      <w:proofErr w:type="gramEnd"/>
     </w:p>
     <w:p>
       <w:pPr>
         <w:spacing w:line="276" w:lineRule="auto"/>
       </w:pPr>
       <w:r>
-        <w:t>    graphiti-&gt;sleep(2);</w:t>
-      </w:r>
+        <w:t xml:space="preserve">    </w:t>
+      </w:r>
+      <w:proofErr w:type="spellStart"/>
+      <w:r>
+        <w:t>graphiti</w:t>
+      </w:r>
+      <w:proofErr w:type="spellEnd"/>
+      <w:r>
+        <w:t>-&gt;</w:t>
+      </w:r>
+      <w:proofErr w:type="gramStart"/>
+      <w:r>
+        <w:t>sleep(</w:t>
+      </w:r>
+      <w:proofErr w:type="gramEnd"/>
+      <w:r>
+        <w:t>2</w:t>
+      </w:r>
+      <w:proofErr w:type="gramStart"/>
+      <w:r>
+        <w:t>);</w:t>
+      </w:r>
+      <w:proofErr w:type="gramEnd"/>
     </w:p>
     <w:p>
       <w:pPr>
         <w:spacing w:line="276" w:lineRule="auto"/>
       </w:pPr>
       <w:r>
-        <w:t>    auto output = graphiti-&gt;getNextOutputEvent();</w:t>
-      </w:r>
+        <w:t xml:space="preserve">    auto output = </w:t>
+      </w:r>
+      <w:proofErr w:type="spellStart"/>
+      <w:r>
+        <w:t>graphiti</w:t>
+      </w:r>
+      <w:proofErr w:type="spellEnd"/>
+      <w:r>
+        <w:t>-&gt;</w:t>
+      </w:r>
+      <w:proofErr w:type="spellStart"/>
+      <w:proofErr w:type="gramStart"/>
+      <w:r>
+        <w:t>getNextOutputEvent</w:t>
+      </w:r>
+      <w:proofErr w:type="spellEnd"/>
+      <w:r>
+        <w:t>();</w:t>
+      </w:r>
+      <w:proofErr w:type="gramEnd"/>
     </w:p>
     <w:p>
       <w:pPr>
         <w:spacing w:line="276" w:lineRule="auto"/>
       </w:pPr>
       <w:r>
-        <w:t>    if(output.has_value()) {</w:t>
+        <w:t>    if(</w:t>
+      </w:r>
+      <w:proofErr w:type="spellStart"/>
+      <w:r>
+        <w:t>output.has_</w:t>
+      </w:r>
+      <w:proofErr w:type="gramStart"/>
+      <w:r>
+        <w:t>value</w:t>
+      </w:r>
+      <w:proofErr w:type="spellEnd"/>
+      <w:r>
+        <w:t>(</w:t>
+      </w:r>
+      <w:proofErr w:type="gramEnd"/>
+      <w:r>
+        <w:t>)) {</w:t>
       </w:r>
     </w:p>
     <w:p>
@@ -1863,8 +2744,50 @@
         <w:spacing w:line="276" w:lineRule="auto"/>
       </w:pPr>
       <w:r>
-        <w:t>        std::cout &lt;&lt; output.value() &lt;&lt; std::endl;</w:t>
-      </w:r>
+        <w:t xml:space="preserve">        </w:t>
+      </w:r>
+      <w:proofErr w:type="gramStart"/>
+      <w:r>
+        <w:t>std::</w:t>
+      </w:r>
+      <w:proofErr w:type="spellStart"/>
+      <w:proofErr w:type="gramEnd"/>
+      <w:r>
+        <w:t>cout</w:t>
+      </w:r>
+      <w:proofErr w:type="spellEnd"/>
+      <w:r>
+        <w:t xml:space="preserve"> &lt;&lt; </w:t>
+      </w:r>
+      <w:proofErr w:type="spellStart"/>
+      <w:r>
+        <w:t>output.</w:t>
+      </w:r>
+      <w:proofErr w:type="gramStart"/>
+      <w:r>
+        <w:t>value</w:t>
+      </w:r>
+      <w:proofErr w:type="spellEnd"/>
+      <w:r>
+        <w:t>(</w:t>
+      </w:r>
+      <w:proofErr w:type="gramEnd"/>
+      <w:r>
+        <w:t xml:space="preserve">) &lt;&lt; </w:t>
+      </w:r>
+      <w:proofErr w:type="gramStart"/>
+      <w:r>
+        <w:t>std::</w:t>
+      </w:r>
+      <w:proofErr w:type="spellStart"/>
+      <w:r>
+        <w:t>endl</w:t>
+      </w:r>
+      <w:proofErr w:type="spellEnd"/>
+      <w:r>
+        <w:t>;</w:t>
+      </w:r>
+      <w:proofErr w:type="gramEnd"/>
     </w:p>
     <w:p>
       <w:pPr>
@@ -1879,8 +2802,34 @@
         <w:spacing w:line="276" w:lineRule="auto"/>
       </w:pPr>
       <w:r>
-        <w:t>        std::cout &lt;&lt; "No value" &lt;&lt; std::endl;</w:t>
-      </w:r>
+        <w:t xml:space="preserve">        </w:t>
+      </w:r>
+      <w:proofErr w:type="gramStart"/>
+      <w:r>
+        <w:t>std::</w:t>
+      </w:r>
+      <w:proofErr w:type="spellStart"/>
+      <w:proofErr w:type="gramEnd"/>
+      <w:r>
+        <w:t>cout</w:t>
+      </w:r>
+      <w:proofErr w:type="spellEnd"/>
+      <w:r>
+        <w:t xml:space="preserve"> &lt;&lt; "No value" &lt;&lt; </w:t>
+      </w:r>
+      <w:proofErr w:type="gramStart"/>
+      <w:r>
+        <w:t>std::</w:t>
+      </w:r>
+      <w:proofErr w:type="spellStart"/>
+      <w:r>
+        <w:t>endl</w:t>
+      </w:r>
+      <w:proofErr w:type="spellEnd"/>
+      <w:r>
+        <w:t>;</w:t>
+      </w:r>
+      <w:proofErr w:type="gramEnd"/>
     </w:p>
     <w:p>
       <w:pPr>
@@ -1908,7 +2857,15 @@
         <w:spacing w:line="276" w:lineRule="auto"/>
       </w:pPr>
       <w:r>
-        <w:t>int main() {</w:t>
+        <w:t xml:space="preserve">int </w:t>
+      </w:r>
+      <w:proofErr w:type="gramStart"/>
+      <w:r>
+        <w:t>main(</w:t>
+      </w:r>
+      <w:proofErr w:type="gramEnd"/>
+      <w:r>
+        <w:t>) {</w:t>
       </w:r>
     </w:p>
     <w:p>
@@ -1916,16 +2873,42 @@
         <w:spacing w:line="276" w:lineRule="auto"/>
       </w:pPr>
       <w:r>
-        <w:t>    bool keyEventsBool = false;</w:t>
-      </w:r>
+        <w:t xml:space="preserve">    bool </w:t>
+      </w:r>
+      <w:proofErr w:type="spellStart"/>
+      <w:r>
+        <w:t>keyEventsBool</w:t>
+      </w:r>
+      <w:proofErr w:type="spellEnd"/>
+      <w:r>
+        <w:t xml:space="preserve"> = </w:t>
+      </w:r>
+      <w:proofErr w:type="gramStart"/>
+      <w:r>
+        <w:t>false;</w:t>
+      </w:r>
+      <w:proofErr w:type="gramEnd"/>
     </w:p>
     <w:p>
       <w:pPr>
         <w:spacing w:line="276" w:lineRule="auto"/>
       </w:pPr>
       <w:r>
-        <w:t>    bool touchEventsBool = false;</w:t>
-      </w:r>
+        <w:t xml:space="preserve">    bool </w:t>
+      </w:r>
+      <w:proofErr w:type="spellStart"/>
+      <w:r>
+        <w:t>touchEventsBool</w:t>
+      </w:r>
+      <w:proofErr w:type="spellEnd"/>
+      <w:r>
+        <w:t xml:space="preserve"> = </w:t>
+      </w:r>
+      <w:proofErr w:type="gramStart"/>
+      <w:r>
+        <w:t>false;</w:t>
+      </w:r>
+      <w:proofErr w:type="gramEnd"/>
     </w:p>
     <w:p>
       <w:pPr>
@@ -1937,8 +2920,34 @@
         <w:spacing w:line="276" w:lineRule="auto"/>
       </w:pPr>
       <w:r>
-        <w:t>    std::cout &lt;&lt; "Starting" &lt;&lt; std::endl;</w:t>
-      </w:r>
+        <w:t xml:space="preserve">    </w:t>
+      </w:r>
+      <w:proofErr w:type="gramStart"/>
+      <w:r>
+        <w:t>std::</w:t>
+      </w:r>
+      <w:proofErr w:type="spellStart"/>
+      <w:proofErr w:type="gramEnd"/>
+      <w:r>
+        <w:t>cout</w:t>
+      </w:r>
+      <w:proofErr w:type="spellEnd"/>
+      <w:r>
+        <w:t xml:space="preserve"> &lt;&lt; "Starting" &lt;&lt; </w:t>
+      </w:r>
+      <w:proofErr w:type="gramStart"/>
+      <w:r>
+        <w:t>std::</w:t>
+      </w:r>
+      <w:proofErr w:type="spellStart"/>
+      <w:r>
+        <w:t>endl</w:t>
+      </w:r>
+      <w:proofErr w:type="spellEnd"/>
+      <w:r>
+        <w:t>;</w:t>
+      </w:r>
+      <w:proofErr w:type="gramEnd"/>
     </w:p>
     <w:p>
       <w:pPr>
@@ -1950,8 +2959,26 @@
         <w:spacing w:line="276" w:lineRule="auto"/>
       </w:pPr>
       <w:r>
-        <w:t>    graphiti = new GraphitiExtension();</w:t>
-      </w:r>
+        <w:t xml:space="preserve">    </w:t>
+      </w:r>
+      <w:proofErr w:type="spellStart"/>
+      <w:r>
+        <w:t>graphiti</w:t>
+      </w:r>
+      <w:proofErr w:type="spellEnd"/>
+      <w:r>
+        <w:t xml:space="preserve"> = new </w:t>
+      </w:r>
+      <w:proofErr w:type="spellStart"/>
+      <w:proofErr w:type="gramStart"/>
+      <w:r>
+        <w:t>GraphitiExtension</w:t>
+      </w:r>
+      <w:proofErr w:type="spellEnd"/>
+      <w:r>
+        <w:t>();</w:t>
+      </w:r>
+      <w:proofErr w:type="gramEnd"/>
     </w:p>
     <w:p>
       <w:pPr>
@@ -1964,16 +2991,65 @@
       </w:pPr>
       <w:r>
         <w:lastRenderedPageBreak/>
-        <w:t>    if(!graphiti-&gt;startUpVCP("COM4", keyEventsBool, touchEventsBool)){</w:t>
-      </w:r>
+        <w:t>    if</w:t>
+      </w:r>
+      <w:proofErr w:type="gramStart"/>
+      <w:r>
+        <w:t>(!</w:t>
+      </w:r>
+      <w:proofErr w:type="spellStart"/>
+      <w:r>
+        <w:t>graphiti</w:t>
+      </w:r>
+      <w:proofErr w:type="spellEnd"/>
+      <w:proofErr w:type="gramEnd"/>
+      <w:r>
+        <w:t>-&gt;</w:t>
+      </w:r>
+      <w:proofErr w:type="spellStart"/>
+      <w:proofErr w:type="gramStart"/>
+      <w:r>
+        <w:t>startUpVCP</w:t>
+      </w:r>
+      <w:proofErr w:type="spellEnd"/>
+      <w:r>
+        <w:t>(</w:t>
+      </w:r>
+      <w:proofErr w:type="gramEnd"/>
+      <w:r>
+        <w:t xml:space="preserve">"COM4", </w:t>
+      </w:r>
+      <w:proofErr w:type="spellStart"/>
+      <w:r>
+        <w:t>keyEventsBool</w:t>
+      </w:r>
+      <w:proofErr w:type="spellEnd"/>
+      <w:r>
+        <w:t xml:space="preserve">, </w:t>
+      </w:r>
+      <w:proofErr w:type="spellStart"/>
+      <w:r>
+        <w:t>touchEventsBool</w:t>
+      </w:r>
+      <w:proofErr w:type="spellEnd"/>
+      <w:proofErr w:type="gramStart"/>
+      <w:r>
+        <w:t>)){</w:t>
+      </w:r>
+      <w:proofErr w:type="gramEnd"/>
     </w:p>
     <w:p>
       <w:pPr>
         <w:spacing w:line="276" w:lineRule="auto"/>
       </w:pPr>
       <w:r>
-        <w:t>        return 1;</w:t>
-      </w:r>
+        <w:t xml:space="preserve">        return </w:t>
+      </w:r>
+      <w:proofErr w:type="gramStart"/>
+      <w:r>
+        <w:t>1;</w:t>
+      </w:r>
+      <w:proofErr w:type="gramEnd"/>
     </w:p>
     <w:p>
       <w:pPr>
@@ -1993,8 +3069,26 @@
         <w:spacing w:line="276" w:lineRule="auto"/>
       </w:pPr>
       <w:r>
-        <w:t>    graphiti-&gt;getDateAndTime();</w:t>
-      </w:r>
+        <w:t xml:space="preserve">    </w:t>
+      </w:r>
+      <w:proofErr w:type="spellStart"/>
+      <w:r>
+        <w:t>graphiti</w:t>
+      </w:r>
+      <w:proofErr w:type="spellEnd"/>
+      <w:r>
+        <w:t>-&gt;</w:t>
+      </w:r>
+      <w:proofErr w:type="spellStart"/>
+      <w:proofErr w:type="gramStart"/>
+      <w:r>
+        <w:t>getDateAndTime</w:t>
+      </w:r>
+      <w:proofErr w:type="spellEnd"/>
+      <w:r>
+        <w:t>();</w:t>
+      </w:r>
+      <w:proofErr w:type="gramEnd"/>
     </w:p>
     <w:p>
       <w:pPr>
@@ -2006,8 +3100,18 @@
         <w:spacing w:line="276" w:lineRule="auto"/>
       </w:pPr>
       <w:r>
-        <w:t>    sleepAndOutput();</w:t>
-      </w:r>
+        <w:t xml:space="preserve">    </w:t>
+      </w:r>
+      <w:proofErr w:type="spellStart"/>
+      <w:proofErr w:type="gramStart"/>
+      <w:r>
+        <w:t>sleepAndOutput</w:t>
+      </w:r>
+      <w:proofErr w:type="spellEnd"/>
+      <w:r>
+        <w:t>();</w:t>
+      </w:r>
+      <w:proofErr w:type="gramEnd"/>
     </w:p>
     <w:p>
       <w:pPr>
@@ -2022,8 +3126,44 @@
         <w:spacing w:line="276" w:lineRule="auto"/>
       </w:pPr>
       <w:r>
-        <w:t>    graphiti-&gt;shutDownVCP(keyEventsBool, touchEventsBool);</w:t>
-      </w:r>
+        <w:t xml:space="preserve">    </w:t>
+      </w:r>
+      <w:proofErr w:type="spellStart"/>
+      <w:r>
+        <w:t>graphiti</w:t>
+      </w:r>
+      <w:proofErr w:type="spellEnd"/>
+      <w:r>
+        <w:t>-&gt;</w:t>
+      </w:r>
+      <w:proofErr w:type="spellStart"/>
+      <w:proofErr w:type="gramStart"/>
+      <w:r>
+        <w:t>shutDownVCP</w:t>
+      </w:r>
+      <w:proofErr w:type="spellEnd"/>
+      <w:r>
+        <w:t>(</w:t>
+      </w:r>
+      <w:proofErr w:type="spellStart"/>
+      <w:proofErr w:type="gramEnd"/>
+      <w:r>
+        <w:t>keyEventsBool</w:t>
+      </w:r>
+      <w:proofErr w:type="spellEnd"/>
+      <w:r>
+        <w:t xml:space="preserve">, </w:t>
+      </w:r>
+      <w:proofErr w:type="spellStart"/>
+      <w:r>
+        <w:t>touchEventsBool</w:t>
+      </w:r>
+      <w:proofErr w:type="spellEnd"/>
+      <w:proofErr w:type="gramStart"/>
+      <w:r>
+        <w:t>);</w:t>
+      </w:r>
+      <w:proofErr w:type="gramEnd"/>
     </w:p>
     <w:p>
       <w:pPr>
@@ -2035,8 +3175,18 @@
         <w:spacing w:line="276" w:lineRule="auto"/>
       </w:pPr>
       <w:r>
-        <w:t>    delete graphiti;</w:t>
-      </w:r>
+        <w:t xml:space="preserve">    delete </w:t>
+      </w:r>
+      <w:proofErr w:type="spellStart"/>
+      <w:proofErr w:type="gramStart"/>
+      <w:r>
+        <w:t>graphiti</w:t>
+      </w:r>
+      <w:proofErr w:type="spellEnd"/>
+      <w:r>
+        <w:t>;</w:t>
+      </w:r>
+      <w:proofErr w:type="gramEnd"/>
     </w:p>
     <w:p>
       <w:pPr>
@@ -2048,16 +3198,47 @@
         <w:spacing w:line="276" w:lineRule="auto"/>
       </w:pPr>
       <w:r>
-        <w:t>    std::cout &lt;&lt; "Ending" &lt;&lt; std::endl;</w:t>
-      </w:r>
+        <w:t xml:space="preserve">    </w:t>
+      </w:r>
+      <w:proofErr w:type="gramStart"/>
+      <w:r>
+        <w:t>std::</w:t>
+      </w:r>
+      <w:proofErr w:type="spellStart"/>
+      <w:proofErr w:type="gramEnd"/>
+      <w:r>
+        <w:t>cout</w:t>
+      </w:r>
+      <w:proofErr w:type="spellEnd"/>
+      <w:r>
+        <w:t xml:space="preserve"> &lt;&lt; "Ending" &lt;&lt; </w:t>
+      </w:r>
+      <w:proofErr w:type="gramStart"/>
+      <w:r>
+        <w:t>std::</w:t>
+      </w:r>
+      <w:proofErr w:type="spellStart"/>
+      <w:r>
+        <w:t>endl</w:t>
+      </w:r>
+      <w:proofErr w:type="spellEnd"/>
+      <w:r>
+        <w:t>;</w:t>
+      </w:r>
+      <w:proofErr w:type="gramEnd"/>
     </w:p>
     <w:p>
       <w:pPr>
         <w:spacing w:line="276" w:lineRule="auto"/>
       </w:pPr>
       <w:r>
-        <w:t>    return 0;</w:t>
-      </w:r>
+        <w:t xml:space="preserve">    return </w:t>
+      </w:r>
+      <w:proofErr w:type="gramStart"/>
+      <w:r>
+        <w:t>0;</w:t>
+      </w:r>
+      <w:proofErr w:type="gramEnd"/>
     </w:p>
     <w:p>
       <w:pPr>
@@ -2277,7 +3458,7 @@
         <w:ind w:left="1440" w:hanging="360"/>
       </w:pPr>
     </w:lvl>
-    <w:lvl w:ilvl="2" w:tplc="0409001B" w:tentative="1">
+    <w:lvl w:ilvl="2" w:tplc="0409001B">
       <w:start w:val="1"/>
       <w:numFmt w:val="lowerRoman"/>
       <w:lvlText w:val="%3."/>
@@ -2956,7 +4137,6 @@
   <w:style w:type="character" w:default="1" w:styleId="DefaultParagraphFont">
     <w:name w:val="Default Paragraph Font"/>
     <w:uiPriority w:val="1"/>
-    <w:semiHidden/>
     <w:unhideWhenUsed/>
   </w:style>
   <w:style w:type="table" w:default="1" w:styleId="TableNormal">

</xml_diff>

<commit_message>
Updating C Wrappers, Added the ability to build with Multi-Config like MSVC
</commit_message>
<xml_diff>
--- a/documents/Graphiti Setup guide.docx
+++ b/documents/Graphiti Setup guide.docx
@@ -67,15 +67,7 @@
         <w:spacing w:line="480" w:lineRule="auto"/>
       </w:pPr>
       <w:r>
-        <w:t xml:space="preserve">Under “Ports (COM &amp; LPT)” identify the COM port the device has connected to which is “COM” followed by a number </w:t>
-      </w:r>
-      <w:proofErr w:type="spellStart"/>
-      <w:r>
-        <w:t>e.i.</w:t>
-      </w:r>
-      <w:proofErr w:type="spellEnd"/>
-      <w:r>
-        <w:t xml:space="preserve"> COM4 and note this for later</w:t>
+        <w:t>Under “Ports (COM &amp; LPT)” identify the COM port the device has connected to which is “COM” followed by a number e.i. COM4 and note this for later</w:t>
       </w:r>
     </w:p>
     <w:p>
@@ -303,13 +295,7 @@
         <w:t xml:space="preserve">Now, open the powershell extension by </w:t>
       </w:r>
       <w:r>
-        <w:t>selecting “Terminal</w:t>
-      </w:r>
-      <w:r>
-        <w:t>” in Visual Studio Code’s activity bar.</w:t>
-      </w:r>
-      <w:r>
-        <w:t xml:space="preserve"> Then select “New Terminal”.</w:t>
+        <w:t>selecting “Terminal” in Visual Studio Code’s activity bar. Then select “New Terminal”.</w:t>
       </w:r>
     </w:p>
     <w:p>
@@ -322,15 +308,7 @@
         <w:spacing w:line="480" w:lineRule="auto"/>
       </w:pPr>
       <w:r>
-        <w:t xml:space="preserve">Before we continue, ensure that you have </w:t>
-      </w:r>
-      <w:proofErr w:type="gramStart"/>
-      <w:r>
-        <w:t>git</w:t>
-      </w:r>
-      <w:proofErr w:type="gramEnd"/>
-      <w:r>
-        <w:t xml:space="preserve"> installed as well as a valid generator and compiler. Make sure that your version of C++ is 23 or greater.</w:t>
+        <w:t>Before we continue, ensure that you have git installed as well as a valid generator and compiler. Make sure that your version of C++ is 23 or greater.</w:t>
       </w:r>
       <w:r>
         <w:t xml:space="preserve"> I recommend using the Ninja generator and </w:t>
@@ -389,10 +367,7 @@
         <w:ind w:left="1080"/>
       </w:pPr>
       <w:r>
-        <w:t>.\</w:t>
-      </w:r>
-      <w:r>
-        <w:t>install_library_&amp;_vcpkg.ps1</w:t>
+        <w:t>.\install_library_vcpkg.ps1</w:t>
       </w:r>
     </w:p>
     <w:p>
@@ -547,43 +522,18 @@
                         <w:txbxContent>
                           <w:p>
                             <w:r>
-                              <w:t>${</w:t>
-                            </w:r>
-                            <w:proofErr w:type="spellStart"/>
-                            <w:proofErr w:type="gramStart"/>
-                            <w:r>
-                              <w:t>env:USERPROFILE</w:t>
-                            </w:r>
-                            <w:proofErr w:type="spellEnd"/>
-                            <w:proofErr w:type="gramEnd"/>
-                            <w:r>
-                              <w:t>}</w:t>
+                              <w:t>${env:USERPROFILE}</w:t>
                             </w:r>
                             <w:r>
                               <w:t>\</w:t>
                             </w:r>
-                            <w:proofErr w:type="spellStart"/>
                             <w:r>
-                              <w:t>graphiti</w:t>
-                            </w:r>
-                            <w:proofErr w:type="spellEnd"/>
-                            <w:r>
-                              <w:t>\include</w:t>
+                              <w:t>graphiti\include</w:t>
                             </w:r>
                           </w:p>
                           <w:p>
                             <w:r>
-                              <w:t>${</w:t>
-                            </w:r>
-                            <w:proofErr w:type="spellStart"/>
-                            <w:proofErr w:type="gramStart"/>
-                            <w:r>
-                              <w:t>env:USERPROFILE</w:t>
-                            </w:r>
-                            <w:proofErr w:type="spellEnd"/>
-                            <w:proofErr w:type="gramEnd"/>
-                            <w:r>
-                              <w:t>}</w:t>
+                              <w:t>${env:USERPROFILE}</w:t>
                             </w:r>
                             <w:r>
                               <w:t>\vcpkg\installed\x64-windows\include</w:t>
@@ -591,15 +541,7 @@
                           </w:p>
                           <w:p>
                             <w:r>
-                              <w:t>${</w:t>
-                            </w:r>
-                            <w:proofErr w:type="spellStart"/>
-                            <w:r>
-                              <w:t>workspaceFolder</w:t>
-                            </w:r>
-                            <w:proofErr w:type="spellEnd"/>
-                            <w:r>
-                              <w:t>}/**</w:t>
+                              <w:t>${workspaceFolder}/**</w:t>
                             </w:r>
                           </w:p>
                         </w:txbxContent>
@@ -630,43 +572,18 @@
                   <w:txbxContent>
                     <w:p>
                       <w:r>
-                        <w:t>${</w:t>
-                      </w:r>
-                      <w:proofErr w:type="spellStart"/>
-                      <w:proofErr w:type="gramStart"/>
-                      <w:r>
-                        <w:t>env:USERPROFILE</w:t>
-                      </w:r>
-                      <w:proofErr w:type="spellEnd"/>
-                      <w:proofErr w:type="gramEnd"/>
-                      <w:r>
-                        <w:t>}</w:t>
+                        <w:t>${env:USERPROFILE}</w:t>
                       </w:r>
                       <w:r>
                         <w:t>\</w:t>
                       </w:r>
-                      <w:proofErr w:type="spellStart"/>
                       <w:r>
-                        <w:t>graphiti</w:t>
-                      </w:r>
-                      <w:proofErr w:type="spellEnd"/>
-                      <w:r>
-                        <w:t>\include</w:t>
+                        <w:t>graphiti\include</w:t>
                       </w:r>
                     </w:p>
                     <w:p>
                       <w:r>
-                        <w:t>${</w:t>
-                      </w:r>
-                      <w:proofErr w:type="spellStart"/>
-                      <w:proofErr w:type="gramStart"/>
-                      <w:r>
-                        <w:t>env:USERPROFILE</w:t>
-                      </w:r>
-                      <w:proofErr w:type="spellEnd"/>
-                      <w:proofErr w:type="gramEnd"/>
-                      <w:r>
-                        <w:t>}</w:t>
+                        <w:t>${env:USERPROFILE}</w:t>
                       </w:r>
                       <w:r>
                         <w:t>\vcpkg\installed\x64-windows\include</w:t>
@@ -674,15 +591,7 @@
                     </w:p>
                     <w:p>
                       <w:r>
-                        <w:t>${</w:t>
-                      </w:r>
-                      <w:proofErr w:type="spellStart"/>
-                      <w:r>
-                        <w:t>workspaceFolder</w:t>
-                      </w:r>
-                      <w:proofErr w:type="spellEnd"/>
-                      <w:r>
-                        <w:t>}/**</w:t>
+                        <w:t>${workspaceFolder}/**</w:t>
                       </w:r>
                     </w:p>
                   </w:txbxContent>
@@ -697,13 +606,8 @@
         <w:t>Now add the include paths of your installations to the Include path of your C/C++ Configurations tool</w:t>
       </w:r>
       <w:r>
-        <w:t xml:space="preserve">. You can open this any time with </w:t>
-      </w:r>
-      <w:proofErr w:type="spellStart"/>
-      <w:r>
-        <w:t>Ctrl+Shift+P</w:t>
-      </w:r>
-      <w:proofErr w:type="spellEnd"/>
+        <w:t>. You can open this any time with Ctrl+Shift+P</w:t>
+      </w:r>
     </w:p>
     <w:p/>
     <w:p>
@@ -773,37 +677,12 @@
                                 <w:szCs w:val="20"/>
                               </w:rPr>
                             </w:pPr>
-                            <w:proofErr w:type="spellStart"/>
                             <w:r>
                               <w:rPr>
                                 <w:sz w:val="20"/>
                                 <w:szCs w:val="20"/>
                               </w:rPr>
-                              <w:t>cmake_minimum_</w:t>
-                            </w:r>
-                            <w:proofErr w:type="gramStart"/>
-                            <w:r>
-                              <w:rPr>
-                                <w:sz w:val="20"/>
-                                <w:szCs w:val="20"/>
-                              </w:rPr>
-                              <w:t>required</w:t>
-                            </w:r>
-                            <w:proofErr w:type="spellEnd"/>
-                            <w:r>
-                              <w:rPr>
-                                <w:sz w:val="20"/>
-                                <w:szCs w:val="20"/>
-                              </w:rPr>
-                              <w:t>(</w:t>
-                            </w:r>
-                            <w:proofErr w:type="gramEnd"/>
-                            <w:r>
-                              <w:rPr>
-                                <w:sz w:val="20"/>
-                                <w:szCs w:val="20"/>
-                              </w:rPr>
-                              <w:t>VERSION 3.15)</w:t>
+                              <w:t>cmake_minimum_required(VERSION 3.15)</w:t>
                             </w:r>
                           </w:p>
                           <w:p>
@@ -813,21 +692,12 @@
                                 <w:szCs w:val="20"/>
                               </w:rPr>
                             </w:pPr>
-                            <w:proofErr w:type="gramStart"/>
                             <w:r>
                               <w:rPr>
                                 <w:sz w:val="20"/>
                                 <w:szCs w:val="20"/>
                               </w:rPr>
-                              <w:t>set(</w:t>
-                            </w:r>
-                            <w:proofErr w:type="gramEnd"/>
-                            <w:r>
-                              <w:rPr>
-                                <w:sz w:val="20"/>
-                                <w:szCs w:val="20"/>
-                              </w:rPr>
-                              <w:t>CMAKE_CXX_STANDARD 23)</w:t>
+                              <w:t>set(CMAKE_CXX_STANDARD 23)</w:t>
                             </w:r>
                           </w:p>
                           <w:p>
@@ -845,21 +715,12 @@
                                 <w:szCs w:val="20"/>
                               </w:rPr>
                             </w:pPr>
-                            <w:proofErr w:type="spellStart"/>
                             <w:r>
                               <w:rPr>
                                 <w:sz w:val="20"/>
                                 <w:szCs w:val="20"/>
                               </w:rPr>
-                              <w:t>add_definitions</w:t>
-                            </w:r>
-                            <w:proofErr w:type="spellEnd"/>
-                            <w:r>
-                              <w:rPr>
-                                <w:sz w:val="20"/>
-                                <w:szCs w:val="20"/>
-                              </w:rPr>
-                              <w:t>(-D_WIN32_WINNT=0x0601)</w:t>
+                              <w:t>add_definitions(-D_WIN32_WINNT=0x0601)</w:t>
                             </w:r>
                           </w:p>
                           <w:p>
@@ -907,21 +768,12 @@
                                 <w:szCs w:val="20"/>
                               </w:rPr>
                             </w:pPr>
-                            <w:proofErr w:type="gramStart"/>
                             <w:r>
                               <w:rPr>
                                 <w:sz w:val="20"/>
                                 <w:szCs w:val="20"/>
                               </w:rPr>
-                              <w:t>set(</w:t>
-                            </w:r>
-                            <w:proofErr w:type="gramEnd"/>
-                            <w:r>
-                              <w:rPr>
-                                <w:sz w:val="20"/>
-                                <w:szCs w:val="20"/>
-                              </w:rPr>
-                              <w:t>CMAKE_TOOLCHAIN_FILE "</w:t>
+                              <w:t>set(CMAKE_TOOLCHAIN_FILE "</w:t>
                             </w:r>
                             <w:r>
                               <w:rPr>
@@ -942,39 +794,7 @@
                                 <w:sz w:val="20"/>
                                 <w:szCs w:val="20"/>
                               </w:rPr>
-                              <w:t>vcpkg/scripts/</w:t>
-                            </w:r>
-                            <w:proofErr w:type="spellStart"/>
-                            <w:r>
-                              <w:rPr>
-                                <w:sz w:val="20"/>
-                                <w:szCs w:val="20"/>
-                              </w:rPr>
-                              <w:t>buildsystems</w:t>
-                            </w:r>
-                            <w:proofErr w:type="spellEnd"/>
-                            <w:r>
-                              <w:rPr>
-                                <w:sz w:val="20"/>
-                                <w:szCs w:val="20"/>
-                              </w:rPr>
-                              <w:t>/</w:t>
-                            </w:r>
-                            <w:proofErr w:type="spellStart"/>
-                            <w:r>
-                              <w:rPr>
-                                <w:sz w:val="20"/>
-                                <w:szCs w:val="20"/>
-                              </w:rPr>
-                              <w:t>vcpkg.cmake</w:t>
-                            </w:r>
-                            <w:proofErr w:type="spellEnd"/>
-                            <w:r>
-                              <w:rPr>
-                                <w:sz w:val="20"/>
-                                <w:szCs w:val="20"/>
-                              </w:rPr>
-                              <w:t>")</w:t>
+                              <w:t>vcpkg/scripts/buildsystems/vcpkg.cmake")</w:t>
                             </w:r>
                           </w:p>
                           <w:p>
@@ -989,23 +809,7 @@
                                 <w:sz w:val="20"/>
                                 <w:szCs w:val="20"/>
                               </w:rPr>
-                              <w:t xml:space="preserve"># Set path for </w:t>
-                            </w:r>
-                            <w:proofErr w:type="spellStart"/>
-                            <w:r>
-                              <w:rPr>
-                                <w:sz w:val="20"/>
-                                <w:szCs w:val="20"/>
-                              </w:rPr>
-                              <w:t>Graphit</w:t>
-                            </w:r>
-                            <w:proofErr w:type="spellEnd"/>
-                            <w:r>
-                              <w:rPr>
-                                <w:sz w:val="20"/>
-                                <w:szCs w:val="20"/>
-                              </w:rPr>
-                              <w:t xml:space="preserve"> library</w:t>
+                              <w:t># Set path for Graphit library</w:t>
                             </w:r>
                           </w:p>
                           <w:p>
@@ -1015,21 +819,12 @@
                                 <w:szCs w:val="20"/>
                               </w:rPr>
                             </w:pPr>
-                            <w:proofErr w:type="gramStart"/>
                             <w:r>
                               <w:rPr>
                                 <w:sz w:val="20"/>
                                 <w:szCs w:val="20"/>
                               </w:rPr>
-                              <w:t>set(</w:t>
-                            </w:r>
-                            <w:proofErr w:type="gramEnd"/>
-                            <w:r>
-                              <w:rPr>
-                                <w:sz w:val="20"/>
-                                <w:szCs w:val="20"/>
-                              </w:rPr>
-                              <w:t>CMAKE_PREFIX_PATH "</w:t>
+                              <w:t>set(CMAKE_PREFIX_PATH "</w:t>
                             </w:r>
                             <w:r>
                               <w:rPr>
@@ -1043,23 +838,7 @@
                                 <w:sz w:val="20"/>
                                 <w:szCs w:val="20"/>
                               </w:rPr>
-                              <w:t>/</w:t>
-                            </w:r>
-                            <w:proofErr w:type="spellStart"/>
-                            <w:r>
-                              <w:rPr>
-                                <w:sz w:val="20"/>
-                                <w:szCs w:val="20"/>
-                              </w:rPr>
-                              <w:t>graphiti</w:t>
-                            </w:r>
-                            <w:proofErr w:type="spellEnd"/>
-                            <w:r>
-                              <w:rPr>
-                                <w:sz w:val="20"/>
-                                <w:szCs w:val="20"/>
-                              </w:rPr>
-                              <w:t>")</w:t>
+                              <w:t>/graphiti")</w:t>
                             </w:r>
                           </w:p>
                           <w:p>
@@ -1092,30 +871,12 @@
                                 <w:szCs w:val="20"/>
                               </w:rPr>
                             </w:pPr>
-                            <w:proofErr w:type="gramStart"/>
                             <w:r>
                               <w:rPr>
                                 <w:sz w:val="20"/>
                                 <w:szCs w:val="20"/>
                               </w:rPr>
-                              <w:t>project(</w:t>
-                            </w:r>
-                            <w:proofErr w:type="spellStart"/>
-                            <w:proofErr w:type="gramEnd"/>
-                            <w:r>
-                              <w:rPr>
-                                <w:sz w:val="20"/>
-                                <w:szCs w:val="20"/>
-                              </w:rPr>
-                              <w:t>RunGraphiti</w:t>
-                            </w:r>
-                            <w:proofErr w:type="spellEnd"/>
-                            <w:r>
-                              <w:rPr>
-                                <w:sz w:val="20"/>
-                                <w:szCs w:val="20"/>
-                              </w:rPr>
-                              <w:t>)</w:t>
+                              <w:t>project(RunGraphiti)</w:t>
                             </w:r>
                           </w:p>
                           <w:p>
@@ -1148,37 +909,12 @@
                                 <w:szCs w:val="20"/>
                               </w:rPr>
                             </w:pPr>
-                            <w:proofErr w:type="spellStart"/>
                             <w:r>
                               <w:rPr>
                                 <w:sz w:val="20"/>
                                 <w:szCs w:val="20"/>
                               </w:rPr>
-                              <w:t>find_</w:t>
-                            </w:r>
-                            <w:proofErr w:type="gramStart"/>
-                            <w:r>
-                              <w:rPr>
-                                <w:sz w:val="20"/>
-                                <w:szCs w:val="20"/>
-                              </w:rPr>
-                              <w:t>package</w:t>
-                            </w:r>
-                            <w:proofErr w:type="spellEnd"/>
-                            <w:r>
-                              <w:rPr>
-                                <w:sz w:val="20"/>
-                                <w:szCs w:val="20"/>
-                              </w:rPr>
-                              <w:t>(</w:t>
-                            </w:r>
-                            <w:proofErr w:type="gramEnd"/>
-                            <w:r>
-                              <w:rPr>
-                                <w:sz w:val="20"/>
-                                <w:szCs w:val="20"/>
-                              </w:rPr>
-                              <w:t>asio REQUIRED)</w:t>
+                              <w:t>find_package(asio REQUIRED)</w:t>
                             </w:r>
                           </w:p>
                           <w:p>
@@ -1203,37 +939,12 @@
                                 <w:szCs w:val="20"/>
                               </w:rPr>
                             </w:pPr>
-                            <w:proofErr w:type="spellStart"/>
                             <w:r>
                               <w:rPr>
                                 <w:sz w:val="20"/>
                                 <w:szCs w:val="20"/>
                               </w:rPr>
-                              <w:t>find_</w:t>
-                            </w:r>
-                            <w:proofErr w:type="gramStart"/>
-                            <w:r>
-                              <w:rPr>
-                                <w:sz w:val="20"/>
-                                <w:szCs w:val="20"/>
-                              </w:rPr>
-                              <w:t>package</w:t>
-                            </w:r>
-                            <w:proofErr w:type="spellEnd"/>
-                            <w:r>
-                              <w:rPr>
-                                <w:sz w:val="20"/>
-                                <w:szCs w:val="20"/>
-                              </w:rPr>
-                              <w:t>(</w:t>
-                            </w:r>
-                            <w:proofErr w:type="gramEnd"/>
-                            <w:r>
-                              <w:rPr>
-                                <w:sz w:val="20"/>
-                                <w:szCs w:val="20"/>
-                              </w:rPr>
-                              <w:t>Graphiti REQUIRED)</w:t>
+                              <w:t>find_package(Graphiti REQUIRED)</w:t>
                             </w:r>
                           </w:p>
                           <w:p>
@@ -1258,53 +969,12 @@
                                 <w:szCs w:val="20"/>
                               </w:rPr>
                             </w:pPr>
-                            <w:proofErr w:type="spellStart"/>
                             <w:r>
                               <w:rPr>
                                 <w:sz w:val="20"/>
                                 <w:szCs w:val="20"/>
                               </w:rPr>
-                              <w:t>add_</w:t>
-                            </w:r>
-                            <w:proofErr w:type="gramStart"/>
-                            <w:r>
-                              <w:rPr>
-                                <w:sz w:val="20"/>
-                                <w:szCs w:val="20"/>
-                              </w:rPr>
-                              <w:t>executable</w:t>
-                            </w:r>
-                            <w:proofErr w:type="spellEnd"/>
-                            <w:r>
-                              <w:rPr>
-                                <w:sz w:val="20"/>
-                                <w:szCs w:val="20"/>
-                              </w:rPr>
-                              <w:t>(</w:t>
-                            </w:r>
-                            <w:proofErr w:type="gramEnd"/>
-                            <w:r>
-                              <w:rPr>
-                                <w:sz w:val="20"/>
-                                <w:szCs w:val="20"/>
-                              </w:rPr>
-                              <w:t xml:space="preserve">main </w:t>
-                            </w:r>
-                            <w:proofErr w:type="spellStart"/>
-                            <w:r>
-                              <w:rPr>
-                                <w:sz w:val="20"/>
-                                <w:szCs w:val="20"/>
-                              </w:rPr>
-                              <w:t>src</w:t>
-                            </w:r>
-                            <w:proofErr w:type="spellEnd"/>
-                            <w:r>
-                              <w:rPr>
-                                <w:sz w:val="20"/>
-                                <w:szCs w:val="20"/>
-                              </w:rPr>
-                              <w:t>/main.cpp)</w:t>
+                              <w:t>add_executable(main src/main.cpp)</w:t>
                             </w:r>
                           </w:p>
                           <w:p>
@@ -1329,53 +999,12 @@
                                 <w:szCs w:val="20"/>
                               </w:rPr>
                             </w:pPr>
-                            <w:proofErr w:type="spellStart"/>
                             <w:r>
                               <w:rPr>
                                 <w:sz w:val="20"/>
                                 <w:szCs w:val="20"/>
                               </w:rPr>
-                              <w:t>target_link_</w:t>
-                            </w:r>
-                            <w:proofErr w:type="gramStart"/>
-                            <w:r>
-                              <w:rPr>
-                                <w:sz w:val="20"/>
-                                <w:szCs w:val="20"/>
-                              </w:rPr>
-                              <w:t>libraries</w:t>
-                            </w:r>
-                            <w:proofErr w:type="spellEnd"/>
-                            <w:r>
-                              <w:rPr>
-                                <w:sz w:val="20"/>
-                                <w:szCs w:val="20"/>
-                              </w:rPr>
-                              <w:t>(</w:t>
-                            </w:r>
-                            <w:proofErr w:type="gramEnd"/>
-                            <w:r>
-                              <w:rPr>
-                                <w:sz w:val="20"/>
-                                <w:szCs w:val="20"/>
-                              </w:rPr>
-                              <w:t xml:space="preserve">main PRIVATE </w:t>
-                            </w:r>
-                            <w:proofErr w:type="gramStart"/>
-                            <w:r>
-                              <w:rPr>
-                                <w:sz w:val="20"/>
-                                <w:szCs w:val="20"/>
-                              </w:rPr>
-                              <w:t>Graphiti::</w:t>
-                            </w:r>
-                            <w:proofErr w:type="gramEnd"/>
-                            <w:r>
-                              <w:rPr>
-                                <w:sz w:val="20"/>
-                                <w:szCs w:val="20"/>
-                              </w:rPr>
-                              <w:t>Graphiti)</w:t>
+                              <w:t>target_link_libraries(main PRIVATE Graphiti::Graphiti)</w:t>
                             </w:r>
                           </w:p>
                         </w:txbxContent>
@@ -1407,37 +1036,12 @@
                           <w:szCs w:val="20"/>
                         </w:rPr>
                       </w:pPr>
-                      <w:proofErr w:type="spellStart"/>
                       <w:r>
                         <w:rPr>
                           <w:sz w:val="20"/>
                           <w:szCs w:val="20"/>
                         </w:rPr>
-                        <w:t>cmake_minimum_</w:t>
-                      </w:r>
-                      <w:proofErr w:type="gramStart"/>
-                      <w:r>
-                        <w:rPr>
-                          <w:sz w:val="20"/>
-                          <w:szCs w:val="20"/>
-                        </w:rPr>
-                        <w:t>required</w:t>
-                      </w:r>
-                      <w:proofErr w:type="spellEnd"/>
-                      <w:r>
-                        <w:rPr>
-                          <w:sz w:val="20"/>
-                          <w:szCs w:val="20"/>
-                        </w:rPr>
-                        <w:t>(</w:t>
-                      </w:r>
-                      <w:proofErr w:type="gramEnd"/>
-                      <w:r>
-                        <w:rPr>
-                          <w:sz w:val="20"/>
-                          <w:szCs w:val="20"/>
-                        </w:rPr>
-                        <w:t>VERSION 3.15)</w:t>
+                        <w:t>cmake_minimum_required(VERSION 3.15)</w:t>
                       </w:r>
                     </w:p>
                     <w:p>
@@ -1447,21 +1051,12 @@
                           <w:szCs w:val="20"/>
                         </w:rPr>
                       </w:pPr>
-                      <w:proofErr w:type="gramStart"/>
                       <w:r>
                         <w:rPr>
                           <w:sz w:val="20"/>
                           <w:szCs w:val="20"/>
                         </w:rPr>
-                        <w:t>set(</w:t>
-                      </w:r>
-                      <w:proofErr w:type="gramEnd"/>
-                      <w:r>
-                        <w:rPr>
-                          <w:sz w:val="20"/>
-                          <w:szCs w:val="20"/>
-                        </w:rPr>
-                        <w:t>CMAKE_CXX_STANDARD 23)</w:t>
+                        <w:t>set(CMAKE_CXX_STANDARD 23)</w:t>
                       </w:r>
                     </w:p>
                     <w:p>
@@ -1479,21 +1074,12 @@
                           <w:szCs w:val="20"/>
                         </w:rPr>
                       </w:pPr>
-                      <w:proofErr w:type="spellStart"/>
                       <w:r>
                         <w:rPr>
                           <w:sz w:val="20"/>
                           <w:szCs w:val="20"/>
                         </w:rPr>
-                        <w:t>add_definitions</w:t>
-                      </w:r>
-                      <w:proofErr w:type="spellEnd"/>
-                      <w:r>
-                        <w:rPr>
-                          <w:sz w:val="20"/>
-                          <w:szCs w:val="20"/>
-                        </w:rPr>
-                        <w:t>(-D_WIN32_WINNT=0x0601)</w:t>
+                        <w:t>add_definitions(-D_WIN32_WINNT=0x0601)</w:t>
                       </w:r>
                     </w:p>
                     <w:p>
@@ -1541,21 +1127,12 @@
                           <w:szCs w:val="20"/>
                         </w:rPr>
                       </w:pPr>
-                      <w:proofErr w:type="gramStart"/>
                       <w:r>
                         <w:rPr>
                           <w:sz w:val="20"/>
                           <w:szCs w:val="20"/>
                         </w:rPr>
-                        <w:t>set(</w:t>
-                      </w:r>
-                      <w:proofErr w:type="gramEnd"/>
-                      <w:r>
-                        <w:rPr>
-                          <w:sz w:val="20"/>
-                          <w:szCs w:val="20"/>
-                        </w:rPr>
-                        <w:t>CMAKE_TOOLCHAIN_FILE "</w:t>
+                        <w:t>set(CMAKE_TOOLCHAIN_FILE "</w:t>
                       </w:r>
                       <w:r>
                         <w:rPr>
@@ -1576,39 +1153,7 @@
                           <w:sz w:val="20"/>
                           <w:szCs w:val="20"/>
                         </w:rPr>
-                        <w:t>vcpkg/scripts/</w:t>
-                      </w:r>
-                      <w:proofErr w:type="spellStart"/>
-                      <w:r>
-                        <w:rPr>
-                          <w:sz w:val="20"/>
-                          <w:szCs w:val="20"/>
-                        </w:rPr>
-                        <w:t>buildsystems</w:t>
-                      </w:r>
-                      <w:proofErr w:type="spellEnd"/>
-                      <w:r>
-                        <w:rPr>
-                          <w:sz w:val="20"/>
-                          <w:szCs w:val="20"/>
-                        </w:rPr>
-                        <w:t>/</w:t>
-                      </w:r>
-                      <w:proofErr w:type="spellStart"/>
-                      <w:r>
-                        <w:rPr>
-                          <w:sz w:val="20"/>
-                          <w:szCs w:val="20"/>
-                        </w:rPr>
-                        <w:t>vcpkg.cmake</w:t>
-                      </w:r>
-                      <w:proofErr w:type="spellEnd"/>
-                      <w:r>
-                        <w:rPr>
-                          <w:sz w:val="20"/>
-                          <w:szCs w:val="20"/>
-                        </w:rPr>
-                        <w:t>")</w:t>
+                        <w:t>vcpkg/scripts/buildsystems/vcpkg.cmake")</w:t>
                       </w:r>
                     </w:p>
                     <w:p>
@@ -1623,23 +1168,7 @@
                           <w:sz w:val="20"/>
                           <w:szCs w:val="20"/>
                         </w:rPr>
-                        <w:t xml:space="preserve"># Set path for </w:t>
-                      </w:r>
-                      <w:proofErr w:type="spellStart"/>
-                      <w:r>
-                        <w:rPr>
-                          <w:sz w:val="20"/>
-                          <w:szCs w:val="20"/>
-                        </w:rPr>
-                        <w:t>Graphit</w:t>
-                      </w:r>
-                      <w:proofErr w:type="spellEnd"/>
-                      <w:r>
-                        <w:rPr>
-                          <w:sz w:val="20"/>
-                          <w:szCs w:val="20"/>
-                        </w:rPr>
-                        <w:t xml:space="preserve"> library</w:t>
+                        <w:t># Set path for Graphit library</w:t>
                       </w:r>
                     </w:p>
                     <w:p>
@@ -1649,21 +1178,12 @@
                           <w:szCs w:val="20"/>
                         </w:rPr>
                       </w:pPr>
-                      <w:proofErr w:type="gramStart"/>
                       <w:r>
                         <w:rPr>
                           <w:sz w:val="20"/>
                           <w:szCs w:val="20"/>
                         </w:rPr>
-                        <w:t>set(</w:t>
-                      </w:r>
-                      <w:proofErr w:type="gramEnd"/>
-                      <w:r>
-                        <w:rPr>
-                          <w:sz w:val="20"/>
-                          <w:szCs w:val="20"/>
-                        </w:rPr>
-                        <w:t>CMAKE_PREFIX_PATH "</w:t>
+                        <w:t>set(CMAKE_PREFIX_PATH "</w:t>
                       </w:r>
                       <w:r>
                         <w:rPr>
@@ -1677,23 +1197,7 @@
                           <w:sz w:val="20"/>
                           <w:szCs w:val="20"/>
                         </w:rPr>
-                        <w:t>/</w:t>
-                      </w:r>
-                      <w:proofErr w:type="spellStart"/>
-                      <w:r>
-                        <w:rPr>
-                          <w:sz w:val="20"/>
-                          <w:szCs w:val="20"/>
-                        </w:rPr>
-                        <w:t>graphiti</w:t>
-                      </w:r>
-                      <w:proofErr w:type="spellEnd"/>
-                      <w:r>
-                        <w:rPr>
-                          <w:sz w:val="20"/>
-                          <w:szCs w:val="20"/>
-                        </w:rPr>
-                        <w:t>")</w:t>
+                        <w:t>/graphiti")</w:t>
                       </w:r>
                     </w:p>
                     <w:p>
@@ -1726,30 +1230,12 @@
                           <w:szCs w:val="20"/>
                         </w:rPr>
                       </w:pPr>
-                      <w:proofErr w:type="gramStart"/>
                       <w:r>
                         <w:rPr>
                           <w:sz w:val="20"/>
                           <w:szCs w:val="20"/>
                         </w:rPr>
-                        <w:t>project(</w:t>
-                      </w:r>
-                      <w:proofErr w:type="spellStart"/>
-                      <w:proofErr w:type="gramEnd"/>
-                      <w:r>
-                        <w:rPr>
-                          <w:sz w:val="20"/>
-                          <w:szCs w:val="20"/>
-                        </w:rPr>
-                        <w:t>RunGraphiti</w:t>
-                      </w:r>
-                      <w:proofErr w:type="spellEnd"/>
-                      <w:r>
-                        <w:rPr>
-                          <w:sz w:val="20"/>
-                          <w:szCs w:val="20"/>
-                        </w:rPr>
-                        <w:t>)</w:t>
+                        <w:t>project(RunGraphiti)</w:t>
                       </w:r>
                     </w:p>
                     <w:p>
@@ -1782,37 +1268,12 @@
                           <w:szCs w:val="20"/>
                         </w:rPr>
                       </w:pPr>
-                      <w:proofErr w:type="spellStart"/>
                       <w:r>
                         <w:rPr>
                           <w:sz w:val="20"/>
                           <w:szCs w:val="20"/>
                         </w:rPr>
-                        <w:t>find_</w:t>
-                      </w:r>
-                      <w:proofErr w:type="gramStart"/>
-                      <w:r>
-                        <w:rPr>
-                          <w:sz w:val="20"/>
-                          <w:szCs w:val="20"/>
-                        </w:rPr>
-                        <w:t>package</w:t>
-                      </w:r>
-                      <w:proofErr w:type="spellEnd"/>
-                      <w:r>
-                        <w:rPr>
-                          <w:sz w:val="20"/>
-                          <w:szCs w:val="20"/>
-                        </w:rPr>
-                        <w:t>(</w:t>
-                      </w:r>
-                      <w:proofErr w:type="gramEnd"/>
-                      <w:r>
-                        <w:rPr>
-                          <w:sz w:val="20"/>
-                          <w:szCs w:val="20"/>
-                        </w:rPr>
-                        <w:t>asio REQUIRED)</w:t>
+                        <w:t>find_package(asio REQUIRED)</w:t>
                       </w:r>
                     </w:p>
                     <w:p>
@@ -1837,37 +1298,12 @@
                           <w:szCs w:val="20"/>
                         </w:rPr>
                       </w:pPr>
-                      <w:proofErr w:type="spellStart"/>
                       <w:r>
                         <w:rPr>
                           <w:sz w:val="20"/>
                           <w:szCs w:val="20"/>
                         </w:rPr>
-                        <w:t>find_</w:t>
-                      </w:r>
-                      <w:proofErr w:type="gramStart"/>
-                      <w:r>
-                        <w:rPr>
-                          <w:sz w:val="20"/>
-                          <w:szCs w:val="20"/>
-                        </w:rPr>
-                        <w:t>package</w:t>
-                      </w:r>
-                      <w:proofErr w:type="spellEnd"/>
-                      <w:r>
-                        <w:rPr>
-                          <w:sz w:val="20"/>
-                          <w:szCs w:val="20"/>
-                        </w:rPr>
-                        <w:t>(</w:t>
-                      </w:r>
-                      <w:proofErr w:type="gramEnd"/>
-                      <w:r>
-                        <w:rPr>
-                          <w:sz w:val="20"/>
-                          <w:szCs w:val="20"/>
-                        </w:rPr>
-                        <w:t>Graphiti REQUIRED)</w:t>
+                        <w:t>find_package(Graphiti REQUIRED)</w:t>
                       </w:r>
                     </w:p>
                     <w:p>
@@ -1892,53 +1328,12 @@
                           <w:szCs w:val="20"/>
                         </w:rPr>
                       </w:pPr>
-                      <w:proofErr w:type="spellStart"/>
                       <w:r>
                         <w:rPr>
                           <w:sz w:val="20"/>
                           <w:szCs w:val="20"/>
                         </w:rPr>
-                        <w:t>add_</w:t>
-                      </w:r>
-                      <w:proofErr w:type="gramStart"/>
-                      <w:r>
-                        <w:rPr>
-                          <w:sz w:val="20"/>
-                          <w:szCs w:val="20"/>
-                        </w:rPr>
-                        <w:t>executable</w:t>
-                      </w:r>
-                      <w:proofErr w:type="spellEnd"/>
-                      <w:r>
-                        <w:rPr>
-                          <w:sz w:val="20"/>
-                          <w:szCs w:val="20"/>
-                        </w:rPr>
-                        <w:t>(</w:t>
-                      </w:r>
-                      <w:proofErr w:type="gramEnd"/>
-                      <w:r>
-                        <w:rPr>
-                          <w:sz w:val="20"/>
-                          <w:szCs w:val="20"/>
-                        </w:rPr>
-                        <w:t xml:space="preserve">main </w:t>
-                      </w:r>
-                      <w:proofErr w:type="spellStart"/>
-                      <w:r>
-                        <w:rPr>
-                          <w:sz w:val="20"/>
-                          <w:szCs w:val="20"/>
-                        </w:rPr>
-                        <w:t>src</w:t>
-                      </w:r>
-                      <w:proofErr w:type="spellEnd"/>
-                      <w:r>
-                        <w:rPr>
-                          <w:sz w:val="20"/>
-                          <w:szCs w:val="20"/>
-                        </w:rPr>
-                        <w:t>/main.cpp)</w:t>
+                        <w:t>add_executable(main src/main.cpp)</w:t>
                       </w:r>
                     </w:p>
                     <w:p>
@@ -1963,53 +1358,12 @@
                           <w:szCs w:val="20"/>
                         </w:rPr>
                       </w:pPr>
-                      <w:proofErr w:type="spellStart"/>
                       <w:r>
                         <w:rPr>
                           <w:sz w:val="20"/>
                           <w:szCs w:val="20"/>
                         </w:rPr>
-                        <w:t>target_link_</w:t>
-                      </w:r>
-                      <w:proofErr w:type="gramStart"/>
-                      <w:r>
-                        <w:rPr>
-                          <w:sz w:val="20"/>
-                          <w:szCs w:val="20"/>
-                        </w:rPr>
-                        <w:t>libraries</w:t>
-                      </w:r>
-                      <w:proofErr w:type="spellEnd"/>
-                      <w:r>
-                        <w:rPr>
-                          <w:sz w:val="20"/>
-                          <w:szCs w:val="20"/>
-                        </w:rPr>
-                        <w:t>(</w:t>
-                      </w:r>
-                      <w:proofErr w:type="gramEnd"/>
-                      <w:r>
-                        <w:rPr>
-                          <w:sz w:val="20"/>
-                          <w:szCs w:val="20"/>
-                        </w:rPr>
-                        <w:t xml:space="preserve">main PRIVATE </w:t>
-                      </w:r>
-                      <w:proofErr w:type="gramStart"/>
-                      <w:r>
-                        <w:rPr>
-                          <w:sz w:val="20"/>
-                          <w:szCs w:val="20"/>
-                        </w:rPr>
-                        <w:t>Graphiti::</w:t>
-                      </w:r>
-                      <w:proofErr w:type="gramEnd"/>
-                      <w:r>
-                        <w:rPr>
-                          <w:sz w:val="20"/>
-                          <w:szCs w:val="20"/>
-                        </w:rPr>
-                        <w:t>Graphiti)</w:t>
+                        <w:t>target_link_libraries(main PRIVATE Graphiti::Graphiti)</w:t>
                       </w:r>
                     </w:p>
                   </w:txbxContent>
@@ -2050,23 +1404,7 @@
         <w:t>i</w:t>
       </w:r>
       <w:r>
-        <w:t xml:space="preserve">ti library with the paths to your installations. Also place your cpp and </w:t>
-      </w:r>
-      <w:proofErr w:type="spellStart"/>
-      <w:r>
-        <w:t>hpp</w:t>
-      </w:r>
-      <w:proofErr w:type="spellEnd"/>
-      <w:r>
-        <w:t xml:space="preserve"> files in the </w:t>
-      </w:r>
-      <w:proofErr w:type="spellStart"/>
-      <w:r>
-        <w:t>add_executable</w:t>
-      </w:r>
-      <w:proofErr w:type="spellEnd"/>
-      <w:r>
-        <w:t xml:space="preserve"> call to create an executable that is then linked to the Graphiti library on the following line.</w:t>
+        <w:t>ti library with the paths to your installations. Also place your cpp and hpp files in the add_executable call to create an executable that is then linked to the Graphiti library on the following line.</w:t>
       </w:r>
     </w:p>
     <w:p>
@@ -2135,31 +1473,13 @@
                         <w:txbxContent>
                           <w:p>
                             <w:r>
-                              <w:t>Remove-Item -Recurse -</w:t>
-                            </w:r>
-                            <w:proofErr w:type="gramStart"/>
-                            <w:r>
-                              <w:t>Force .</w:t>
-                            </w:r>
-                            <w:proofErr w:type="gramEnd"/>
-                            <w:r>
-                              <w:t>\build\</w:t>
+                              <w:t>Remove-Item -Recurse -Force .\build\</w:t>
                             </w:r>
                           </w:p>
                           <w:p>
-                            <w:proofErr w:type="spellStart"/>
                             <w:r>
-                              <w:t>cmake</w:t>
+                              <w:t>cmake -G Ninja -B build -S .</w:t>
                             </w:r>
-                            <w:proofErr w:type="spellEnd"/>
-                            <w:r>
-                              <w:t xml:space="preserve"> -G Ninja -B build -</w:t>
-                            </w:r>
-                            <w:proofErr w:type="gramStart"/>
-                            <w:r>
-                              <w:t>S .</w:t>
-                            </w:r>
-                            <w:proofErr w:type="gramEnd"/>
                           </w:p>
                           <w:p>
                             <w:r>
@@ -2196,31 +1516,13 @@
                   <w:txbxContent>
                     <w:p>
                       <w:r>
-                        <w:t>Remove-Item -Recurse -</w:t>
-                      </w:r>
-                      <w:proofErr w:type="gramStart"/>
-                      <w:r>
-                        <w:t>Force .</w:t>
-                      </w:r>
-                      <w:proofErr w:type="gramEnd"/>
-                      <w:r>
-                        <w:t>\build\</w:t>
+                        <w:t>Remove-Item -Recurse -Force .\build\</w:t>
                       </w:r>
                     </w:p>
                     <w:p>
-                      <w:proofErr w:type="spellStart"/>
                       <w:r>
-                        <w:t>cmake</w:t>
+                        <w:t>cmake -G Ninja -B build -S .</w:t>
                       </w:r>
-                      <w:proofErr w:type="spellEnd"/>
-                      <w:r>
-                        <w:t xml:space="preserve"> -G Ninja -B build -</w:t>
-                      </w:r>
-                      <w:proofErr w:type="gramStart"/>
-                      <w:r>
-                        <w:t>S .</w:t>
-                      </w:r>
-                      <w:proofErr w:type="gramEnd"/>
                     </w:p>
                     <w:p>
                       <w:r>
@@ -2270,15 +1572,7 @@
         <w:spacing w:line="480" w:lineRule="auto"/>
       </w:pPr>
       <w:r>
-        <w:t xml:space="preserve">To include the </w:t>
-      </w:r>
-      <w:proofErr w:type="spellStart"/>
-      <w:r>
-        <w:t>graphiti</w:t>
-      </w:r>
-      <w:proofErr w:type="spellEnd"/>
-      <w:r>
-        <w:t xml:space="preserve"> library do </w:t>
+        <w:t xml:space="preserve">To include the graphiti library do </w:t>
       </w:r>
     </w:p>
     <w:p>
@@ -2286,13 +1580,8 @@
         <w:pStyle w:val="ListParagraph"/>
         <w:spacing w:line="480" w:lineRule="auto"/>
       </w:pPr>
-      <w:proofErr w:type="gramStart"/>
-      <w:r>
-        <w:t>#include</w:t>
-      </w:r>
-      <w:proofErr w:type="gramEnd"/>
-      <w:r>
-        <w:t xml:space="preserve"> &lt;Graphiti/Extension.hpp&gt;</w:t>
+      <w:r>
+        <w:t>#include &lt;Graphiti/Extension.hpp&gt;</w:t>
       </w:r>
     </w:p>
     <w:p>
@@ -2301,20 +1590,7 @@
         <w:spacing w:line="480" w:lineRule="auto"/>
       </w:pPr>
       <w:r>
-        <w:t xml:space="preserve">This includes functions like </w:t>
-      </w:r>
-      <w:proofErr w:type="spellStart"/>
-      <w:proofErr w:type="gramStart"/>
-      <w:r>
-        <w:t>startUpVCP</w:t>
-      </w:r>
-      <w:proofErr w:type="spellEnd"/>
-      <w:r>
-        <w:t>(</w:t>
-      </w:r>
-      <w:proofErr w:type="gramEnd"/>
-      <w:r>
-        <w:t>) for convenience but is not necessary</w:t>
+        <w:t>This includes functions like startUpVCP() for convenience but is not necessary</w:t>
       </w:r>
     </w:p>
     <w:p>
@@ -2370,32 +1646,11 @@
         <w:spacing w:line="480" w:lineRule="auto"/>
       </w:pPr>
       <w:r>
-        <w:t xml:space="preserve">Next call </w:t>
-      </w:r>
-      <w:proofErr w:type="spellStart"/>
-      <w:r>
-        <w:t>startUpVCP</w:t>
-      </w:r>
-      <w:proofErr w:type="spellEnd"/>
-      <w:r>
-        <w:t xml:space="preserve"> with your COM port identified in step four of “Setting up the Graphiti”, followed by whether you wish to enable or disable key and touch events </w:t>
+        <w:t xml:space="preserve">Next call startUpVCP with your COM port identified in step four of “Setting up the Graphiti”, followed by whether you wish to enable or disable key and touch events </w:t>
       </w:r>
       <w:r>
         <w:lastRenderedPageBreak/>
-        <w:t xml:space="preserve">using bool values. For example, </w:t>
-      </w:r>
-      <w:proofErr w:type="spellStart"/>
-      <w:proofErr w:type="gramStart"/>
-      <w:r>
-        <w:t>startUpVCP</w:t>
-      </w:r>
-      <w:proofErr w:type="spellEnd"/>
-      <w:r>
-        <w:t>(</w:t>
-      </w:r>
-      <w:proofErr w:type="gramEnd"/>
-      <w:r>
-        <w:t>“COM4”, false, false) will disable both key and touch events</w:t>
+        <w:t>using bool values. For example, startUpVCP(“COM4”, false, false) will disable both key and touch events</w:t>
       </w:r>
       <w:r>
         <w:t xml:space="preserve"> and use the COM port COM4</w:t>
@@ -2411,23 +1666,7 @@
         <w:spacing w:line="480" w:lineRule="auto"/>
       </w:pPr>
       <w:r>
-        <w:t xml:space="preserve">Next run any code you wish interacting with the </w:t>
-      </w:r>
-      <w:proofErr w:type="spellStart"/>
-      <w:r>
-        <w:t>graphiti</w:t>
-      </w:r>
-      <w:proofErr w:type="spellEnd"/>
-      <w:r>
-        <w:t xml:space="preserve"> </w:t>
-      </w:r>
-      <w:proofErr w:type="spellStart"/>
-      <w:r>
-        <w:t>api</w:t>
-      </w:r>
-      <w:proofErr w:type="spellEnd"/>
-      <w:r>
-        <w:t xml:space="preserve"> by doing </w:t>
+        <w:t xml:space="preserve">Next run any code you wish interacting with the graphiti api by doing </w:t>
       </w:r>
     </w:p>
     <w:p>
@@ -2436,17 +1675,7 @@
         <w:spacing w:line="480" w:lineRule="auto"/>
       </w:pPr>
       <w:r>
-        <w:t>“</w:t>
-      </w:r>
-      <w:proofErr w:type="spellStart"/>
-      <w:proofErr w:type="gramStart"/>
-      <w:r>
-        <w:t>graphiti</w:t>
-      </w:r>
-      <w:proofErr w:type="spellEnd"/>
-      <w:proofErr w:type="gramEnd"/>
-      <w:r>
-        <w:t>-&gt;function” where “function” is any function call you wish.</w:t>
+        <w:t>“graphiti-&gt;function” where “function” is any function call you wish.</w:t>
       </w:r>
     </w:p>
     <w:p>
@@ -2459,47 +1688,7 @@
         <w:spacing w:line="480" w:lineRule="auto"/>
       </w:pPr>
       <w:r>
-        <w:t xml:space="preserve">Finally call </w:t>
-      </w:r>
-      <w:proofErr w:type="spellStart"/>
-      <w:r>
-        <w:t>shutDownVCP</w:t>
-      </w:r>
-      <w:proofErr w:type="spellEnd"/>
-      <w:r>
-        <w:t xml:space="preserve"> with the same </w:t>
-      </w:r>
-      <w:proofErr w:type="spellStart"/>
-      <w:r>
-        <w:t>boolean</w:t>
-      </w:r>
-      <w:proofErr w:type="spellEnd"/>
-      <w:r>
-        <w:t xml:space="preserve"> values followed by </w:t>
-      </w:r>
-      <w:proofErr w:type="gramStart"/>
-      <w:r>
-        <w:t>delete</w:t>
-      </w:r>
-      <w:proofErr w:type="gramEnd"/>
-      <w:r>
-        <w:t xml:space="preserve"> </w:t>
-      </w:r>
-      <w:proofErr w:type="spellStart"/>
-      <w:r>
-        <w:t>graphiti</w:t>
-      </w:r>
-      <w:proofErr w:type="spellEnd"/>
-      <w:r>
-        <w:t xml:space="preserve"> to delete the </w:t>
-      </w:r>
-      <w:proofErr w:type="spellStart"/>
-      <w:r>
-        <w:t>graphiti</w:t>
-      </w:r>
-      <w:proofErr w:type="spellEnd"/>
-      <w:r>
-        <w:t xml:space="preserve"> object.</w:t>
+        <w:t>Finally call shutDownVCP with the same boolean values followed by delete graphiti to delete the graphiti object.</w:t>
       </w:r>
     </w:p>
     <w:p>
@@ -2511,45 +1700,8 @@
         </w:numPr>
         <w:spacing w:line="480" w:lineRule="auto"/>
       </w:pPr>
-      <w:proofErr w:type="gramStart"/>
-      <w:r>
-        <w:t>Generally</w:t>
-      </w:r>
-      <w:proofErr w:type="gramEnd"/>
-      <w:r>
-        <w:t xml:space="preserve"> between most calls to the </w:t>
-      </w:r>
-      <w:proofErr w:type="spellStart"/>
-      <w:r>
-        <w:t>graphiti</w:t>
-      </w:r>
-      <w:proofErr w:type="spellEnd"/>
-      <w:r>
-        <w:t xml:space="preserve"> a </w:t>
-      </w:r>
-      <w:proofErr w:type="spellStart"/>
-      <w:r>
-        <w:t>graphiti</w:t>
-      </w:r>
-      <w:proofErr w:type="spellEnd"/>
-      <w:r>
-        <w:t>-&gt;</w:t>
-      </w:r>
-      <w:proofErr w:type="gramStart"/>
-      <w:r>
-        <w:t>sleep(</w:t>
-      </w:r>
-      <w:proofErr w:type="gramEnd"/>
-      <w:r>
-        <w:t xml:space="preserve">2) is called or just a time sleep for two seconds in any way to give time for the Graphiti to send a response then </w:t>
-      </w:r>
-      <w:proofErr w:type="gramStart"/>
-      <w:r>
-        <w:t>checking</w:t>
-      </w:r>
-      <w:proofErr w:type="gramEnd"/>
-      <w:r>
-        <w:t xml:space="preserve"> the response.</w:t>
+      <w:r>
+        <w:t>Generally between most calls to the graphiti a graphiti-&gt;sleep(2) is called or just a time sleep for two seconds in any way to give time for the Graphiti to send a response then checking the response.</w:t>
       </w:r>
     </w:p>
     <w:p>
@@ -2572,93 +1724,222 @@
         <w:spacing w:line="276" w:lineRule="auto"/>
       </w:pPr>
       <w:r>
-        <w:t>#include &lt;</w:t>
-      </w:r>
-      <w:proofErr w:type="spellStart"/>
-      <w:r>
-        <w:t>cstdio</w:t>
-      </w:r>
-      <w:proofErr w:type="spellEnd"/>
-      <w:r>
-        <w:t>&gt;</w:t>
-      </w:r>
-    </w:p>
-    <w:p>
-      <w:pPr>
-        <w:spacing w:line="276" w:lineRule="auto"/>
-      </w:pPr>
-    </w:p>
-    <w:p>
-      <w:pPr>
-        <w:spacing w:line="276" w:lineRule="auto"/>
-      </w:pPr>
-      <w:proofErr w:type="gramStart"/>
-      <w:r>
-        <w:t>#include</w:t>
-      </w:r>
-      <w:proofErr w:type="gramEnd"/>
-      <w:r>
-        <w:t xml:space="preserve"> &lt;Graphiti/Extension.hpp&gt;</w:t>
-      </w:r>
-    </w:p>
-    <w:p>
-      <w:pPr>
-        <w:spacing w:line="276" w:lineRule="auto"/>
-      </w:pPr>
-    </w:p>
-    <w:p>
-      <w:pPr>
-        <w:spacing w:line="276" w:lineRule="auto"/>
-      </w:pPr>
-      <w:proofErr w:type="spellStart"/>
-      <w:r>
-        <w:t>GraphitiExtension</w:t>
-      </w:r>
-      <w:proofErr w:type="spellEnd"/>
-      <w:r>
-        <w:t xml:space="preserve">* </w:t>
-      </w:r>
-      <w:proofErr w:type="spellStart"/>
-      <w:r>
-        <w:t>graphiti</w:t>
-      </w:r>
-      <w:proofErr w:type="spellEnd"/>
-      <w:r>
-        <w:t xml:space="preserve"> = new </w:t>
-      </w:r>
-      <w:proofErr w:type="spellStart"/>
-      <w:proofErr w:type="gramStart"/>
-      <w:r>
-        <w:t>GraphitiExtension</w:t>
-      </w:r>
-      <w:proofErr w:type="spellEnd"/>
-      <w:r>
-        <w:t>();</w:t>
-      </w:r>
-      <w:proofErr w:type="gramEnd"/>
-    </w:p>
-    <w:p>
-      <w:pPr>
-        <w:spacing w:line="276" w:lineRule="auto"/>
-      </w:pPr>
-    </w:p>
-    <w:p>
-      <w:pPr>
-        <w:spacing w:line="276" w:lineRule="auto"/>
-      </w:pPr>
-      <w:r>
-        <w:t xml:space="preserve">void </w:t>
-      </w:r>
-      <w:proofErr w:type="spellStart"/>
-      <w:proofErr w:type="gramStart"/>
-      <w:r>
-        <w:t>sleepAndOutput</w:t>
-      </w:r>
-      <w:proofErr w:type="spellEnd"/>
-      <w:r>
-        <w:t>(){</w:t>
-      </w:r>
-      <w:proofErr w:type="gramEnd"/>
+        <w:t>#include &lt;cstdio&gt;</w:t>
+      </w:r>
+    </w:p>
+    <w:p>
+      <w:pPr>
+        <w:spacing w:line="276" w:lineRule="auto"/>
+      </w:pPr>
+    </w:p>
+    <w:p>
+      <w:pPr>
+        <w:spacing w:line="276" w:lineRule="auto"/>
+      </w:pPr>
+      <w:r>
+        <w:t>#include &lt;Graphiti/Extension.hpp&gt;</w:t>
+      </w:r>
+    </w:p>
+    <w:p>
+      <w:pPr>
+        <w:spacing w:line="276" w:lineRule="auto"/>
+      </w:pPr>
+    </w:p>
+    <w:p>
+      <w:pPr>
+        <w:spacing w:line="276" w:lineRule="auto"/>
+      </w:pPr>
+      <w:r>
+        <w:t>GraphitiExtension* graphiti = new GraphitiExtension();</w:t>
+      </w:r>
+    </w:p>
+    <w:p>
+      <w:pPr>
+        <w:spacing w:line="276" w:lineRule="auto"/>
+      </w:pPr>
+    </w:p>
+    <w:p>
+      <w:pPr>
+        <w:spacing w:line="276" w:lineRule="auto"/>
+      </w:pPr>
+      <w:r>
+        <w:t>void sleepAndOutput(){</w:t>
+      </w:r>
+    </w:p>
+    <w:p>
+      <w:pPr>
+        <w:spacing w:line="276" w:lineRule="auto"/>
+      </w:pPr>
+      <w:r>
+        <w:t>    graphiti-&gt;sleep(2);</w:t>
+      </w:r>
+    </w:p>
+    <w:p>
+      <w:pPr>
+        <w:spacing w:line="276" w:lineRule="auto"/>
+      </w:pPr>
+      <w:r>
+        <w:t>    auto output = graphiti-&gt;getNextOutputEvent();</w:t>
+      </w:r>
+    </w:p>
+    <w:p>
+      <w:pPr>
+        <w:spacing w:line="276" w:lineRule="auto"/>
+      </w:pPr>
+      <w:r>
+        <w:t>    if(output.has_value()) {</w:t>
+      </w:r>
+    </w:p>
+    <w:p>
+      <w:pPr>
+        <w:spacing w:line="276" w:lineRule="auto"/>
+      </w:pPr>
+      <w:r>
+        <w:t>        std::cout &lt;&lt; output.value() &lt;&lt; std::endl;</w:t>
+      </w:r>
+    </w:p>
+    <w:p>
+      <w:pPr>
+        <w:spacing w:line="276" w:lineRule="auto"/>
+      </w:pPr>
+      <w:r>
+        <w:t>    } else {</w:t>
+      </w:r>
+    </w:p>
+    <w:p>
+      <w:pPr>
+        <w:spacing w:line="276" w:lineRule="auto"/>
+      </w:pPr>
+      <w:r>
+        <w:t>        std::cout &lt;&lt; "No value" &lt;&lt; std::endl;</w:t>
+      </w:r>
+    </w:p>
+    <w:p>
+      <w:pPr>
+        <w:spacing w:line="276" w:lineRule="auto"/>
+      </w:pPr>
+      <w:r>
+        <w:t>    }</w:t>
+      </w:r>
+    </w:p>
+    <w:p>
+      <w:pPr>
+        <w:spacing w:line="276" w:lineRule="auto"/>
+      </w:pPr>
+      <w:r>
+        <w:t>}</w:t>
+      </w:r>
+    </w:p>
+    <w:p>
+      <w:pPr>
+        <w:spacing w:line="276" w:lineRule="auto"/>
+      </w:pPr>
+    </w:p>
+    <w:p>
+      <w:pPr>
+        <w:spacing w:line="276" w:lineRule="auto"/>
+      </w:pPr>
+      <w:r>
+        <w:t>int main() {</w:t>
+      </w:r>
+    </w:p>
+    <w:p>
+      <w:pPr>
+        <w:spacing w:line="276" w:lineRule="auto"/>
+      </w:pPr>
+      <w:r>
+        <w:t>    bool keyEventsBool = false;</w:t>
+      </w:r>
+    </w:p>
+    <w:p>
+      <w:pPr>
+        <w:spacing w:line="276" w:lineRule="auto"/>
+      </w:pPr>
+      <w:r>
+        <w:t>    bool touchEventsBool = false;</w:t>
+      </w:r>
+    </w:p>
+    <w:p>
+      <w:pPr>
+        <w:spacing w:line="276" w:lineRule="auto"/>
+      </w:pPr>
+    </w:p>
+    <w:p>
+      <w:pPr>
+        <w:spacing w:line="276" w:lineRule="auto"/>
+      </w:pPr>
+      <w:r>
+        <w:t>    std::cout &lt;&lt; "Starting" &lt;&lt; std::endl;</w:t>
+      </w:r>
+    </w:p>
+    <w:p>
+      <w:pPr>
+        <w:spacing w:line="276" w:lineRule="auto"/>
+      </w:pPr>
+    </w:p>
+    <w:p>
+      <w:pPr>
+        <w:spacing w:line="276" w:lineRule="auto"/>
+      </w:pPr>
+      <w:r>
+        <w:t>    graphiti = new GraphitiExtension();</w:t>
+      </w:r>
+    </w:p>
+    <w:p>
+      <w:pPr>
+        <w:spacing w:line="276" w:lineRule="auto"/>
+      </w:pPr>
+    </w:p>
+    <w:p>
+      <w:pPr>
+        <w:spacing w:line="276" w:lineRule="auto"/>
+      </w:pPr>
+      <w:r>
+        <w:lastRenderedPageBreak/>
+        <w:t>    if(!graphiti-&gt;startUpVCP("COM4", keyEventsBool, touchEventsBool)){</w:t>
+      </w:r>
+    </w:p>
+    <w:p>
+      <w:pPr>
+        <w:spacing w:line="276" w:lineRule="auto"/>
+      </w:pPr>
+      <w:r>
+        <w:t>        return 1;</w:t>
+      </w:r>
+    </w:p>
+    <w:p>
+      <w:pPr>
+        <w:spacing w:line="276" w:lineRule="auto"/>
+      </w:pPr>
+      <w:r>
+        <w:t>    }</w:t>
+      </w:r>
+    </w:p>
+    <w:p>
+      <w:pPr>
+        <w:spacing w:line="276" w:lineRule="auto"/>
+      </w:pPr>
+    </w:p>
+    <w:p>
+      <w:pPr>
+        <w:spacing w:line="276" w:lineRule="auto"/>
+      </w:pPr>
+      <w:r>
+        <w:t>    graphiti-&gt;getDateAndTime();</w:t>
+      </w:r>
+    </w:p>
+    <w:p>
+      <w:pPr>
+        <w:spacing w:line="276" w:lineRule="auto"/>
+      </w:pPr>
+    </w:p>
+    <w:p>
+      <w:pPr>
+        <w:spacing w:line="276" w:lineRule="auto"/>
+      </w:pPr>
+      <w:r>
+        <w:t>    sleepAndOutput();</w:t>
+      </w:r>
     </w:p>
     <w:p>
       <w:pPr>
@@ -2667,578 +1948,48 @@
       <w:r>
         <w:t xml:space="preserve">    </w:t>
       </w:r>
-      <w:proofErr w:type="spellStart"/>
-      <w:r>
-        <w:t>graphiti</w:t>
-      </w:r>
-      <w:proofErr w:type="spellEnd"/>
-      <w:r>
-        <w:t>-&gt;</w:t>
-      </w:r>
-      <w:proofErr w:type="gramStart"/>
-      <w:r>
-        <w:t>sleep(</w:t>
-      </w:r>
-      <w:proofErr w:type="gramEnd"/>
-      <w:r>
-        <w:t>2</w:t>
-      </w:r>
-      <w:proofErr w:type="gramStart"/>
-      <w:r>
-        <w:t>);</w:t>
-      </w:r>
-      <w:proofErr w:type="gramEnd"/>
-    </w:p>
-    <w:p>
-      <w:pPr>
-        <w:spacing w:line="276" w:lineRule="auto"/>
-      </w:pPr>
-      <w:r>
-        <w:t xml:space="preserve">    auto output = </w:t>
-      </w:r>
-      <w:proofErr w:type="spellStart"/>
-      <w:r>
-        <w:t>graphiti</w:t>
-      </w:r>
-      <w:proofErr w:type="spellEnd"/>
-      <w:r>
-        <w:t>-&gt;</w:t>
-      </w:r>
-      <w:proofErr w:type="spellStart"/>
-      <w:proofErr w:type="gramStart"/>
-      <w:r>
-        <w:t>getNextOutputEvent</w:t>
-      </w:r>
-      <w:proofErr w:type="spellEnd"/>
-      <w:r>
-        <w:t>();</w:t>
-      </w:r>
-      <w:proofErr w:type="gramEnd"/>
-    </w:p>
-    <w:p>
-      <w:pPr>
-        <w:spacing w:line="276" w:lineRule="auto"/>
-      </w:pPr>
-      <w:r>
-        <w:t>    if(</w:t>
-      </w:r>
-      <w:proofErr w:type="spellStart"/>
-      <w:r>
-        <w:t>output.has_</w:t>
-      </w:r>
-      <w:proofErr w:type="gramStart"/>
-      <w:r>
-        <w:t>value</w:t>
-      </w:r>
-      <w:proofErr w:type="spellEnd"/>
-      <w:r>
-        <w:t>(</w:t>
-      </w:r>
-      <w:proofErr w:type="gramEnd"/>
-      <w:r>
-        <w:t>)) {</w:t>
-      </w:r>
-    </w:p>
-    <w:p>
-      <w:pPr>
-        <w:spacing w:line="276" w:lineRule="auto"/>
-      </w:pPr>
-      <w:r>
-        <w:t xml:space="preserve">        </w:t>
-      </w:r>
-      <w:proofErr w:type="gramStart"/>
-      <w:r>
-        <w:t>std::</w:t>
-      </w:r>
-      <w:proofErr w:type="spellStart"/>
-      <w:proofErr w:type="gramEnd"/>
-      <w:r>
-        <w:t>cout</w:t>
-      </w:r>
-      <w:proofErr w:type="spellEnd"/>
-      <w:r>
-        <w:t xml:space="preserve"> &lt;&lt; </w:t>
-      </w:r>
-      <w:proofErr w:type="spellStart"/>
-      <w:r>
-        <w:t>output.</w:t>
-      </w:r>
-      <w:proofErr w:type="gramStart"/>
-      <w:r>
-        <w:t>value</w:t>
-      </w:r>
-      <w:proofErr w:type="spellEnd"/>
-      <w:r>
-        <w:t>(</w:t>
-      </w:r>
-      <w:proofErr w:type="gramEnd"/>
-      <w:r>
-        <w:t xml:space="preserve">) &lt;&lt; </w:t>
-      </w:r>
-      <w:proofErr w:type="gramStart"/>
-      <w:r>
-        <w:t>std::</w:t>
-      </w:r>
-      <w:proofErr w:type="spellStart"/>
-      <w:r>
-        <w:t>endl</w:t>
-      </w:r>
-      <w:proofErr w:type="spellEnd"/>
-      <w:r>
-        <w:t>;</w:t>
-      </w:r>
-      <w:proofErr w:type="gramEnd"/>
-    </w:p>
-    <w:p>
-      <w:pPr>
-        <w:spacing w:line="276" w:lineRule="auto"/>
-      </w:pPr>
-      <w:r>
-        <w:t>    } else {</w:t>
-      </w:r>
-    </w:p>
-    <w:p>
-      <w:pPr>
-        <w:spacing w:line="276" w:lineRule="auto"/>
-      </w:pPr>
-      <w:r>
-        <w:t xml:space="preserve">        </w:t>
-      </w:r>
-      <w:proofErr w:type="gramStart"/>
-      <w:r>
-        <w:t>std::</w:t>
-      </w:r>
-      <w:proofErr w:type="spellStart"/>
-      <w:proofErr w:type="gramEnd"/>
-      <w:r>
-        <w:t>cout</w:t>
-      </w:r>
-      <w:proofErr w:type="spellEnd"/>
-      <w:r>
-        <w:t xml:space="preserve"> &lt;&lt; "No value" &lt;&lt; </w:t>
-      </w:r>
-      <w:proofErr w:type="gramStart"/>
-      <w:r>
-        <w:t>std::</w:t>
-      </w:r>
-      <w:proofErr w:type="spellStart"/>
-      <w:r>
-        <w:t>endl</w:t>
-      </w:r>
-      <w:proofErr w:type="spellEnd"/>
-      <w:r>
-        <w:t>;</w:t>
-      </w:r>
-      <w:proofErr w:type="gramEnd"/>
-    </w:p>
-    <w:p>
-      <w:pPr>
-        <w:spacing w:line="276" w:lineRule="auto"/>
-      </w:pPr>
-      <w:r>
-        <w:t>    }</w:t>
-      </w:r>
-    </w:p>
-    <w:p>
-      <w:pPr>
-        <w:spacing w:line="276" w:lineRule="auto"/>
-      </w:pPr>
-      <w:r>
-        <w:t>}</w:t>
-      </w:r>
-    </w:p>
-    <w:p>
-      <w:pPr>
-        <w:spacing w:line="276" w:lineRule="auto"/>
-      </w:pPr>
-    </w:p>
-    <w:p>
-      <w:pPr>
-        <w:spacing w:line="276" w:lineRule="auto"/>
-      </w:pPr>
-      <w:r>
-        <w:t xml:space="preserve">int </w:t>
-      </w:r>
-      <w:proofErr w:type="gramStart"/>
-      <w:r>
-        <w:t>main(</w:t>
-      </w:r>
-      <w:proofErr w:type="gramEnd"/>
-      <w:r>
-        <w:t>) {</w:t>
-      </w:r>
-    </w:p>
-    <w:p>
-      <w:pPr>
-        <w:spacing w:line="276" w:lineRule="auto"/>
-      </w:pPr>
-      <w:r>
-        <w:t xml:space="preserve">    bool </w:t>
-      </w:r>
-      <w:proofErr w:type="spellStart"/>
-      <w:r>
-        <w:t>keyEventsBool</w:t>
-      </w:r>
-      <w:proofErr w:type="spellEnd"/>
-      <w:r>
-        <w:t xml:space="preserve"> = </w:t>
-      </w:r>
-      <w:proofErr w:type="gramStart"/>
-      <w:r>
-        <w:t>false;</w:t>
-      </w:r>
-      <w:proofErr w:type="gramEnd"/>
-    </w:p>
-    <w:p>
-      <w:pPr>
-        <w:spacing w:line="276" w:lineRule="auto"/>
-      </w:pPr>
-      <w:r>
-        <w:t xml:space="preserve">    bool </w:t>
-      </w:r>
-      <w:proofErr w:type="spellStart"/>
-      <w:r>
-        <w:t>touchEventsBool</w:t>
-      </w:r>
-      <w:proofErr w:type="spellEnd"/>
-      <w:r>
-        <w:t xml:space="preserve"> = </w:t>
-      </w:r>
-      <w:proofErr w:type="gramStart"/>
-      <w:r>
-        <w:t>false;</w:t>
-      </w:r>
-      <w:proofErr w:type="gramEnd"/>
-    </w:p>
-    <w:p>
-      <w:pPr>
-        <w:spacing w:line="276" w:lineRule="auto"/>
-      </w:pPr>
-    </w:p>
-    <w:p>
-      <w:pPr>
-        <w:spacing w:line="276" w:lineRule="auto"/>
-      </w:pPr>
-      <w:r>
-        <w:t xml:space="preserve">    </w:t>
-      </w:r>
-      <w:proofErr w:type="gramStart"/>
-      <w:r>
-        <w:t>std::</w:t>
-      </w:r>
-      <w:proofErr w:type="spellStart"/>
-      <w:proofErr w:type="gramEnd"/>
-      <w:r>
-        <w:t>cout</w:t>
-      </w:r>
-      <w:proofErr w:type="spellEnd"/>
-      <w:r>
-        <w:t xml:space="preserve"> &lt;&lt; "Starting" &lt;&lt; </w:t>
-      </w:r>
-      <w:proofErr w:type="gramStart"/>
-      <w:r>
-        <w:t>std::</w:t>
-      </w:r>
-      <w:proofErr w:type="spellStart"/>
-      <w:r>
-        <w:t>endl</w:t>
-      </w:r>
-      <w:proofErr w:type="spellEnd"/>
-      <w:r>
-        <w:t>;</w:t>
-      </w:r>
-      <w:proofErr w:type="gramEnd"/>
-    </w:p>
-    <w:p>
-      <w:pPr>
-        <w:spacing w:line="276" w:lineRule="auto"/>
-      </w:pPr>
-    </w:p>
-    <w:p>
-      <w:pPr>
-        <w:spacing w:line="276" w:lineRule="auto"/>
-      </w:pPr>
-      <w:r>
-        <w:t xml:space="preserve">    </w:t>
-      </w:r>
-      <w:proofErr w:type="spellStart"/>
-      <w:r>
-        <w:t>graphiti</w:t>
-      </w:r>
-      <w:proofErr w:type="spellEnd"/>
-      <w:r>
-        <w:t xml:space="preserve"> = new </w:t>
-      </w:r>
-      <w:proofErr w:type="spellStart"/>
-      <w:proofErr w:type="gramStart"/>
-      <w:r>
-        <w:t>GraphitiExtension</w:t>
-      </w:r>
-      <w:proofErr w:type="spellEnd"/>
-      <w:r>
-        <w:t>();</w:t>
-      </w:r>
-      <w:proofErr w:type="gramEnd"/>
-    </w:p>
-    <w:p>
-      <w:pPr>
-        <w:spacing w:line="276" w:lineRule="auto"/>
-      </w:pPr>
-    </w:p>
-    <w:p>
-      <w:pPr>
-        <w:spacing w:line="276" w:lineRule="auto"/>
-      </w:pPr>
-      <w:r>
-        <w:lastRenderedPageBreak/>
-        <w:t>    if</w:t>
-      </w:r>
-      <w:proofErr w:type="gramStart"/>
-      <w:r>
-        <w:t>(!</w:t>
-      </w:r>
-      <w:proofErr w:type="spellStart"/>
-      <w:r>
-        <w:t>graphiti</w:t>
-      </w:r>
-      <w:proofErr w:type="spellEnd"/>
-      <w:proofErr w:type="gramEnd"/>
-      <w:r>
-        <w:t>-&gt;</w:t>
-      </w:r>
-      <w:proofErr w:type="spellStart"/>
-      <w:proofErr w:type="gramStart"/>
-      <w:r>
-        <w:t>startUpVCP</w:t>
-      </w:r>
-      <w:proofErr w:type="spellEnd"/>
-      <w:r>
-        <w:t>(</w:t>
-      </w:r>
-      <w:proofErr w:type="gramEnd"/>
-      <w:r>
-        <w:t xml:space="preserve">"COM4", </w:t>
-      </w:r>
-      <w:proofErr w:type="spellStart"/>
-      <w:r>
-        <w:t>keyEventsBool</w:t>
-      </w:r>
-      <w:proofErr w:type="spellEnd"/>
-      <w:r>
-        <w:t xml:space="preserve">, </w:t>
-      </w:r>
-      <w:proofErr w:type="spellStart"/>
-      <w:r>
-        <w:t>touchEventsBool</w:t>
-      </w:r>
-      <w:proofErr w:type="spellEnd"/>
-      <w:proofErr w:type="gramStart"/>
-      <w:r>
-        <w:t>)){</w:t>
-      </w:r>
-      <w:proofErr w:type="gramEnd"/>
-    </w:p>
-    <w:p>
-      <w:pPr>
-        <w:spacing w:line="276" w:lineRule="auto"/>
-      </w:pPr>
-      <w:r>
-        <w:t xml:space="preserve">        return </w:t>
-      </w:r>
-      <w:proofErr w:type="gramStart"/>
-      <w:r>
-        <w:t>1;</w:t>
-      </w:r>
-      <w:proofErr w:type="gramEnd"/>
-    </w:p>
-    <w:p>
-      <w:pPr>
-        <w:spacing w:line="276" w:lineRule="auto"/>
-      </w:pPr>
-      <w:r>
-        <w:t>    }</w:t>
-      </w:r>
-    </w:p>
-    <w:p>
-      <w:pPr>
-        <w:spacing w:line="276" w:lineRule="auto"/>
-      </w:pPr>
-    </w:p>
-    <w:p>
-      <w:pPr>
-        <w:spacing w:line="276" w:lineRule="auto"/>
-      </w:pPr>
-      <w:r>
-        <w:t xml:space="preserve">    </w:t>
-      </w:r>
-      <w:proofErr w:type="spellStart"/>
-      <w:r>
-        <w:t>graphiti</w:t>
-      </w:r>
-      <w:proofErr w:type="spellEnd"/>
-      <w:r>
-        <w:t>-&gt;</w:t>
-      </w:r>
-      <w:proofErr w:type="spellStart"/>
-      <w:proofErr w:type="gramStart"/>
-      <w:r>
-        <w:t>getDateAndTime</w:t>
-      </w:r>
-      <w:proofErr w:type="spellEnd"/>
-      <w:r>
-        <w:t>();</w:t>
-      </w:r>
-      <w:proofErr w:type="gramEnd"/>
-    </w:p>
-    <w:p>
-      <w:pPr>
-        <w:spacing w:line="276" w:lineRule="auto"/>
-      </w:pPr>
-    </w:p>
-    <w:p>
-      <w:pPr>
-        <w:spacing w:line="276" w:lineRule="auto"/>
-      </w:pPr>
-      <w:r>
-        <w:t xml:space="preserve">    </w:t>
-      </w:r>
-      <w:proofErr w:type="spellStart"/>
-      <w:proofErr w:type="gramStart"/>
-      <w:r>
-        <w:t>sleepAndOutput</w:t>
-      </w:r>
-      <w:proofErr w:type="spellEnd"/>
-      <w:r>
-        <w:t>();</w:t>
-      </w:r>
-      <w:proofErr w:type="gramEnd"/>
-    </w:p>
-    <w:p>
-      <w:pPr>
-        <w:spacing w:line="276" w:lineRule="auto"/>
-      </w:pPr>
-      <w:r>
-        <w:t xml:space="preserve">    </w:t>
-      </w:r>
-    </w:p>
-    <w:p>
-      <w:pPr>
-        <w:spacing w:line="276" w:lineRule="auto"/>
-      </w:pPr>
-      <w:r>
-        <w:t xml:space="preserve">    </w:t>
-      </w:r>
-      <w:proofErr w:type="spellStart"/>
-      <w:r>
-        <w:t>graphiti</w:t>
-      </w:r>
-      <w:proofErr w:type="spellEnd"/>
-      <w:r>
-        <w:t>-&gt;</w:t>
-      </w:r>
-      <w:proofErr w:type="spellStart"/>
-      <w:proofErr w:type="gramStart"/>
-      <w:r>
-        <w:t>shutDownVCP</w:t>
-      </w:r>
-      <w:proofErr w:type="spellEnd"/>
-      <w:r>
-        <w:t>(</w:t>
-      </w:r>
-      <w:proofErr w:type="spellStart"/>
-      <w:proofErr w:type="gramEnd"/>
-      <w:r>
-        <w:t>keyEventsBool</w:t>
-      </w:r>
-      <w:proofErr w:type="spellEnd"/>
-      <w:r>
-        <w:t xml:space="preserve">, </w:t>
-      </w:r>
-      <w:proofErr w:type="spellStart"/>
-      <w:r>
-        <w:t>touchEventsBool</w:t>
-      </w:r>
-      <w:proofErr w:type="spellEnd"/>
-      <w:proofErr w:type="gramStart"/>
-      <w:r>
-        <w:t>);</w:t>
-      </w:r>
-      <w:proofErr w:type="gramEnd"/>
-    </w:p>
-    <w:p>
-      <w:pPr>
-        <w:spacing w:line="276" w:lineRule="auto"/>
-      </w:pPr>
-    </w:p>
-    <w:p>
-      <w:pPr>
-        <w:spacing w:line="276" w:lineRule="auto"/>
-      </w:pPr>
-      <w:r>
-        <w:t xml:space="preserve">    delete </w:t>
-      </w:r>
-      <w:proofErr w:type="spellStart"/>
-      <w:proofErr w:type="gramStart"/>
-      <w:r>
-        <w:t>graphiti</w:t>
-      </w:r>
-      <w:proofErr w:type="spellEnd"/>
-      <w:r>
-        <w:t>;</w:t>
-      </w:r>
-      <w:proofErr w:type="gramEnd"/>
-    </w:p>
-    <w:p>
-      <w:pPr>
-        <w:spacing w:line="276" w:lineRule="auto"/>
-      </w:pPr>
-    </w:p>
-    <w:p>
-      <w:pPr>
-        <w:spacing w:line="276" w:lineRule="auto"/>
-      </w:pPr>
-      <w:r>
-        <w:t xml:space="preserve">    </w:t>
-      </w:r>
-      <w:proofErr w:type="gramStart"/>
-      <w:r>
-        <w:t>std::</w:t>
-      </w:r>
-      <w:proofErr w:type="spellStart"/>
-      <w:proofErr w:type="gramEnd"/>
-      <w:r>
-        <w:t>cout</w:t>
-      </w:r>
-      <w:proofErr w:type="spellEnd"/>
-      <w:r>
-        <w:t xml:space="preserve"> &lt;&lt; "Ending" &lt;&lt; </w:t>
-      </w:r>
-      <w:proofErr w:type="gramStart"/>
-      <w:r>
-        <w:t>std::</w:t>
-      </w:r>
-      <w:proofErr w:type="spellStart"/>
-      <w:r>
-        <w:t>endl</w:t>
-      </w:r>
-      <w:proofErr w:type="spellEnd"/>
-      <w:r>
-        <w:t>;</w:t>
-      </w:r>
-      <w:proofErr w:type="gramEnd"/>
-    </w:p>
-    <w:p>
-      <w:pPr>
-        <w:spacing w:line="276" w:lineRule="auto"/>
-      </w:pPr>
-      <w:r>
-        <w:t xml:space="preserve">    return </w:t>
-      </w:r>
-      <w:proofErr w:type="gramStart"/>
-      <w:r>
-        <w:t>0;</w:t>
-      </w:r>
-      <w:proofErr w:type="gramEnd"/>
+    </w:p>
+    <w:p>
+      <w:pPr>
+        <w:spacing w:line="276" w:lineRule="auto"/>
+      </w:pPr>
+      <w:r>
+        <w:t>    graphiti-&gt;shutDownVCP(keyEventsBool, touchEventsBool);</w:t>
+      </w:r>
+    </w:p>
+    <w:p>
+      <w:pPr>
+        <w:spacing w:line="276" w:lineRule="auto"/>
+      </w:pPr>
+    </w:p>
+    <w:p>
+      <w:pPr>
+        <w:spacing w:line="276" w:lineRule="auto"/>
+      </w:pPr>
+      <w:r>
+        <w:t>    delete graphiti;</w:t>
+      </w:r>
+    </w:p>
+    <w:p>
+      <w:pPr>
+        <w:spacing w:line="276" w:lineRule="auto"/>
+      </w:pPr>
+    </w:p>
+    <w:p>
+      <w:pPr>
+        <w:spacing w:line="276" w:lineRule="auto"/>
+      </w:pPr>
+      <w:r>
+        <w:t>    std::cout &lt;&lt; "Ending" &lt;&lt; std::endl;</w:t>
+      </w:r>
+    </w:p>
+    <w:p>
+      <w:pPr>
+        <w:spacing w:line="276" w:lineRule="auto"/>
+      </w:pPr>
+      <w:r>
+        <w:t>    return 0;</w:t>
+      </w:r>
     </w:p>
     <w:p>
       <w:pPr>
@@ -4137,6 +2888,7 @@
   <w:style w:type="character" w:default="1" w:styleId="DefaultParagraphFont">
     <w:name w:val="Default Paragraph Font"/>
     <w:uiPriority w:val="1"/>
+    <w:semiHidden/>
     <w:unhideWhenUsed/>
   </w:style>
   <w:style w:type="table" w:default="1" w:styleId="TableNormal">

</xml_diff>

<commit_message>
Script changes and Working on the Java Wrapper
</commit_message>
<xml_diff>
--- a/documents/Graphiti Setup guide.docx
+++ b/documents/Graphiti Setup guide.docx
@@ -67,7 +67,15 @@
         <w:spacing w:line="480" w:lineRule="auto"/>
       </w:pPr>
       <w:r>
-        <w:t>Under “Ports (COM &amp; LPT)” identify the COM port the device has connected to which is “COM” followed by a number e.i. COM4 and note this for later</w:t>
+        <w:t xml:space="preserve">Under “Ports (COM &amp; LPT)” identify the COM port the device has connected to which is “COM” followed by a number </w:t>
+      </w:r>
+      <w:proofErr w:type="spellStart"/>
+      <w:r>
+        <w:t>e.i.</w:t>
+      </w:r>
+      <w:proofErr w:type="spellEnd"/>
+      <w:r>
+        <w:t xml:space="preserve"> COM4 and note this for later</w:t>
       </w:r>
     </w:p>
     <w:p>
@@ -297,6 +305,9 @@
       <w:r>
         <w:t>selecting “Terminal” in Visual Studio Code’s activity bar. Then select “New Terminal”.</w:t>
       </w:r>
+      <w:r>
+        <w:t xml:space="preserve"> This should open a powershell window under the terminal page on the bottom half of your screen in Visual Studio Code.</w:t>
+      </w:r>
     </w:p>
     <w:p>
       <w:pPr>
@@ -308,7 +319,15 @@
         <w:spacing w:line="480" w:lineRule="auto"/>
       </w:pPr>
       <w:r>
-        <w:t>Before we continue, ensure that you have git installed as well as a valid generator and compiler. Make sure that your version of C++ is 23 or greater.</w:t>
+        <w:t xml:space="preserve">Before we continue, ensure that you have </w:t>
+      </w:r>
+      <w:proofErr w:type="gramStart"/>
+      <w:r>
+        <w:t>git</w:t>
+      </w:r>
+      <w:proofErr w:type="gramEnd"/>
+      <w:r>
+        <w:t xml:space="preserve"> installed as well as a valid generator and compiler. Make sure that your version of C++ is 23 or greater.</w:t>
       </w:r>
       <w:r>
         <w:t xml:space="preserve"> I recommend using the Ninja generator and </w:t>
@@ -322,6 +341,12 @@
       <w:r>
         <w:t>.</w:t>
       </w:r>
+    </w:p>
+    <w:p>
+      <w:pPr>
+        <w:spacing w:line="480" w:lineRule="auto"/>
+        <w:ind w:left="360"/>
+      </w:pPr>
     </w:p>
     <w:p>
       <w:pPr>
@@ -334,31 +359,54 @@
       </w:pPr>
       <w:r>
         <w:lastRenderedPageBreak/>
-        <w:t xml:space="preserve">With the terminal open, </w:t>
-      </w:r>
-      <w:r>
-        <w:t>install the library and it</w:t>
-      </w:r>
-      <w:r>
-        <w:t>’s</w:t>
-      </w:r>
-      <w:r>
-        <w:t xml:space="preserve"> dependencies</w:t>
-      </w:r>
-      <w:r>
-        <w:t xml:space="preserve"> by</w:t>
-      </w:r>
-      <w:r>
-        <w:t xml:space="preserve"> run</w:t>
-      </w:r>
-      <w:r>
-        <w:t>ning</w:t>
-      </w:r>
-      <w:r>
-        <w:t xml:space="preserve"> the script file called “install_library_&amp;_vcpkg.ps1”. To do this enter the command in powershell</w:t>
-      </w:r>
-      <w:r>
-        <w:t xml:space="preserve">: </w:t>
+        <w:t>Next let’s ensure you can run a ps1 script file.</w:t>
+      </w:r>
+      <w:r>
+        <w:t xml:space="preserve"> In the library there is an exe file that will allow the current user to execute ps1 script files. </w:t>
+      </w:r>
+      <w:r>
+        <w:t xml:space="preserve">Now run this command </w:t>
+      </w:r>
+      <w:r>
+        <w:t xml:space="preserve">in powershell in the </w:t>
+      </w:r>
+      <w:r>
+        <w:t>to ensure that you have allowed ps1 scripts to execute</w:t>
+      </w:r>
+      <w:r>
+        <w:t xml:space="preserve"> the exe file</w:t>
+      </w:r>
+      <w:r>
+        <w:t xml:space="preserve"> on your computer as your user.</w:t>
+      </w:r>
+      <w:r>
+        <w:t xml:space="preserve"> It will prompt you to give it permission to run, when this happens select yes.</w:t>
+      </w:r>
+      <w:r>
+        <w:t xml:space="preserve"> </w:t>
+      </w:r>
+      <w:r>
+        <w:t>Then a message box will appear that says, “</w:t>
+      </w:r>
+      <w:r>
+        <w:t xml:space="preserve">Execution Policy set to </w:t>
+      </w:r>
+      <w:proofErr w:type="spellStart"/>
+      <w:r>
+        <w:t>RemoteSigned</w:t>
+      </w:r>
+      <w:proofErr w:type="spellEnd"/>
+      <w:r>
+        <w:t xml:space="preserve">”, press okay or close the window to exit. </w:t>
+      </w:r>
+      <w:r>
+        <w:t>In the powershell window run th</w:t>
+      </w:r>
+      <w:r>
+        <w:t>e following command to execute the exe file</w:t>
+      </w:r>
+      <w:r>
+        <w:t>:</w:t>
       </w:r>
     </w:p>
     <w:p>
@@ -367,7 +415,10 @@
         <w:ind w:left="1080"/>
       </w:pPr>
       <w:r>
-        <w:t>.\install_library_vcpkg.ps1</w:t>
+        <w:t>.\scripts\</w:t>
+      </w:r>
+      <w:r>
+        <w:t>Set-ExecutionPolicy.exe</w:t>
       </w:r>
     </w:p>
     <w:p>
@@ -376,13 +427,14 @@
       </w:pPr>
       <w:r>
         <w:tab/>
-        <w:t xml:space="preserve">If the command does not execute, ensure you have valid permissions. If the window prompts us to give the file permission to execute, then do so. If you do not have valid permissions, run this command in an administrator terminal by opening a terminal as administrator, then navigating to the directory you installed the library, then running the same command. </w:t>
-      </w:r>
-    </w:p>
-    <w:p>
-      <w:pPr>
-        <w:pStyle w:val="ListParagraph"/>
-      </w:pPr>
+        <w:t xml:space="preserve">If you wish to read the contents of this exe </w:t>
+      </w:r>
+      <w:r>
+        <w:t>file,</w:t>
+      </w:r>
+      <w:r>
+        <w:t xml:space="preserve"> it is in the Set-ExecutionPolicy.ps1 file that the exe is made from.</w:t>
+      </w:r>
     </w:p>
     <w:p>
       <w:pPr>
@@ -394,28 +446,43 @@
         <w:spacing w:line="480" w:lineRule="auto"/>
       </w:pPr>
       <w:r>
-        <w:t>If you wish to install the library using a specific generator and compiler do these steps. If</w:t>
-      </w:r>
-      <w:r>
-        <w:t xml:space="preserve"> vcpkg is installed under your user profile</w:t>
-      </w:r>
-      <w:r>
-        <w:t xml:space="preserve"> you can</w:t>
-      </w:r>
-      <w:r>
-        <w:t xml:space="preserve"> compile the library using the library.ps1 script file</w:t>
-      </w:r>
-      <w:r>
-        <w:t>.</w:t>
-      </w:r>
-      <w:r>
-        <w:t xml:space="preserve"> This file allows you to specify the generator and/or compiler </w:t>
-      </w:r>
-      <w:r>
-        <w:t>using parameters</w:t>
-      </w:r>
-      <w:r>
-        <w:t xml:space="preserve"> like so:</w:t>
+        <w:t xml:space="preserve">With the </w:t>
+      </w:r>
+      <w:r>
+        <w:t>powershell window</w:t>
+      </w:r>
+      <w:r>
+        <w:t xml:space="preserve"> open</w:t>
+      </w:r>
+      <w:r>
+        <w:t xml:space="preserve"> in Visual Studio Code or “VS Code”</w:t>
+      </w:r>
+      <w:r>
+        <w:t xml:space="preserve">, </w:t>
+      </w:r>
+      <w:r>
+        <w:t>install the library and it</w:t>
+      </w:r>
+      <w:r>
+        <w:t>’s</w:t>
+      </w:r>
+      <w:r>
+        <w:t xml:space="preserve"> dependencies</w:t>
+      </w:r>
+      <w:r>
+        <w:t xml:space="preserve"> by</w:t>
+      </w:r>
+      <w:r>
+        <w:t xml:space="preserve"> run</w:t>
+      </w:r>
+      <w:r>
+        <w:t>ning</w:t>
+      </w:r>
+      <w:r>
+        <w:t xml:space="preserve"> the script file called “install_library_vcpkg.ps1”. To do this enter the command in powershell</w:t>
+      </w:r>
+      <w:r>
+        <w:t xml:space="preserve">: </w:t>
       </w:r>
     </w:p>
     <w:p>
@@ -424,7 +491,10 @@
         <w:ind w:left="720" w:firstLine="720"/>
       </w:pPr>
       <w:r>
-        <w:t>.\library.ps1 -Generator "Ninja" -Compiler "g++"</w:t>
+        <w:t>.\scripts</w:t>
+      </w:r>
+      <w:r>
+        <w:t>\install_library_vcpkg.ps1</w:t>
       </w:r>
     </w:p>
     <w:p>
@@ -433,32 +503,23 @@
       </w:pPr>
       <w:r>
         <w:tab/>
-        <w:t>Or you can specify no parameters by doing:</w:t>
-      </w:r>
-    </w:p>
-    <w:p>
-      <w:pPr>
-        <w:spacing w:line="480" w:lineRule="auto"/>
-      </w:pPr>
-      <w:r>
-        <w:tab/>
-      </w:r>
-      <w:r>
-        <w:tab/>
-        <w:t>.\library.ps1</w:t>
-      </w:r>
-    </w:p>
-    <w:p>
-      <w:pPr>
-        <w:spacing w:line="480" w:lineRule="auto"/>
-      </w:pPr>
-      <w:r>
-        <w:tab/>
-        <w:t>This will use your default generator and compiler</w:t>
-      </w:r>
-      <w:r>
-        <w:t>.</w:t>
-      </w:r>
+        <w:t xml:space="preserve">If the command does not execute, ensure you have valid permissions. If the window prompts us to give the file permission to execute, then do so. If you do not have valid permissions, run this command in an administrator terminal by opening a terminal as administrator, then navigating to the directory you installed the library, then running the same command. </w:t>
+      </w:r>
+    </w:p>
+    <w:p>
+      <w:pPr>
+        <w:spacing w:line="480" w:lineRule="auto"/>
+      </w:pPr>
+    </w:p>
+    <w:p>
+      <w:pPr>
+        <w:spacing w:line="480" w:lineRule="auto"/>
+      </w:pPr>
+    </w:p>
+    <w:p>
+      <w:pPr>
+        <w:pStyle w:val="ListParagraph"/>
+      </w:pPr>
     </w:p>
     <w:p>
       <w:pPr>
@@ -470,10 +531,103 @@
         <w:spacing w:line="480" w:lineRule="auto"/>
       </w:pPr>
       <w:r>
+        <w:t>If you wish to install the library using a specific generator and compiler do these steps.</w:t>
+      </w:r>
+      <w:r>
+        <w:t xml:space="preserve"> Navigate to the lib folder from the root directory by doing:</w:t>
+      </w:r>
+    </w:p>
+    <w:p>
+      <w:pPr>
+        <w:spacing w:line="480" w:lineRule="auto"/>
+        <w:ind w:left="720" w:firstLine="720"/>
+      </w:pPr>
+      <w:r>
+        <w:t>cd lib</w:t>
+      </w:r>
+      <w:r>
+        <w:br/>
+      </w:r>
+      <w:r>
+        <w:t xml:space="preserve"> If</w:t>
+      </w:r>
+      <w:r>
+        <w:t xml:space="preserve"> vcpkg is installed under your user profile</w:t>
+      </w:r>
+      <w:r>
+        <w:t xml:space="preserve"> you can</w:t>
+      </w:r>
+      <w:r>
+        <w:t xml:space="preserve"> compile the library using the library.ps1 script file</w:t>
+      </w:r>
+      <w:r>
+        <w:t>.</w:t>
+      </w:r>
+      <w:r>
+        <w:t xml:space="preserve"> This file allows you to specify the generator and/or compiler </w:t>
+      </w:r>
+      <w:r>
+        <w:t>using parameters</w:t>
+      </w:r>
+      <w:r>
+        <w:t xml:space="preserve"> like so:</w:t>
+      </w:r>
+    </w:p>
+    <w:p>
+      <w:pPr>
+        <w:spacing w:line="480" w:lineRule="auto"/>
+        <w:ind w:left="720" w:firstLine="720"/>
+      </w:pPr>
+      <w:r>
+        <w:t>.\library.ps1 -Generator "Ninja" -Compiler "g++"</w:t>
+      </w:r>
+    </w:p>
+    <w:p>
+      <w:pPr>
+        <w:spacing w:line="480" w:lineRule="auto"/>
+      </w:pPr>
+      <w:r>
+        <w:tab/>
+        <w:t>Or you can specify no parameters by doing:</w:t>
+      </w:r>
+    </w:p>
+    <w:p>
+      <w:pPr>
+        <w:spacing w:line="480" w:lineRule="auto"/>
+      </w:pPr>
+      <w:r>
+        <w:tab/>
+      </w:r>
+      <w:r>
+        <w:tab/>
+        <w:t>.\library.ps1</w:t>
+      </w:r>
+    </w:p>
+    <w:p>
+      <w:pPr>
+        <w:spacing w:line="480" w:lineRule="auto"/>
+      </w:pPr>
+      <w:r>
+        <w:tab/>
+        <w:t>This will use your default generator and compiler</w:t>
+      </w:r>
+      <w:r>
+        <w:t>.</w:t>
+      </w:r>
+    </w:p>
+    <w:p>
+      <w:pPr>
+        <w:pStyle w:val="ListParagraph"/>
+        <w:numPr>
+          <w:ilvl w:val="0"/>
+          <w:numId w:val="2"/>
+        </w:numPr>
+        <w:spacing w:line="480" w:lineRule="auto"/>
+      </w:pPr>
+      <w:r>
         <w:rPr>
           <w:noProof/>
         </w:rPr>
-        <w:lastRenderedPageBreak/>
         <mc:AlternateContent>
           <mc:Choice Requires="wps">
             <w:drawing>
@@ -522,18 +676,43 @@
                         <w:txbxContent>
                           <w:p>
                             <w:r>
-                              <w:t>${env:USERPROFILE}</w:t>
+                              <w:t>${</w:t>
+                            </w:r>
+                            <w:proofErr w:type="spellStart"/>
+                            <w:proofErr w:type="gramStart"/>
+                            <w:r>
+                              <w:t>env:USERPROFILE</w:t>
+                            </w:r>
+                            <w:proofErr w:type="spellEnd"/>
+                            <w:proofErr w:type="gramEnd"/>
+                            <w:r>
+                              <w:t>}</w:t>
                             </w:r>
                             <w:r>
                               <w:t>\</w:t>
                             </w:r>
-                            <w:r>
-                              <w:t>graphiti\include</w:t>
+                            <w:proofErr w:type="spellStart"/>
+                            <w:r>
+                              <w:t>graphiti</w:t>
+                            </w:r>
+                            <w:proofErr w:type="spellEnd"/>
+                            <w:r>
+                              <w:t>\include</w:t>
                             </w:r>
                           </w:p>
                           <w:p>
                             <w:r>
-                              <w:t>${env:USERPROFILE}</w:t>
+                              <w:t>${</w:t>
+                            </w:r>
+                            <w:proofErr w:type="spellStart"/>
+                            <w:proofErr w:type="gramStart"/>
+                            <w:r>
+                              <w:t>env:USERPROFILE</w:t>
+                            </w:r>
+                            <w:proofErr w:type="spellEnd"/>
+                            <w:proofErr w:type="gramEnd"/>
+                            <w:r>
+                              <w:t>}</w:t>
                             </w:r>
                             <w:r>
                               <w:t>\vcpkg\installed\x64-windows\include</w:t>
@@ -541,7 +720,15 @@
                           </w:p>
                           <w:p>
                             <w:r>
-                              <w:t>${workspaceFolder}/**</w:t>
+                              <w:t>${</w:t>
+                            </w:r>
+                            <w:proofErr w:type="spellStart"/>
+                            <w:r>
+                              <w:t>workspaceFolder</w:t>
+                            </w:r>
+                            <w:proofErr w:type="spellEnd"/>
+                            <w:r>
+                              <w:t>}/**</w:t>
                             </w:r>
                           </w:p>
                         </w:txbxContent>
@@ -572,18 +759,43 @@
                   <w:txbxContent>
                     <w:p>
                       <w:r>
-                        <w:t>${env:USERPROFILE}</w:t>
+                        <w:t>${</w:t>
+                      </w:r>
+                      <w:proofErr w:type="spellStart"/>
+                      <w:proofErr w:type="gramStart"/>
+                      <w:r>
+                        <w:t>env:USERPROFILE</w:t>
+                      </w:r>
+                      <w:proofErr w:type="spellEnd"/>
+                      <w:proofErr w:type="gramEnd"/>
+                      <w:r>
+                        <w:t>}</w:t>
                       </w:r>
                       <w:r>
                         <w:t>\</w:t>
                       </w:r>
-                      <w:r>
-                        <w:t>graphiti\include</w:t>
+                      <w:proofErr w:type="spellStart"/>
+                      <w:r>
+                        <w:t>graphiti</w:t>
+                      </w:r>
+                      <w:proofErr w:type="spellEnd"/>
+                      <w:r>
+                        <w:t>\include</w:t>
                       </w:r>
                     </w:p>
                     <w:p>
                       <w:r>
-                        <w:t>${env:USERPROFILE}</w:t>
+                        <w:t>${</w:t>
+                      </w:r>
+                      <w:proofErr w:type="spellStart"/>
+                      <w:proofErr w:type="gramStart"/>
+                      <w:r>
+                        <w:t>env:USERPROFILE</w:t>
+                      </w:r>
+                      <w:proofErr w:type="spellEnd"/>
+                      <w:proofErr w:type="gramEnd"/>
+                      <w:r>
+                        <w:t>}</w:t>
                       </w:r>
                       <w:r>
                         <w:t>\vcpkg\installed\x64-windows\include</w:t>
@@ -591,7 +803,15 @@
                     </w:p>
                     <w:p>
                       <w:r>
-                        <w:t>${workspaceFolder}/**</w:t>
+                        <w:t>${</w:t>
+                      </w:r>
+                      <w:proofErr w:type="spellStart"/>
+                      <w:r>
+                        <w:t>workspaceFolder</w:t>
+                      </w:r>
+                      <w:proofErr w:type="spellEnd"/>
+                      <w:r>
+                        <w:t>}/**</w:t>
                       </w:r>
                     </w:p>
                   </w:txbxContent>
@@ -606,8 +826,13 @@
         <w:t>Now add the include paths of your installations to the Include path of your C/C++ Configurations tool</w:t>
       </w:r>
       <w:r>
-        <w:t>. You can open this any time with Ctrl+Shift+P</w:t>
-      </w:r>
+        <w:t xml:space="preserve">. You can open this any time with </w:t>
+      </w:r>
+      <w:proofErr w:type="spellStart"/>
+      <w:r>
+        <w:t>Ctrl+Shift+P</w:t>
+      </w:r>
+      <w:proofErr w:type="spellEnd"/>
     </w:p>
     <w:p/>
     <w:p>
@@ -677,12 +902,37 @@
                                 <w:szCs w:val="20"/>
                               </w:rPr>
                             </w:pPr>
-                            <w:r>
-                              <w:rPr>
-                                <w:sz w:val="20"/>
-                                <w:szCs w:val="20"/>
-                              </w:rPr>
-                              <w:t>cmake_minimum_required(VERSION 3.15)</w:t>
+                            <w:proofErr w:type="spellStart"/>
+                            <w:r>
+                              <w:rPr>
+                                <w:sz w:val="20"/>
+                                <w:szCs w:val="20"/>
+                              </w:rPr>
+                              <w:t>cmake_minimum_</w:t>
+                            </w:r>
+                            <w:proofErr w:type="gramStart"/>
+                            <w:r>
+                              <w:rPr>
+                                <w:sz w:val="20"/>
+                                <w:szCs w:val="20"/>
+                              </w:rPr>
+                              <w:t>required</w:t>
+                            </w:r>
+                            <w:proofErr w:type="spellEnd"/>
+                            <w:r>
+                              <w:rPr>
+                                <w:sz w:val="20"/>
+                                <w:szCs w:val="20"/>
+                              </w:rPr>
+                              <w:t>(</w:t>
+                            </w:r>
+                            <w:proofErr w:type="gramEnd"/>
+                            <w:r>
+                              <w:rPr>
+                                <w:sz w:val="20"/>
+                                <w:szCs w:val="20"/>
+                              </w:rPr>
+                              <w:t>VERSION 3.15)</w:t>
                             </w:r>
                           </w:p>
                           <w:p>
@@ -692,12 +942,21 @@
                                 <w:szCs w:val="20"/>
                               </w:rPr>
                             </w:pPr>
-                            <w:r>
-                              <w:rPr>
-                                <w:sz w:val="20"/>
-                                <w:szCs w:val="20"/>
-                              </w:rPr>
-                              <w:t>set(CMAKE_CXX_STANDARD 23)</w:t>
+                            <w:proofErr w:type="gramStart"/>
+                            <w:r>
+                              <w:rPr>
+                                <w:sz w:val="20"/>
+                                <w:szCs w:val="20"/>
+                              </w:rPr>
+                              <w:t>set(</w:t>
+                            </w:r>
+                            <w:proofErr w:type="gramEnd"/>
+                            <w:r>
+                              <w:rPr>
+                                <w:sz w:val="20"/>
+                                <w:szCs w:val="20"/>
+                              </w:rPr>
+                              <w:t>CMAKE_CXX_STANDARD 23)</w:t>
                             </w:r>
                           </w:p>
                           <w:p>
@@ -715,12 +974,21 @@
                                 <w:szCs w:val="20"/>
                               </w:rPr>
                             </w:pPr>
-                            <w:r>
-                              <w:rPr>
-                                <w:sz w:val="20"/>
-                                <w:szCs w:val="20"/>
-                              </w:rPr>
-                              <w:t>add_definitions(-D_WIN32_WINNT=0x0601)</w:t>
+                            <w:proofErr w:type="spellStart"/>
+                            <w:r>
+                              <w:rPr>
+                                <w:sz w:val="20"/>
+                                <w:szCs w:val="20"/>
+                              </w:rPr>
+                              <w:t>add_definitions</w:t>
+                            </w:r>
+                            <w:proofErr w:type="spellEnd"/>
+                            <w:r>
+                              <w:rPr>
+                                <w:sz w:val="20"/>
+                                <w:szCs w:val="20"/>
+                              </w:rPr>
+                              <w:t>(-D_WIN32_WINNT=0x0601)</w:t>
                             </w:r>
                           </w:p>
                           <w:p>
@@ -768,12 +1036,21 @@
                                 <w:szCs w:val="20"/>
                               </w:rPr>
                             </w:pPr>
-                            <w:r>
-                              <w:rPr>
-                                <w:sz w:val="20"/>
-                                <w:szCs w:val="20"/>
-                              </w:rPr>
-                              <w:t>set(CMAKE_TOOLCHAIN_FILE "</w:t>
+                            <w:proofErr w:type="gramStart"/>
+                            <w:r>
+                              <w:rPr>
+                                <w:sz w:val="20"/>
+                                <w:szCs w:val="20"/>
+                              </w:rPr>
+                              <w:t>set(</w:t>
+                            </w:r>
+                            <w:proofErr w:type="gramEnd"/>
+                            <w:r>
+                              <w:rPr>
+                                <w:sz w:val="20"/>
+                                <w:szCs w:val="20"/>
+                              </w:rPr>
+                              <w:t>CMAKE_TOOLCHAIN_FILE "</w:t>
                             </w:r>
                             <w:r>
                               <w:rPr>
@@ -794,7 +1071,39 @@
                                 <w:sz w:val="20"/>
                                 <w:szCs w:val="20"/>
                               </w:rPr>
-                              <w:t>vcpkg/scripts/buildsystems/vcpkg.cmake")</w:t>
+                              <w:t>vcpkg/scripts/</w:t>
+                            </w:r>
+                            <w:proofErr w:type="spellStart"/>
+                            <w:r>
+                              <w:rPr>
+                                <w:sz w:val="20"/>
+                                <w:szCs w:val="20"/>
+                              </w:rPr>
+                              <w:t>buildsystems</w:t>
+                            </w:r>
+                            <w:proofErr w:type="spellEnd"/>
+                            <w:r>
+                              <w:rPr>
+                                <w:sz w:val="20"/>
+                                <w:szCs w:val="20"/>
+                              </w:rPr>
+                              <w:t>/</w:t>
+                            </w:r>
+                            <w:proofErr w:type="spellStart"/>
+                            <w:r>
+                              <w:rPr>
+                                <w:sz w:val="20"/>
+                                <w:szCs w:val="20"/>
+                              </w:rPr>
+                              <w:t>vcpkg.cmake</w:t>
+                            </w:r>
+                            <w:proofErr w:type="spellEnd"/>
+                            <w:r>
+                              <w:rPr>
+                                <w:sz w:val="20"/>
+                                <w:szCs w:val="20"/>
+                              </w:rPr>
+                              <w:t>")</w:t>
                             </w:r>
                           </w:p>
                           <w:p>
@@ -809,7 +1118,23 @@
                                 <w:sz w:val="20"/>
                                 <w:szCs w:val="20"/>
                               </w:rPr>
-                              <w:t># Set path for Graphit library</w:t>
+                              <w:t xml:space="preserve"># Set path for </w:t>
+                            </w:r>
+                            <w:proofErr w:type="spellStart"/>
+                            <w:r>
+                              <w:rPr>
+                                <w:sz w:val="20"/>
+                                <w:szCs w:val="20"/>
+                              </w:rPr>
+                              <w:t>Graphit</w:t>
+                            </w:r>
+                            <w:proofErr w:type="spellEnd"/>
+                            <w:r>
+                              <w:rPr>
+                                <w:sz w:val="20"/>
+                                <w:szCs w:val="20"/>
+                              </w:rPr>
+                              <w:t xml:space="preserve"> library</w:t>
                             </w:r>
                           </w:p>
                           <w:p>
@@ -819,12 +1144,21 @@
                                 <w:szCs w:val="20"/>
                               </w:rPr>
                             </w:pPr>
-                            <w:r>
-                              <w:rPr>
-                                <w:sz w:val="20"/>
-                                <w:szCs w:val="20"/>
-                              </w:rPr>
-                              <w:t>set(CMAKE_PREFIX_PATH "</w:t>
+                            <w:proofErr w:type="gramStart"/>
+                            <w:r>
+                              <w:rPr>
+                                <w:sz w:val="20"/>
+                                <w:szCs w:val="20"/>
+                              </w:rPr>
+                              <w:t>set(</w:t>
+                            </w:r>
+                            <w:proofErr w:type="gramEnd"/>
+                            <w:r>
+                              <w:rPr>
+                                <w:sz w:val="20"/>
+                                <w:szCs w:val="20"/>
+                              </w:rPr>
+                              <w:t>CMAKE_PREFIX_PATH "</w:t>
                             </w:r>
                             <w:r>
                               <w:rPr>
@@ -838,7 +1172,23 @@
                                 <w:sz w:val="20"/>
                                 <w:szCs w:val="20"/>
                               </w:rPr>
-                              <w:t>/graphiti")</w:t>
+                              <w:t>/</w:t>
+                            </w:r>
+                            <w:proofErr w:type="spellStart"/>
+                            <w:r>
+                              <w:rPr>
+                                <w:sz w:val="20"/>
+                                <w:szCs w:val="20"/>
+                              </w:rPr>
+                              <w:t>graphiti</w:t>
+                            </w:r>
+                            <w:proofErr w:type="spellEnd"/>
+                            <w:r>
+                              <w:rPr>
+                                <w:sz w:val="20"/>
+                                <w:szCs w:val="20"/>
+                              </w:rPr>
+                              <w:t>")</w:t>
                             </w:r>
                           </w:p>
                           <w:p>
@@ -871,12 +1221,30 @@
                                 <w:szCs w:val="20"/>
                               </w:rPr>
                             </w:pPr>
-                            <w:r>
-                              <w:rPr>
-                                <w:sz w:val="20"/>
-                                <w:szCs w:val="20"/>
-                              </w:rPr>
-                              <w:t>project(RunGraphiti)</w:t>
+                            <w:proofErr w:type="gramStart"/>
+                            <w:r>
+                              <w:rPr>
+                                <w:sz w:val="20"/>
+                                <w:szCs w:val="20"/>
+                              </w:rPr>
+                              <w:t>project(</w:t>
+                            </w:r>
+                            <w:proofErr w:type="spellStart"/>
+                            <w:proofErr w:type="gramEnd"/>
+                            <w:r>
+                              <w:rPr>
+                                <w:sz w:val="20"/>
+                                <w:szCs w:val="20"/>
+                              </w:rPr>
+                              <w:t>RunGraphiti</w:t>
+                            </w:r>
+                            <w:proofErr w:type="spellEnd"/>
+                            <w:r>
+                              <w:rPr>
+                                <w:sz w:val="20"/>
+                                <w:szCs w:val="20"/>
+                              </w:rPr>
+                              <w:t>)</w:t>
                             </w:r>
                           </w:p>
                           <w:p>
@@ -909,12 +1277,37 @@
                                 <w:szCs w:val="20"/>
                               </w:rPr>
                             </w:pPr>
-                            <w:r>
-                              <w:rPr>
-                                <w:sz w:val="20"/>
-                                <w:szCs w:val="20"/>
-                              </w:rPr>
-                              <w:t>find_package(asio REQUIRED)</w:t>
+                            <w:proofErr w:type="spellStart"/>
+                            <w:r>
+                              <w:rPr>
+                                <w:sz w:val="20"/>
+                                <w:szCs w:val="20"/>
+                              </w:rPr>
+                              <w:t>find_</w:t>
+                            </w:r>
+                            <w:proofErr w:type="gramStart"/>
+                            <w:r>
+                              <w:rPr>
+                                <w:sz w:val="20"/>
+                                <w:szCs w:val="20"/>
+                              </w:rPr>
+                              <w:t>package</w:t>
+                            </w:r>
+                            <w:proofErr w:type="spellEnd"/>
+                            <w:r>
+                              <w:rPr>
+                                <w:sz w:val="20"/>
+                                <w:szCs w:val="20"/>
+                              </w:rPr>
+                              <w:t>(</w:t>
+                            </w:r>
+                            <w:proofErr w:type="gramEnd"/>
+                            <w:r>
+                              <w:rPr>
+                                <w:sz w:val="20"/>
+                                <w:szCs w:val="20"/>
+                              </w:rPr>
+                              <w:t>asio REQUIRED)</w:t>
                             </w:r>
                           </w:p>
                           <w:p>
@@ -939,12 +1332,37 @@
                                 <w:szCs w:val="20"/>
                               </w:rPr>
                             </w:pPr>
-                            <w:r>
-                              <w:rPr>
-                                <w:sz w:val="20"/>
-                                <w:szCs w:val="20"/>
-                              </w:rPr>
-                              <w:t>find_package(Graphiti REQUIRED)</w:t>
+                            <w:proofErr w:type="spellStart"/>
+                            <w:r>
+                              <w:rPr>
+                                <w:sz w:val="20"/>
+                                <w:szCs w:val="20"/>
+                              </w:rPr>
+                              <w:t>find_</w:t>
+                            </w:r>
+                            <w:proofErr w:type="gramStart"/>
+                            <w:r>
+                              <w:rPr>
+                                <w:sz w:val="20"/>
+                                <w:szCs w:val="20"/>
+                              </w:rPr>
+                              <w:t>package</w:t>
+                            </w:r>
+                            <w:proofErr w:type="spellEnd"/>
+                            <w:r>
+                              <w:rPr>
+                                <w:sz w:val="20"/>
+                                <w:szCs w:val="20"/>
+                              </w:rPr>
+                              <w:t>(</w:t>
+                            </w:r>
+                            <w:proofErr w:type="gramEnd"/>
+                            <w:r>
+                              <w:rPr>
+                                <w:sz w:val="20"/>
+                                <w:szCs w:val="20"/>
+                              </w:rPr>
+                              <w:t>Graphiti REQUIRED)</w:t>
                             </w:r>
                           </w:p>
                           <w:p>
@@ -969,12 +1387,53 @@
                                 <w:szCs w:val="20"/>
                               </w:rPr>
                             </w:pPr>
-                            <w:r>
-                              <w:rPr>
-                                <w:sz w:val="20"/>
-                                <w:szCs w:val="20"/>
-                              </w:rPr>
-                              <w:t>add_executable(main src/main.cpp)</w:t>
+                            <w:proofErr w:type="spellStart"/>
+                            <w:r>
+                              <w:rPr>
+                                <w:sz w:val="20"/>
+                                <w:szCs w:val="20"/>
+                              </w:rPr>
+                              <w:t>add_</w:t>
+                            </w:r>
+                            <w:proofErr w:type="gramStart"/>
+                            <w:r>
+                              <w:rPr>
+                                <w:sz w:val="20"/>
+                                <w:szCs w:val="20"/>
+                              </w:rPr>
+                              <w:t>executable</w:t>
+                            </w:r>
+                            <w:proofErr w:type="spellEnd"/>
+                            <w:r>
+                              <w:rPr>
+                                <w:sz w:val="20"/>
+                                <w:szCs w:val="20"/>
+                              </w:rPr>
+                              <w:t>(</w:t>
+                            </w:r>
+                            <w:proofErr w:type="gramEnd"/>
+                            <w:r>
+                              <w:rPr>
+                                <w:sz w:val="20"/>
+                                <w:szCs w:val="20"/>
+                              </w:rPr>
+                              <w:t xml:space="preserve">main </w:t>
+                            </w:r>
+                            <w:proofErr w:type="spellStart"/>
+                            <w:r>
+                              <w:rPr>
+                                <w:sz w:val="20"/>
+                                <w:szCs w:val="20"/>
+                              </w:rPr>
+                              <w:t>src</w:t>
+                            </w:r>
+                            <w:proofErr w:type="spellEnd"/>
+                            <w:r>
+                              <w:rPr>
+                                <w:sz w:val="20"/>
+                                <w:szCs w:val="20"/>
+                              </w:rPr>
+                              <w:t>/main.cpp)</w:t>
                             </w:r>
                           </w:p>
                           <w:p>
@@ -999,12 +1458,53 @@
                                 <w:szCs w:val="20"/>
                               </w:rPr>
                             </w:pPr>
-                            <w:r>
-                              <w:rPr>
-                                <w:sz w:val="20"/>
-                                <w:szCs w:val="20"/>
-                              </w:rPr>
-                              <w:t>target_link_libraries(main PRIVATE Graphiti::Graphiti)</w:t>
+                            <w:proofErr w:type="spellStart"/>
+                            <w:r>
+                              <w:rPr>
+                                <w:sz w:val="20"/>
+                                <w:szCs w:val="20"/>
+                              </w:rPr>
+                              <w:t>target_link_</w:t>
+                            </w:r>
+                            <w:proofErr w:type="gramStart"/>
+                            <w:r>
+                              <w:rPr>
+                                <w:sz w:val="20"/>
+                                <w:szCs w:val="20"/>
+                              </w:rPr>
+                              <w:t>libraries</w:t>
+                            </w:r>
+                            <w:proofErr w:type="spellEnd"/>
+                            <w:r>
+                              <w:rPr>
+                                <w:sz w:val="20"/>
+                                <w:szCs w:val="20"/>
+                              </w:rPr>
+                              <w:t>(</w:t>
+                            </w:r>
+                            <w:proofErr w:type="gramEnd"/>
+                            <w:r>
+                              <w:rPr>
+                                <w:sz w:val="20"/>
+                                <w:szCs w:val="20"/>
+                              </w:rPr>
+                              <w:t xml:space="preserve">main PRIVATE </w:t>
+                            </w:r>
+                            <w:proofErr w:type="gramStart"/>
+                            <w:r>
+                              <w:rPr>
+                                <w:sz w:val="20"/>
+                                <w:szCs w:val="20"/>
+                              </w:rPr>
+                              <w:t>Graphiti::</w:t>
+                            </w:r>
+                            <w:proofErr w:type="gramEnd"/>
+                            <w:r>
+                              <w:rPr>
+                                <w:sz w:val="20"/>
+                                <w:szCs w:val="20"/>
+                              </w:rPr>
+                              <w:t>Graphiti)</w:t>
                             </w:r>
                           </w:p>
                         </w:txbxContent>
@@ -1036,12 +1536,37 @@
                           <w:szCs w:val="20"/>
                         </w:rPr>
                       </w:pPr>
-                      <w:r>
-                        <w:rPr>
-                          <w:sz w:val="20"/>
-                          <w:szCs w:val="20"/>
-                        </w:rPr>
-                        <w:t>cmake_minimum_required(VERSION 3.15)</w:t>
+                      <w:proofErr w:type="spellStart"/>
+                      <w:r>
+                        <w:rPr>
+                          <w:sz w:val="20"/>
+                          <w:szCs w:val="20"/>
+                        </w:rPr>
+                        <w:t>cmake_minimum_</w:t>
+                      </w:r>
+                      <w:proofErr w:type="gramStart"/>
+                      <w:r>
+                        <w:rPr>
+                          <w:sz w:val="20"/>
+                          <w:szCs w:val="20"/>
+                        </w:rPr>
+                        <w:t>required</w:t>
+                      </w:r>
+                      <w:proofErr w:type="spellEnd"/>
+                      <w:r>
+                        <w:rPr>
+                          <w:sz w:val="20"/>
+                          <w:szCs w:val="20"/>
+                        </w:rPr>
+                        <w:t>(</w:t>
+                      </w:r>
+                      <w:proofErr w:type="gramEnd"/>
+                      <w:r>
+                        <w:rPr>
+                          <w:sz w:val="20"/>
+                          <w:szCs w:val="20"/>
+                        </w:rPr>
+                        <w:t>VERSION 3.15)</w:t>
                       </w:r>
                     </w:p>
                     <w:p>
@@ -1051,12 +1576,21 @@
                           <w:szCs w:val="20"/>
                         </w:rPr>
                       </w:pPr>
-                      <w:r>
-                        <w:rPr>
-                          <w:sz w:val="20"/>
-                          <w:szCs w:val="20"/>
-                        </w:rPr>
-                        <w:t>set(CMAKE_CXX_STANDARD 23)</w:t>
+                      <w:proofErr w:type="gramStart"/>
+                      <w:r>
+                        <w:rPr>
+                          <w:sz w:val="20"/>
+                          <w:szCs w:val="20"/>
+                        </w:rPr>
+                        <w:t>set(</w:t>
+                      </w:r>
+                      <w:proofErr w:type="gramEnd"/>
+                      <w:r>
+                        <w:rPr>
+                          <w:sz w:val="20"/>
+                          <w:szCs w:val="20"/>
+                        </w:rPr>
+                        <w:t>CMAKE_CXX_STANDARD 23)</w:t>
                       </w:r>
                     </w:p>
                     <w:p>
@@ -1074,12 +1608,21 @@
                           <w:szCs w:val="20"/>
                         </w:rPr>
                       </w:pPr>
-                      <w:r>
-                        <w:rPr>
-                          <w:sz w:val="20"/>
-                          <w:szCs w:val="20"/>
-                        </w:rPr>
-                        <w:t>add_definitions(-D_WIN32_WINNT=0x0601)</w:t>
+                      <w:proofErr w:type="spellStart"/>
+                      <w:r>
+                        <w:rPr>
+                          <w:sz w:val="20"/>
+                          <w:szCs w:val="20"/>
+                        </w:rPr>
+                        <w:t>add_definitions</w:t>
+                      </w:r>
+                      <w:proofErr w:type="spellEnd"/>
+                      <w:r>
+                        <w:rPr>
+                          <w:sz w:val="20"/>
+                          <w:szCs w:val="20"/>
+                        </w:rPr>
+                        <w:t>(-D_WIN32_WINNT=0x0601)</w:t>
                       </w:r>
                     </w:p>
                     <w:p>
@@ -1127,12 +1670,21 @@
                           <w:szCs w:val="20"/>
                         </w:rPr>
                       </w:pPr>
-                      <w:r>
-                        <w:rPr>
-                          <w:sz w:val="20"/>
-                          <w:szCs w:val="20"/>
-                        </w:rPr>
-                        <w:t>set(CMAKE_TOOLCHAIN_FILE "</w:t>
+                      <w:proofErr w:type="gramStart"/>
+                      <w:r>
+                        <w:rPr>
+                          <w:sz w:val="20"/>
+                          <w:szCs w:val="20"/>
+                        </w:rPr>
+                        <w:t>set(</w:t>
+                      </w:r>
+                      <w:proofErr w:type="gramEnd"/>
+                      <w:r>
+                        <w:rPr>
+                          <w:sz w:val="20"/>
+                          <w:szCs w:val="20"/>
+                        </w:rPr>
+                        <w:t>CMAKE_TOOLCHAIN_FILE "</w:t>
                       </w:r>
                       <w:r>
                         <w:rPr>
@@ -1153,7 +1705,39 @@
                           <w:sz w:val="20"/>
                           <w:szCs w:val="20"/>
                         </w:rPr>
-                        <w:t>vcpkg/scripts/buildsystems/vcpkg.cmake")</w:t>
+                        <w:t>vcpkg/scripts/</w:t>
+                      </w:r>
+                      <w:proofErr w:type="spellStart"/>
+                      <w:r>
+                        <w:rPr>
+                          <w:sz w:val="20"/>
+                          <w:szCs w:val="20"/>
+                        </w:rPr>
+                        <w:t>buildsystems</w:t>
+                      </w:r>
+                      <w:proofErr w:type="spellEnd"/>
+                      <w:r>
+                        <w:rPr>
+                          <w:sz w:val="20"/>
+                          <w:szCs w:val="20"/>
+                        </w:rPr>
+                        <w:t>/</w:t>
+                      </w:r>
+                      <w:proofErr w:type="spellStart"/>
+                      <w:r>
+                        <w:rPr>
+                          <w:sz w:val="20"/>
+                          <w:szCs w:val="20"/>
+                        </w:rPr>
+                        <w:t>vcpkg.cmake</w:t>
+                      </w:r>
+                      <w:proofErr w:type="spellEnd"/>
+                      <w:r>
+                        <w:rPr>
+                          <w:sz w:val="20"/>
+                          <w:szCs w:val="20"/>
+                        </w:rPr>
+                        <w:t>")</w:t>
                       </w:r>
                     </w:p>
                     <w:p>
@@ -1168,7 +1752,23 @@
                           <w:sz w:val="20"/>
                           <w:szCs w:val="20"/>
                         </w:rPr>
-                        <w:t># Set path for Graphit library</w:t>
+                        <w:t xml:space="preserve"># Set path for </w:t>
+                      </w:r>
+                      <w:proofErr w:type="spellStart"/>
+                      <w:r>
+                        <w:rPr>
+                          <w:sz w:val="20"/>
+                          <w:szCs w:val="20"/>
+                        </w:rPr>
+                        <w:t>Graphit</w:t>
+                      </w:r>
+                      <w:proofErr w:type="spellEnd"/>
+                      <w:r>
+                        <w:rPr>
+                          <w:sz w:val="20"/>
+                          <w:szCs w:val="20"/>
+                        </w:rPr>
+                        <w:t xml:space="preserve"> library</w:t>
                       </w:r>
                     </w:p>
                     <w:p>
@@ -1178,12 +1778,21 @@
                           <w:szCs w:val="20"/>
                         </w:rPr>
                       </w:pPr>
-                      <w:r>
-                        <w:rPr>
-                          <w:sz w:val="20"/>
-                          <w:szCs w:val="20"/>
-                        </w:rPr>
-                        <w:t>set(CMAKE_PREFIX_PATH "</w:t>
+                      <w:proofErr w:type="gramStart"/>
+                      <w:r>
+                        <w:rPr>
+                          <w:sz w:val="20"/>
+                          <w:szCs w:val="20"/>
+                        </w:rPr>
+                        <w:t>set(</w:t>
+                      </w:r>
+                      <w:proofErr w:type="gramEnd"/>
+                      <w:r>
+                        <w:rPr>
+                          <w:sz w:val="20"/>
+                          <w:szCs w:val="20"/>
+                        </w:rPr>
+                        <w:t>CMAKE_PREFIX_PATH "</w:t>
                       </w:r>
                       <w:r>
                         <w:rPr>
@@ -1197,7 +1806,23 @@
                           <w:sz w:val="20"/>
                           <w:szCs w:val="20"/>
                         </w:rPr>
-                        <w:t>/graphiti")</w:t>
+                        <w:t>/</w:t>
+                      </w:r>
+                      <w:proofErr w:type="spellStart"/>
+                      <w:r>
+                        <w:rPr>
+                          <w:sz w:val="20"/>
+                          <w:szCs w:val="20"/>
+                        </w:rPr>
+                        <w:t>graphiti</w:t>
+                      </w:r>
+                      <w:proofErr w:type="spellEnd"/>
+                      <w:r>
+                        <w:rPr>
+                          <w:sz w:val="20"/>
+                          <w:szCs w:val="20"/>
+                        </w:rPr>
+                        <w:t>")</w:t>
                       </w:r>
                     </w:p>
                     <w:p>
@@ -1230,12 +1855,30 @@
                           <w:szCs w:val="20"/>
                         </w:rPr>
                       </w:pPr>
-                      <w:r>
-                        <w:rPr>
-                          <w:sz w:val="20"/>
-                          <w:szCs w:val="20"/>
-                        </w:rPr>
-                        <w:t>project(RunGraphiti)</w:t>
+                      <w:proofErr w:type="gramStart"/>
+                      <w:r>
+                        <w:rPr>
+                          <w:sz w:val="20"/>
+                          <w:szCs w:val="20"/>
+                        </w:rPr>
+                        <w:t>project(</w:t>
+                      </w:r>
+                      <w:proofErr w:type="spellStart"/>
+                      <w:proofErr w:type="gramEnd"/>
+                      <w:r>
+                        <w:rPr>
+                          <w:sz w:val="20"/>
+                          <w:szCs w:val="20"/>
+                        </w:rPr>
+                        <w:t>RunGraphiti</w:t>
+                      </w:r>
+                      <w:proofErr w:type="spellEnd"/>
+                      <w:r>
+                        <w:rPr>
+                          <w:sz w:val="20"/>
+                          <w:szCs w:val="20"/>
+                        </w:rPr>
+                        <w:t>)</w:t>
                       </w:r>
                     </w:p>
                     <w:p>
@@ -1268,12 +1911,37 @@
                           <w:szCs w:val="20"/>
                         </w:rPr>
                       </w:pPr>
-                      <w:r>
-                        <w:rPr>
-                          <w:sz w:val="20"/>
-                          <w:szCs w:val="20"/>
-                        </w:rPr>
-                        <w:t>find_package(asio REQUIRED)</w:t>
+                      <w:proofErr w:type="spellStart"/>
+                      <w:r>
+                        <w:rPr>
+                          <w:sz w:val="20"/>
+                          <w:szCs w:val="20"/>
+                        </w:rPr>
+                        <w:t>find_</w:t>
+                      </w:r>
+                      <w:proofErr w:type="gramStart"/>
+                      <w:r>
+                        <w:rPr>
+                          <w:sz w:val="20"/>
+                          <w:szCs w:val="20"/>
+                        </w:rPr>
+                        <w:t>package</w:t>
+                      </w:r>
+                      <w:proofErr w:type="spellEnd"/>
+                      <w:r>
+                        <w:rPr>
+                          <w:sz w:val="20"/>
+                          <w:szCs w:val="20"/>
+                        </w:rPr>
+                        <w:t>(</w:t>
+                      </w:r>
+                      <w:proofErr w:type="gramEnd"/>
+                      <w:r>
+                        <w:rPr>
+                          <w:sz w:val="20"/>
+                          <w:szCs w:val="20"/>
+                        </w:rPr>
+                        <w:t>asio REQUIRED)</w:t>
                       </w:r>
                     </w:p>
                     <w:p>
@@ -1298,12 +1966,37 @@
                           <w:szCs w:val="20"/>
                         </w:rPr>
                       </w:pPr>
-                      <w:r>
-                        <w:rPr>
-                          <w:sz w:val="20"/>
-                          <w:szCs w:val="20"/>
-                        </w:rPr>
-                        <w:t>find_package(Graphiti REQUIRED)</w:t>
+                      <w:proofErr w:type="spellStart"/>
+                      <w:r>
+                        <w:rPr>
+                          <w:sz w:val="20"/>
+                          <w:szCs w:val="20"/>
+                        </w:rPr>
+                        <w:t>find_</w:t>
+                      </w:r>
+                      <w:proofErr w:type="gramStart"/>
+                      <w:r>
+                        <w:rPr>
+                          <w:sz w:val="20"/>
+                          <w:szCs w:val="20"/>
+                        </w:rPr>
+                        <w:t>package</w:t>
+                      </w:r>
+                      <w:proofErr w:type="spellEnd"/>
+                      <w:r>
+                        <w:rPr>
+                          <w:sz w:val="20"/>
+                          <w:szCs w:val="20"/>
+                        </w:rPr>
+                        <w:t>(</w:t>
+                      </w:r>
+                      <w:proofErr w:type="gramEnd"/>
+                      <w:r>
+                        <w:rPr>
+                          <w:sz w:val="20"/>
+                          <w:szCs w:val="20"/>
+                        </w:rPr>
+                        <w:t>Graphiti REQUIRED)</w:t>
                       </w:r>
                     </w:p>
                     <w:p>
@@ -1328,12 +2021,53 @@
                           <w:szCs w:val="20"/>
                         </w:rPr>
                       </w:pPr>
-                      <w:r>
-                        <w:rPr>
-                          <w:sz w:val="20"/>
-                          <w:szCs w:val="20"/>
-                        </w:rPr>
-                        <w:t>add_executable(main src/main.cpp)</w:t>
+                      <w:proofErr w:type="spellStart"/>
+                      <w:r>
+                        <w:rPr>
+                          <w:sz w:val="20"/>
+                          <w:szCs w:val="20"/>
+                        </w:rPr>
+                        <w:t>add_</w:t>
+                      </w:r>
+                      <w:proofErr w:type="gramStart"/>
+                      <w:r>
+                        <w:rPr>
+                          <w:sz w:val="20"/>
+                          <w:szCs w:val="20"/>
+                        </w:rPr>
+                        <w:t>executable</w:t>
+                      </w:r>
+                      <w:proofErr w:type="spellEnd"/>
+                      <w:r>
+                        <w:rPr>
+                          <w:sz w:val="20"/>
+                          <w:szCs w:val="20"/>
+                        </w:rPr>
+                        <w:t>(</w:t>
+                      </w:r>
+                      <w:proofErr w:type="gramEnd"/>
+                      <w:r>
+                        <w:rPr>
+                          <w:sz w:val="20"/>
+                          <w:szCs w:val="20"/>
+                        </w:rPr>
+                        <w:t xml:space="preserve">main </w:t>
+                      </w:r>
+                      <w:proofErr w:type="spellStart"/>
+                      <w:r>
+                        <w:rPr>
+                          <w:sz w:val="20"/>
+                          <w:szCs w:val="20"/>
+                        </w:rPr>
+                        <w:t>src</w:t>
+                      </w:r>
+                      <w:proofErr w:type="spellEnd"/>
+                      <w:r>
+                        <w:rPr>
+                          <w:sz w:val="20"/>
+                          <w:szCs w:val="20"/>
+                        </w:rPr>
+                        <w:t>/main.cpp)</w:t>
                       </w:r>
                     </w:p>
                     <w:p>
@@ -1358,12 +2092,53 @@
                           <w:szCs w:val="20"/>
                         </w:rPr>
                       </w:pPr>
-                      <w:r>
-                        <w:rPr>
-                          <w:sz w:val="20"/>
-                          <w:szCs w:val="20"/>
-                        </w:rPr>
-                        <w:t>target_link_libraries(main PRIVATE Graphiti::Graphiti)</w:t>
+                      <w:proofErr w:type="spellStart"/>
+                      <w:r>
+                        <w:rPr>
+                          <w:sz w:val="20"/>
+                          <w:szCs w:val="20"/>
+                        </w:rPr>
+                        <w:t>target_link_</w:t>
+                      </w:r>
+                      <w:proofErr w:type="gramStart"/>
+                      <w:r>
+                        <w:rPr>
+                          <w:sz w:val="20"/>
+                          <w:szCs w:val="20"/>
+                        </w:rPr>
+                        <w:t>libraries</w:t>
+                      </w:r>
+                      <w:proofErr w:type="spellEnd"/>
+                      <w:r>
+                        <w:rPr>
+                          <w:sz w:val="20"/>
+                          <w:szCs w:val="20"/>
+                        </w:rPr>
+                        <w:t>(</w:t>
+                      </w:r>
+                      <w:proofErr w:type="gramEnd"/>
+                      <w:r>
+                        <w:rPr>
+                          <w:sz w:val="20"/>
+                          <w:szCs w:val="20"/>
+                        </w:rPr>
+                        <w:t xml:space="preserve">main PRIVATE </w:t>
+                      </w:r>
+                      <w:proofErr w:type="gramStart"/>
+                      <w:r>
+                        <w:rPr>
+                          <w:sz w:val="20"/>
+                          <w:szCs w:val="20"/>
+                        </w:rPr>
+                        <w:t>Graphiti::</w:t>
+                      </w:r>
+                      <w:proofErr w:type="gramEnd"/>
+                      <w:r>
+                        <w:rPr>
+                          <w:sz w:val="20"/>
+                          <w:szCs w:val="20"/>
+                        </w:rPr>
+                        <w:t>Graphiti)</w:t>
                       </w:r>
                     </w:p>
                   </w:txbxContent>
@@ -1404,7 +2179,23 @@
         <w:t>i</w:t>
       </w:r>
       <w:r>
-        <w:t>ti library with the paths to your installations. Also place your cpp and hpp files in the add_executable call to create an executable that is then linked to the Graphiti library on the following line.</w:t>
+        <w:t xml:space="preserve">ti library with the paths to your installations. Also place your cpp and </w:t>
+      </w:r>
+      <w:proofErr w:type="spellStart"/>
+      <w:r>
+        <w:t>hpp</w:t>
+      </w:r>
+      <w:proofErr w:type="spellEnd"/>
+      <w:r>
+        <w:t xml:space="preserve"> files in the </w:t>
+      </w:r>
+      <w:proofErr w:type="spellStart"/>
+      <w:r>
+        <w:t>add_executable</w:t>
+      </w:r>
+      <w:proofErr w:type="spellEnd"/>
+      <w:r>
+        <w:t xml:space="preserve"> call to create an executable that is then linked to the Graphiti library on the following line.</w:t>
       </w:r>
     </w:p>
     <w:p>
@@ -1473,13 +2264,31 @@
                         <w:txbxContent>
                           <w:p>
                             <w:r>
-                              <w:t>Remove-Item -Recurse -Force .\build\</w:t>
+                              <w:t>Remove-Item -Recurse -</w:t>
+                            </w:r>
+                            <w:proofErr w:type="gramStart"/>
+                            <w:r>
+                              <w:t>Force .</w:t>
+                            </w:r>
+                            <w:proofErr w:type="gramEnd"/>
+                            <w:r>
+                              <w:t>\build\</w:t>
                             </w:r>
                           </w:p>
                           <w:p>
-                            <w:r>
-                              <w:t>cmake -G Ninja -B build -S .</w:t>
-                            </w:r>
+                            <w:proofErr w:type="spellStart"/>
+                            <w:r>
+                              <w:t>cmake</w:t>
+                            </w:r>
+                            <w:proofErr w:type="spellEnd"/>
+                            <w:r>
+                              <w:t xml:space="preserve"> -G Ninja -B build -</w:t>
+                            </w:r>
+                            <w:proofErr w:type="gramStart"/>
+                            <w:r>
+                              <w:t>S .</w:t>
+                            </w:r>
+                            <w:proofErr w:type="gramEnd"/>
                           </w:p>
                           <w:p>
                             <w:r>
@@ -1516,13 +2325,31 @@
                   <w:txbxContent>
                     <w:p>
                       <w:r>
-                        <w:t>Remove-Item -Recurse -Force .\build\</w:t>
+                        <w:t>Remove-Item -Recurse -</w:t>
+                      </w:r>
+                      <w:proofErr w:type="gramStart"/>
+                      <w:r>
+                        <w:t>Force .</w:t>
+                      </w:r>
+                      <w:proofErr w:type="gramEnd"/>
+                      <w:r>
+                        <w:t>\build\</w:t>
                       </w:r>
                     </w:p>
                     <w:p>
-                      <w:r>
-                        <w:t>cmake -G Ninja -B build -S .</w:t>
-                      </w:r>
+                      <w:proofErr w:type="spellStart"/>
+                      <w:r>
+                        <w:t>cmake</w:t>
+                      </w:r>
+                      <w:proofErr w:type="spellEnd"/>
+                      <w:r>
+                        <w:t xml:space="preserve"> -G Ninja -B build -</w:t>
+                      </w:r>
+                      <w:proofErr w:type="gramStart"/>
+                      <w:r>
+                        <w:t>S .</w:t>
+                      </w:r>
+                      <w:proofErr w:type="gramEnd"/>
                     </w:p>
                     <w:p>
                       <w:r>
@@ -1572,7 +2399,15 @@
         <w:spacing w:line="480" w:lineRule="auto"/>
       </w:pPr>
       <w:r>
-        <w:t xml:space="preserve">To include the graphiti library do </w:t>
+        <w:t xml:space="preserve">To include the </w:t>
+      </w:r>
+      <w:proofErr w:type="spellStart"/>
+      <w:r>
+        <w:t>graphiti</w:t>
+      </w:r>
+      <w:proofErr w:type="spellEnd"/>
+      <w:r>
+        <w:t xml:space="preserve"> library do </w:t>
       </w:r>
     </w:p>
     <w:p>
@@ -1580,8 +2415,13 @@
         <w:pStyle w:val="ListParagraph"/>
         <w:spacing w:line="480" w:lineRule="auto"/>
       </w:pPr>
-      <w:r>
-        <w:t>#include &lt;Graphiti/Extension.hpp&gt;</w:t>
+      <w:proofErr w:type="gramStart"/>
+      <w:r>
+        <w:t>#include</w:t>
+      </w:r>
+      <w:proofErr w:type="gramEnd"/>
+      <w:r>
+        <w:t xml:space="preserve"> &lt;Graphiti/Extension.hpp&gt;</w:t>
       </w:r>
     </w:p>
     <w:p>
@@ -1590,7 +2430,20 @@
         <w:spacing w:line="480" w:lineRule="auto"/>
       </w:pPr>
       <w:r>
-        <w:t>This includes functions like startUpVCP() for convenience but is not necessary</w:t>
+        <w:t xml:space="preserve">This includes functions like </w:t>
+      </w:r>
+      <w:proofErr w:type="spellStart"/>
+      <w:proofErr w:type="gramStart"/>
+      <w:r>
+        <w:t>startUpVCP</w:t>
+      </w:r>
+      <w:proofErr w:type="spellEnd"/>
+      <w:r>
+        <w:t>(</w:t>
+      </w:r>
+      <w:proofErr w:type="gramEnd"/>
+      <w:r>
+        <w:t>) for convenience but is not necessary</w:t>
       </w:r>
     </w:p>
     <w:p>
@@ -1646,11 +2499,32 @@
         <w:spacing w:line="480" w:lineRule="auto"/>
       </w:pPr>
       <w:r>
-        <w:t xml:space="preserve">Next call startUpVCP with your COM port identified in step four of “Setting up the Graphiti”, followed by whether you wish to enable or disable key and touch events </w:t>
+        <w:t xml:space="preserve">Next call </w:t>
+      </w:r>
+      <w:proofErr w:type="spellStart"/>
+      <w:r>
+        <w:t>startUpVCP</w:t>
+      </w:r>
+      <w:proofErr w:type="spellEnd"/>
+      <w:r>
+        <w:t xml:space="preserve"> with your COM port identified in step four of “Setting up the Graphiti”, followed by whether you wish to enable or disable key and touch events </w:t>
       </w:r>
       <w:r>
         <w:lastRenderedPageBreak/>
-        <w:t>using bool values. For example, startUpVCP(“COM4”, false, false) will disable both key and touch events</w:t>
+        <w:t xml:space="preserve">using bool values. For example, </w:t>
+      </w:r>
+      <w:proofErr w:type="spellStart"/>
+      <w:proofErr w:type="gramStart"/>
+      <w:r>
+        <w:t>startUpVCP</w:t>
+      </w:r>
+      <w:proofErr w:type="spellEnd"/>
+      <w:r>
+        <w:t>(</w:t>
+      </w:r>
+      <w:proofErr w:type="gramEnd"/>
+      <w:r>
+        <w:t>“COM4”, false, false) will disable both key and touch events</w:t>
       </w:r>
       <w:r>
         <w:t xml:space="preserve"> and use the COM port COM4</w:t>
@@ -1666,7 +2540,23 @@
         <w:spacing w:line="480" w:lineRule="auto"/>
       </w:pPr>
       <w:r>
-        <w:t xml:space="preserve">Next run any code you wish interacting with the graphiti api by doing </w:t>
+        <w:t xml:space="preserve">Next run any code you wish interacting with the </w:t>
+      </w:r>
+      <w:proofErr w:type="spellStart"/>
+      <w:r>
+        <w:t>graphiti</w:t>
+      </w:r>
+      <w:proofErr w:type="spellEnd"/>
+      <w:r>
+        <w:t xml:space="preserve"> </w:t>
+      </w:r>
+      <w:proofErr w:type="spellStart"/>
+      <w:r>
+        <w:t>api</w:t>
+      </w:r>
+      <w:proofErr w:type="spellEnd"/>
+      <w:r>
+        <w:t xml:space="preserve"> by doing </w:t>
       </w:r>
     </w:p>
     <w:p>
@@ -1675,7 +2565,17 @@
         <w:spacing w:line="480" w:lineRule="auto"/>
       </w:pPr>
       <w:r>
-        <w:t>“graphiti-&gt;function” where “function” is any function call you wish.</w:t>
+        <w:t>“</w:t>
+      </w:r>
+      <w:proofErr w:type="spellStart"/>
+      <w:proofErr w:type="gramStart"/>
+      <w:r>
+        <w:t>graphiti</w:t>
+      </w:r>
+      <w:proofErr w:type="spellEnd"/>
+      <w:proofErr w:type="gramEnd"/>
+      <w:r>
+        <w:t>-&gt;function” where “function” is any function call you wish.</w:t>
       </w:r>
     </w:p>
     <w:p>
@@ -1688,7 +2588,47 @@
         <w:spacing w:line="480" w:lineRule="auto"/>
       </w:pPr>
       <w:r>
-        <w:t>Finally call shutDownVCP with the same boolean values followed by delete graphiti to delete the graphiti object.</w:t>
+        <w:t xml:space="preserve">Finally call </w:t>
+      </w:r>
+      <w:proofErr w:type="spellStart"/>
+      <w:r>
+        <w:t>shutDownVCP</w:t>
+      </w:r>
+      <w:proofErr w:type="spellEnd"/>
+      <w:r>
+        <w:t xml:space="preserve"> with the same </w:t>
+      </w:r>
+      <w:proofErr w:type="spellStart"/>
+      <w:r>
+        <w:t>boolean</w:t>
+      </w:r>
+      <w:proofErr w:type="spellEnd"/>
+      <w:r>
+        <w:t xml:space="preserve"> values followed by </w:t>
+      </w:r>
+      <w:proofErr w:type="gramStart"/>
+      <w:r>
+        <w:t>delete</w:t>
+      </w:r>
+      <w:proofErr w:type="gramEnd"/>
+      <w:r>
+        <w:t xml:space="preserve"> </w:t>
+      </w:r>
+      <w:proofErr w:type="spellStart"/>
+      <w:r>
+        <w:t>graphiti</w:t>
+      </w:r>
+      <w:proofErr w:type="spellEnd"/>
+      <w:r>
+        <w:t xml:space="preserve"> to delete the </w:t>
+      </w:r>
+      <w:proofErr w:type="spellStart"/>
+      <w:r>
+        <w:t>graphiti</w:t>
+      </w:r>
+      <w:proofErr w:type="spellEnd"/>
+      <w:r>
+        <w:t xml:space="preserve"> object.</w:t>
       </w:r>
     </w:p>
     <w:p>
@@ -1700,8 +2640,45 @@
         </w:numPr>
         <w:spacing w:line="480" w:lineRule="auto"/>
       </w:pPr>
-      <w:r>
-        <w:t>Generally between most calls to the graphiti a graphiti-&gt;sleep(2) is called or just a time sleep for two seconds in any way to give time for the Graphiti to send a response then checking the response.</w:t>
+      <w:proofErr w:type="gramStart"/>
+      <w:r>
+        <w:t>Generally</w:t>
+      </w:r>
+      <w:proofErr w:type="gramEnd"/>
+      <w:r>
+        <w:t xml:space="preserve"> between most calls to the </w:t>
+      </w:r>
+      <w:proofErr w:type="spellStart"/>
+      <w:r>
+        <w:t>graphiti</w:t>
+      </w:r>
+      <w:proofErr w:type="spellEnd"/>
+      <w:r>
+        <w:t xml:space="preserve"> a </w:t>
+      </w:r>
+      <w:proofErr w:type="spellStart"/>
+      <w:r>
+        <w:t>graphiti</w:t>
+      </w:r>
+      <w:proofErr w:type="spellEnd"/>
+      <w:r>
+        <w:t>-&gt;</w:t>
+      </w:r>
+      <w:proofErr w:type="gramStart"/>
+      <w:r>
+        <w:t>sleep(</w:t>
+      </w:r>
+      <w:proofErr w:type="gramEnd"/>
+      <w:r>
+        <w:t xml:space="preserve">2) is called or just a time sleep for two seconds in any way to give time for the Graphiti to send a response then </w:t>
+      </w:r>
+      <w:proofErr w:type="gramStart"/>
+      <w:r>
+        <w:t>checking</w:t>
+      </w:r>
+      <w:proofErr w:type="gramEnd"/>
+      <w:r>
+        <w:t xml:space="preserve"> the response.</w:t>
       </w:r>
     </w:p>
     <w:p>
@@ -1724,7 +2701,15 @@
         <w:spacing w:line="276" w:lineRule="auto"/>
       </w:pPr>
       <w:r>
-        <w:t>#include &lt;cstdio&gt;</w:t>
+        <w:t>#include &lt;</w:t>
+      </w:r>
+      <w:proofErr w:type="spellStart"/>
+      <w:r>
+        <w:t>cstdio</w:t>
+      </w:r>
+      <w:proofErr w:type="spellEnd"/>
+      <w:r>
+        <w:t>&gt;</w:t>
       </w:r>
     </w:p>
     <w:p>
@@ -1736,8 +2721,13 @@
       <w:pPr>
         <w:spacing w:line="276" w:lineRule="auto"/>
       </w:pPr>
-      <w:r>
-        <w:t>#include &lt;Graphiti/Extension.hpp&gt;</w:t>
+      <w:proofErr w:type="gramStart"/>
+      <w:r>
+        <w:t>#include</w:t>
+      </w:r>
+      <w:proofErr w:type="gramEnd"/>
+      <w:r>
+        <w:t xml:space="preserve"> &lt;Graphiti/Extension.hpp&gt;</w:t>
       </w:r>
     </w:p>
     <w:p>
@@ -1749,9 +2739,32 @@
       <w:pPr>
         <w:spacing w:line="276" w:lineRule="auto"/>
       </w:pPr>
-      <w:r>
-        <w:t>GraphitiExtension* graphiti = new GraphitiExtension();</w:t>
-      </w:r>
+      <w:proofErr w:type="spellStart"/>
+      <w:r>
+        <w:t>GraphitiExtension</w:t>
+      </w:r>
+      <w:proofErr w:type="spellEnd"/>
+      <w:r>
+        <w:t xml:space="preserve">* </w:t>
+      </w:r>
+      <w:proofErr w:type="spellStart"/>
+      <w:r>
+        <w:t>graphiti</w:t>
+      </w:r>
+      <w:proofErr w:type="spellEnd"/>
+      <w:r>
+        <w:t xml:space="preserve"> = new </w:t>
+      </w:r>
+      <w:proofErr w:type="spellStart"/>
+      <w:proofErr w:type="gramStart"/>
+      <w:r>
+        <w:t>GraphitiExtension</w:t>
+      </w:r>
+      <w:proofErr w:type="spellEnd"/>
+      <w:r>
+        <w:t>();</w:t>
+      </w:r>
+      <w:proofErr w:type="gramEnd"/>
     </w:p>
     <w:p>
       <w:pPr>
@@ -1763,31 +2776,96 @@
         <w:spacing w:line="276" w:lineRule="auto"/>
       </w:pPr>
       <w:r>
-        <w:t>void sleepAndOutput(){</w:t>
-      </w:r>
+        <w:t xml:space="preserve">void </w:t>
+      </w:r>
+      <w:proofErr w:type="spellStart"/>
+      <w:proofErr w:type="gramStart"/>
+      <w:r>
+        <w:t>sleepAndOutput</w:t>
+      </w:r>
+      <w:proofErr w:type="spellEnd"/>
+      <w:r>
+        <w:t>(){</w:t>
+      </w:r>
+      <w:proofErr w:type="gramEnd"/>
     </w:p>
     <w:p>
       <w:pPr>
         <w:spacing w:line="276" w:lineRule="auto"/>
       </w:pPr>
       <w:r>
-        <w:t>    graphiti-&gt;sleep(2);</w:t>
-      </w:r>
+        <w:t xml:space="preserve">    </w:t>
+      </w:r>
+      <w:proofErr w:type="spellStart"/>
+      <w:r>
+        <w:t>graphiti</w:t>
+      </w:r>
+      <w:proofErr w:type="spellEnd"/>
+      <w:r>
+        <w:t>-&gt;</w:t>
+      </w:r>
+      <w:proofErr w:type="gramStart"/>
+      <w:r>
+        <w:t>sleep(</w:t>
+      </w:r>
+      <w:proofErr w:type="gramEnd"/>
+      <w:r>
+        <w:t>2</w:t>
+      </w:r>
+      <w:proofErr w:type="gramStart"/>
+      <w:r>
+        <w:t>);</w:t>
+      </w:r>
+      <w:proofErr w:type="gramEnd"/>
     </w:p>
     <w:p>
       <w:pPr>
         <w:spacing w:line="276" w:lineRule="auto"/>
       </w:pPr>
       <w:r>
-        <w:t>    auto output = graphiti-&gt;getNextOutputEvent();</w:t>
-      </w:r>
+        <w:t xml:space="preserve">    auto output = </w:t>
+      </w:r>
+      <w:proofErr w:type="spellStart"/>
+      <w:r>
+        <w:t>graphiti</w:t>
+      </w:r>
+      <w:proofErr w:type="spellEnd"/>
+      <w:r>
+        <w:t>-&gt;</w:t>
+      </w:r>
+      <w:proofErr w:type="spellStart"/>
+      <w:proofErr w:type="gramStart"/>
+      <w:r>
+        <w:t>getNextOutputEvent</w:t>
+      </w:r>
+      <w:proofErr w:type="spellEnd"/>
+      <w:r>
+        <w:t>();</w:t>
+      </w:r>
+      <w:proofErr w:type="gramEnd"/>
     </w:p>
     <w:p>
       <w:pPr>
         <w:spacing w:line="276" w:lineRule="auto"/>
       </w:pPr>
       <w:r>
-        <w:t>    if(output.has_value()) {</w:t>
+        <w:t>    if(</w:t>
+      </w:r>
+      <w:proofErr w:type="spellStart"/>
+      <w:r>
+        <w:t>output.has_</w:t>
+      </w:r>
+      <w:proofErr w:type="gramStart"/>
+      <w:r>
+        <w:t>value</w:t>
+      </w:r>
+      <w:proofErr w:type="spellEnd"/>
+      <w:r>
+        <w:t>(</w:t>
+      </w:r>
+      <w:proofErr w:type="gramEnd"/>
+      <w:r>
+        <w:t>)) {</w:t>
       </w:r>
     </w:p>
     <w:p>
@@ -1795,8 +2873,50 @@
         <w:spacing w:line="276" w:lineRule="auto"/>
       </w:pPr>
       <w:r>
-        <w:t>        std::cout &lt;&lt; output.value() &lt;&lt; std::endl;</w:t>
-      </w:r>
+        <w:t xml:space="preserve">        </w:t>
+      </w:r>
+      <w:proofErr w:type="gramStart"/>
+      <w:r>
+        <w:t>std::</w:t>
+      </w:r>
+      <w:proofErr w:type="spellStart"/>
+      <w:proofErr w:type="gramEnd"/>
+      <w:r>
+        <w:t>cout</w:t>
+      </w:r>
+      <w:proofErr w:type="spellEnd"/>
+      <w:r>
+        <w:t xml:space="preserve"> &lt;&lt; </w:t>
+      </w:r>
+      <w:proofErr w:type="spellStart"/>
+      <w:r>
+        <w:t>output.</w:t>
+      </w:r>
+      <w:proofErr w:type="gramStart"/>
+      <w:r>
+        <w:t>value</w:t>
+      </w:r>
+      <w:proofErr w:type="spellEnd"/>
+      <w:r>
+        <w:t>(</w:t>
+      </w:r>
+      <w:proofErr w:type="gramEnd"/>
+      <w:r>
+        <w:t xml:space="preserve">) &lt;&lt; </w:t>
+      </w:r>
+      <w:proofErr w:type="gramStart"/>
+      <w:r>
+        <w:t>std::</w:t>
+      </w:r>
+      <w:proofErr w:type="spellStart"/>
+      <w:r>
+        <w:t>endl</w:t>
+      </w:r>
+      <w:proofErr w:type="spellEnd"/>
+      <w:r>
+        <w:t>;</w:t>
+      </w:r>
+      <w:proofErr w:type="gramEnd"/>
     </w:p>
     <w:p>
       <w:pPr>
@@ -1811,8 +2931,34 @@
         <w:spacing w:line="276" w:lineRule="auto"/>
       </w:pPr>
       <w:r>
-        <w:t>        std::cout &lt;&lt; "No value" &lt;&lt; std::endl;</w:t>
-      </w:r>
+        <w:t xml:space="preserve">        </w:t>
+      </w:r>
+      <w:proofErr w:type="gramStart"/>
+      <w:r>
+        <w:t>std::</w:t>
+      </w:r>
+      <w:proofErr w:type="spellStart"/>
+      <w:proofErr w:type="gramEnd"/>
+      <w:r>
+        <w:t>cout</w:t>
+      </w:r>
+      <w:proofErr w:type="spellEnd"/>
+      <w:r>
+        <w:t xml:space="preserve"> &lt;&lt; "No value" &lt;&lt; </w:t>
+      </w:r>
+      <w:proofErr w:type="gramStart"/>
+      <w:r>
+        <w:t>std::</w:t>
+      </w:r>
+      <w:proofErr w:type="spellStart"/>
+      <w:r>
+        <w:t>endl</w:t>
+      </w:r>
+      <w:proofErr w:type="spellEnd"/>
+      <w:r>
+        <w:t>;</w:t>
+      </w:r>
+      <w:proofErr w:type="gramEnd"/>
     </w:p>
     <w:p>
       <w:pPr>
@@ -1840,7 +2986,15 @@
         <w:spacing w:line="276" w:lineRule="auto"/>
       </w:pPr>
       <w:r>
-        <w:t>int main() {</w:t>
+        <w:t xml:space="preserve">int </w:t>
+      </w:r>
+      <w:proofErr w:type="gramStart"/>
+      <w:r>
+        <w:t>main(</w:t>
+      </w:r>
+      <w:proofErr w:type="gramEnd"/>
+      <w:r>
+        <w:t>) {</w:t>
       </w:r>
     </w:p>
     <w:p>
@@ -1848,16 +3002,42 @@
         <w:spacing w:line="276" w:lineRule="auto"/>
       </w:pPr>
       <w:r>
-        <w:t>    bool keyEventsBool = false;</w:t>
-      </w:r>
+        <w:t xml:space="preserve">    bool </w:t>
+      </w:r>
+      <w:proofErr w:type="spellStart"/>
+      <w:r>
+        <w:t>keyEventsBool</w:t>
+      </w:r>
+      <w:proofErr w:type="spellEnd"/>
+      <w:r>
+        <w:t xml:space="preserve"> = </w:t>
+      </w:r>
+      <w:proofErr w:type="gramStart"/>
+      <w:r>
+        <w:t>false;</w:t>
+      </w:r>
+      <w:proofErr w:type="gramEnd"/>
     </w:p>
     <w:p>
       <w:pPr>
         <w:spacing w:line="276" w:lineRule="auto"/>
       </w:pPr>
       <w:r>
-        <w:t>    bool touchEventsBool = false;</w:t>
-      </w:r>
+        <w:t xml:space="preserve">    bool </w:t>
+      </w:r>
+      <w:proofErr w:type="spellStart"/>
+      <w:r>
+        <w:t>touchEventsBool</w:t>
+      </w:r>
+      <w:proofErr w:type="spellEnd"/>
+      <w:r>
+        <w:t xml:space="preserve"> = </w:t>
+      </w:r>
+      <w:proofErr w:type="gramStart"/>
+      <w:r>
+        <w:t>false;</w:t>
+      </w:r>
+      <w:proofErr w:type="gramEnd"/>
     </w:p>
     <w:p>
       <w:pPr>
@@ -1869,8 +3049,34 @@
         <w:spacing w:line="276" w:lineRule="auto"/>
       </w:pPr>
       <w:r>
-        <w:t>    std::cout &lt;&lt; "Starting" &lt;&lt; std::endl;</w:t>
-      </w:r>
+        <w:t xml:space="preserve">    </w:t>
+      </w:r>
+      <w:proofErr w:type="gramStart"/>
+      <w:r>
+        <w:t>std::</w:t>
+      </w:r>
+      <w:proofErr w:type="spellStart"/>
+      <w:proofErr w:type="gramEnd"/>
+      <w:r>
+        <w:t>cout</w:t>
+      </w:r>
+      <w:proofErr w:type="spellEnd"/>
+      <w:r>
+        <w:t xml:space="preserve"> &lt;&lt; "Starting" &lt;&lt; </w:t>
+      </w:r>
+      <w:proofErr w:type="gramStart"/>
+      <w:r>
+        <w:t>std::</w:t>
+      </w:r>
+      <w:proofErr w:type="spellStart"/>
+      <w:r>
+        <w:t>endl</w:t>
+      </w:r>
+      <w:proofErr w:type="spellEnd"/>
+      <w:r>
+        <w:t>;</w:t>
+      </w:r>
+      <w:proofErr w:type="gramEnd"/>
     </w:p>
     <w:p>
       <w:pPr>
@@ -1882,8 +3088,26 @@
         <w:spacing w:line="276" w:lineRule="auto"/>
       </w:pPr>
       <w:r>
-        <w:t>    graphiti = new GraphitiExtension();</w:t>
-      </w:r>
+        <w:t xml:space="preserve">    </w:t>
+      </w:r>
+      <w:proofErr w:type="spellStart"/>
+      <w:r>
+        <w:t>graphiti</w:t>
+      </w:r>
+      <w:proofErr w:type="spellEnd"/>
+      <w:r>
+        <w:t xml:space="preserve"> = new </w:t>
+      </w:r>
+      <w:proofErr w:type="spellStart"/>
+      <w:proofErr w:type="gramStart"/>
+      <w:r>
+        <w:t>GraphitiExtension</w:t>
+      </w:r>
+      <w:proofErr w:type="spellEnd"/>
+      <w:r>
+        <w:t>();</w:t>
+      </w:r>
+      <w:proofErr w:type="gramEnd"/>
     </w:p>
     <w:p>
       <w:pPr>
@@ -1896,16 +3120,65 @@
       </w:pPr>
       <w:r>
         <w:lastRenderedPageBreak/>
-        <w:t>    if(!graphiti-&gt;startUpVCP("COM4", keyEventsBool, touchEventsBool)){</w:t>
-      </w:r>
+        <w:t>    if</w:t>
+      </w:r>
+      <w:proofErr w:type="gramStart"/>
+      <w:r>
+        <w:t>(!</w:t>
+      </w:r>
+      <w:proofErr w:type="spellStart"/>
+      <w:r>
+        <w:t>graphiti</w:t>
+      </w:r>
+      <w:proofErr w:type="spellEnd"/>
+      <w:proofErr w:type="gramEnd"/>
+      <w:r>
+        <w:t>-&gt;</w:t>
+      </w:r>
+      <w:proofErr w:type="spellStart"/>
+      <w:proofErr w:type="gramStart"/>
+      <w:r>
+        <w:t>startUpVCP</w:t>
+      </w:r>
+      <w:proofErr w:type="spellEnd"/>
+      <w:r>
+        <w:t>(</w:t>
+      </w:r>
+      <w:proofErr w:type="gramEnd"/>
+      <w:r>
+        <w:t xml:space="preserve">"COM4", </w:t>
+      </w:r>
+      <w:proofErr w:type="spellStart"/>
+      <w:r>
+        <w:t>keyEventsBool</w:t>
+      </w:r>
+      <w:proofErr w:type="spellEnd"/>
+      <w:r>
+        <w:t xml:space="preserve">, </w:t>
+      </w:r>
+      <w:proofErr w:type="spellStart"/>
+      <w:r>
+        <w:t>touchEventsBool</w:t>
+      </w:r>
+      <w:proofErr w:type="spellEnd"/>
+      <w:proofErr w:type="gramStart"/>
+      <w:r>
+        <w:t>)){</w:t>
+      </w:r>
+      <w:proofErr w:type="gramEnd"/>
     </w:p>
     <w:p>
       <w:pPr>
         <w:spacing w:line="276" w:lineRule="auto"/>
       </w:pPr>
       <w:r>
-        <w:t>        return 1;</w:t>
-      </w:r>
+        <w:t xml:space="preserve">        return </w:t>
+      </w:r>
+      <w:proofErr w:type="gramStart"/>
+      <w:r>
+        <w:t>1;</w:t>
+      </w:r>
+      <w:proofErr w:type="gramEnd"/>
     </w:p>
     <w:p>
       <w:pPr>
@@ -1925,8 +3198,26 @@
         <w:spacing w:line="276" w:lineRule="auto"/>
       </w:pPr>
       <w:r>
-        <w:t>    graphiti-&gt;getDateAndTime();</w:t>
-      </w:r>
+        <w:t xml:space="preserve">    </w:t>
+      </w:r>
+      <w:proofErr w:type="spellStart"/>
+      <w:r>
+        <w:t>graphiti</w:t>
+      </w:r>
+      <w:proofErr w:type="spellEnd"/>
+      <w:r>
+        <w:t>-&gt;</w:t>
+      </w:r>
+      <w:proofErr w:type="spellStart"/>
+      <w:proofErr w:type="gramStart"/>
+      <w:r>
+        <w:t>getDateAndTime</w:t>
+      </w:r>
+      <w:proofErr w:type="spellEnd"/>
+      <w:r>
+        <w:t>();</w:t>
+      </w:r>
+      <w:proofErr w:type="gramEnd"/>
     </w:p>
     <w:p>
       <w:pPr>
@@ -1938,8 +3229,18 @@
         <w:spacing w:line="276" w:lineRule="auto"/>
       </w:pPr>
       <w:r>
-        <w:t>    sleepAndOutput();</w:t>
-      </w:r>
+        <w:t xml:space="preserve">    </w:t>
+      </w:r>
+      <w:proofErr w:type="spellStart"/>
+      <w:proofErr w:type="gramStart"/>
+      <w:r>
+        <w:t>sleepAndOutput</w:t>
+      </w:r>
+      <w:proofErr w:type="spellEnd"/>
+      <w:r>
+        <w:t>();</w:t>
+      </w:r>
+      <w:proofErr w:type="gramEnd"/>
     </w:p>
     <w:p>
       <w:pPr>
@@ -1954,8 +3255,44 @@
         <w:spacing w:line="276" w:lineRule="auto"/>
       </w:pPr>
       <w:r>
-        <w:t>    graphiti-&gt;shutDownVCP(keyEventsBool, touchEventsBool);</w:t>
-      </w:r>
+        <w:t xml:space="preserve">    </w:t>
+      </w:r>
+      <w:proofErr w:type="spellStart"/>
+      <w:r>
+        <w:t>graphiti</w:t>
+      </w:r>
+      <w:proofErr w:type="spellEnd"/>
+      <w:r>
+        <w:t>-&gt;</w:t>
+      </w:r>
+      <w:proofErr w:type="spellStart"/>
+      <w:proofErr w:type="gramStart"/>
+      <w:r>
+        <w:t>shutDownVCP</w:t>
+      </w:r>
+      <w:proofErr w:type="spellEnd"/>
+      <w:r>
+        <w:t>(</w:t>
+      </w:r>
+      <w:proofErr w:type="spellStart"/>
+      <w:proofErr w:type="gramEnd"/>
+      <w:r>
+        <w:t>keyEventsBool</w:t>
+      </w:r>
+      <w:proofErr w:type="spellEnd"/>
+      <w:r>
+        <w:t xml:space="preserve">, </w:t>
+      </w:r>
+      <w:proofErr w:type="spellStart"/>
+      <w:r>
+        <w:t>touchEventsBool</w:t>
+      </w:r>
+      <w:proofErr w:type="spellEnd"/>
+      <w:proofErr w:type="gramStart"/>
+      <w:r>
+        <w:t>);</w:t>
+      </w:r>
+      <w:proofErr w:type="gramEnd"/>
     </w:p>
     <w:p>
       <w:pPr>
@@ -1967,8 +3304,18 @@
         <w:spacing w:line="276" w:lineRule="auto"/>
       </w:pPr>
       <w:r>
-        <w:t>    delete graphiti;</w:t>
-      </w:r>
+        <w:t xml:space="preserve">    delete </w:t>
+      </w:r>
+      <w:proofErr w:type="spellStart"/>
+      <w:proofErr w:type="gramStart"/>
+      <w:r>
+        <w:t>graphiti</w:t>
+      </w:r>
+      <w:proofErr w:type="spellEnd"/>
+      <w:r>
+        <w:t>;</w:t>
+      </w:r>
+      <w:proofErr w:type="gramEnd"/>
     </w:p>
     <w:p>
       <w:pPr>
@@ -1980,16 +3327,47 @@
         <w:spacing w:line="276" w:lineRule="auto"/>
       </w:pPr>
       <w:r>
-        <w:t>    std::cout &lt;&lt; "Ending" &lt;&lt; std::endl;</w:t>
-      </w:r>
+        <w:t xml:space="preserve">    </w:t>
+      </w:r>
+      <w:proofErr w:type="gramStart"/>
+      <w:r>
+        <w:t>std::</w:t>
+      </w:r>
+      <w:proofErr w:type="spellStart"/>
+      <w:proofErr w:type="gramEnd"/>
+      <w:r>
+        <w:t>cout</w:t>
+      </w:r>
+      <w:proofErr w:type="spellEnd"/>
+      <w:r>
+        <w:t xml:space="preserve"> &lt;&lt; "Ending" &lt;&lt; </w:t>
+      </w:r>
+      <w:proofErr w:type="gramStart"/>
+      <w:r>
+        <w:t>std::</w:t>
+      </w:r>
+      <w:proofErr w:type="spellStart"/>
+      <w:r>
+        <w:t>endl</w:t>
+      </w:r>
+      <w:proofErr w:type="spellEnd"/>
+      <w:r>
+        <w:t>;</w:t>
+      </w:r>
+      <w:proofErr w:type="gramEnd"/>
     </w:p>
     <w:p>
       <w:pPr>
         <w:spacing w:line="276" w:lineRule="auto"/>
       </w:pPr>
       <w:r>
-        <w:t>    return 0;</w:t>
-      </w:r>
+        <w:t xml:space="preserve">    return </w:t>
+      </w:r>
+      <w:proofErr w:type="gramStart"/>
+      <w:r>
+        <w:t>0;</w:t>
+      </w:r>
+      <w:proofErr w:type="gramEnd"/>
     </w:p>
     <w:p>
       <w:pPr>
@@ -2888,7 +4266,6 @@
   <w:style w:type="character" w:default="1" w:styleId="DefaultParagraphFont">
     <w:name w:val="Default Paragraph Font"/>
     <w:uiPriority w:val="1"/>
-    <w:semiHidden/>
     <w:unhideWhenUsed/>
   </w:style>
   <w:style w:type="table" w:default="1" w:styleId="TableNormal">

</xml_diff>

<commit_message>
HID support testing finished
</commit_message>
<xml_diff>
--- a/documents/Graphiti Setup guide.docx
+++ b/documents/Graphiti Setup guide.docx
@@ -341,12 +341,171 @@
       <w:r>
         <w:t>.</w:t>
       </w:r>
-    </w:p>
-    <w:p>
-      <w:pPr>
-        <w:spacing w:line="480" w:lineRule="auto"/>
-        <w:ind w:left="360"/>
-      </w:pPr>
+      <w:r>
+        <w:t xml:space="preserve"> If you already have a generator and compiler for C/C++ skip to step 7</w:t>
+      </w:r>
+    </w:p>
+    <w:p>
+      <w:pPr>
+        <w:pStyle w:val="ListParagraph"/>
+        <w:numPr>
+          <w:ilvl w:val="1"/>
+          <w:numId w:val="2"/>
+        </w:numPr>
+        <w:spacing w:line="480" w:lineRule="auto"/>
+      </w:pPr>
+      <w:r>
+        <w:lastRenderedPageBreak/>
+        <w:t xml:space="preserve">To install g++ and Ninja download msys2 from </w:t>
+      </w:r>
+      <w:hyperlink r:id="rId7" w:history="1">
+        <w:r>
+          <w:rPr>
+            <w:rStyle w:val="Hyperlink"/>
+          </w:rPr>
+          <w:t>https://www.msys2.org</w:t>
+        </w:r>
+      </w:hyperlink>
+      <w:r>
+        <w:t xml:space="preserve"> and run the installer and follow the instructions</w:t>
+      </w:r>
+    </w:p>
+    <w:p>
+      <w:pPr>
+        <w:pStyle w:val="ListParagraph"/>
+        <w:numPr>
+          <w:ilvl w:val="1"/>
+          <w:numId w:val="2"/>
+        </w:numPr>
+        <w:spacing w:line="480" w:lineRule="auto"/>
+      </w:pPr>
+      <w:r>
+        <w:t>Next open MSYS2 MSYS from the Start Menu</w:t>
+      </w:r>
+    </w:p>
+    <w:p>
+      <w:pPr>
+        <w:pStyle w:val="ListParagraph"/>
+        <w:numPr>
+          <w:ilvl w:val="1"/>
+          <w:numId w:val="2"/>
+        </w:numPr>
+        <w:spacing w:line="480" w:lineRule="auto"/>
+      </w:pPr>
+      <w:r>
+        <w:t>Run this command in MSYS2 shell:</w:t>
+      </w:r>
+    </w:p>
+    <w:p>
+      <w:pPr>
+        <w:pStyle w:val="ListParagraph"/>
+        <w:numPr>
+          <w:ilvl w:val="2"/>
+          <w:numId w:val="2"/>
+        </w:numPr>
+        <w:spacing w:line="480" w:lineRule="auto"/>
+      </w:pPr>
+      <w:proofErr w:type="spellStart"/>
+      <w:r>
+        <w:t>pacman</w:t>
+      </w:r>
+      <w:proofErr w:type="spellEnd"/>
+      <w:r>
+        <w:t xml:space="preserve"> -</w:t>
+      </w:r>
+      <w:proofErr w:type="spellStart"/>
+      <w:r>
+        <w:t>Syu</w:t>
+      </w:r>
+      <w:proofErr w:type="spellEnd"/>
+    </w:p>
+    <w:p>
+      <w:pPr>
+        <w:pStyle w:val="ListParagraph"/>
+        <w:numPr>
+          <w:ilvl w:val="1"/>
+          <w:numId w:val="2"/>
+        </w:numPr>
+        <w:spacing w:line="480" w:lineRule="auto"/>
+      </w:pPr>
+      <w:r>
+        <w:t>Close the shell when prompted then reopen it and run again:</w:t>
+      </w:r>
+    </w:p>
+    <w:p>
+      <w:pPr>
+        <w:pStyle w:val="ListParagraph"/>
+        <w:numPr>
+          <w:ilvl w:val="2"/>
+          <w:numId w:val="2"/>
+        </w:numPr>
+        <w:spacing w:line="480" w:lineRule="auto"/>
+      </w:pPr>
+      <w:proofErr w:type="spellStart"/>
+      <w:r>
+        <w:t>pacman</w:t>
+      </w:r>
+      <w:proofErr w:type="spellEnd"/>
+      <w:r>
+        <w:t xml:space="preserve"> -Su</w:t>
+      </w:r>
+    </w:p>
+    <w:p>
+      <w:pPr>
+        <w:pStyle w:val="ListParagraph"/>
+        <w:numPr>
+          <w:ilvl w:val="1"/>
+          <w:numId w:val="2"/>
+        </w:numPr>
+        <w:spacing w:line="480" w:lineRule="auto"/>
+      </w:pPr>
+      <w:r>
+        <w:t>Next run:</w:t>
+      </w:r>
+    </w:p>
+    <w:p>
+      <w:pPr>
+        <w:pStyle w:val="ListParagraph"/>
+        <w:numPr>
+          <w:ilvl w:val="2"/>
+          <w:numId w:val="2"/>
+        </w:numPr>
+        <w:spacing w:line="480" w:lineRule="auto"/>
+      </w:pPr>
+      <w:proofErr w:type="spellStart"/>
+      <w:r>
+        <w:t>pacman</w:t>
+      </w:r>
+      <w:proofErr w:type="spellEnd"/>
+      <w:r>
+        <w:t xml:space="preserve"> -S mingw-w64-x86_64-gcc mingw-w64-x86_64-ninja</w:t>
+      </w:r>
+    </w:p>
+    <w:p>
+      <w:pPr>
+        <w:pStyle w:val="ListParagraph"/>
+        <w:numPr>
+          <w:ilvl w:val="1"/>
+          <w:numId w:val="2"/>
+        </w:numPr>
+        <w:spacing w:line="480" w:lineRule="auto"/>
+      </w:pPr>
+      <w:r>
+        <w:t>Then add this to your PATH</w:t>
+      </w:r>
+    </w:p>
+    <w:p>
+      <w:pPr>
+        <w:pStyle w:val="ListParagraph"/>
+        <w:numPr>
+          <w:ilvl w:val="2"/>
+          <w:numId w:val="2"/>
+        </w:numPr>
+        <w:spacing w:line="480" w:lineRule="auto"/>
+      </w:pPr>
+      <w:r>
+        <w:t>C:\msys64\mingw64\bin</w:t>
+      </w:r>
     </w:p>
     <w:p>
       <w:pPr>
@@ -358,7 +517,6 @@
         <w:spacing w:line="480" w:lineRule="auto"/>
       </w:pPr>
       <w:r>
-        <w:lastRenderedPageBreak/>
         <w:t>Next let’s ensure you can run a ps1 script file.</w:t>
       </w:r>
       <w:r>
@@ -446,6 +604,7 @@
         <w:spacing w:line="480" w:lineRule="auto"/>
       </w:pPr>
       <w:r>
+        <w:lastRenderedPageBreak/>
         <w:t xml:space="preserve">With the </w:t>
       </w:r>
       <w:r>
@@ -505,16 +664,6 @@
         <w:tab/>
         <w:t xml:space="preserve">If the command does not execute, ensure you have valid permissions. If the window prompts us to give the file permission to execute, then do so. If you do not have valid permissions, run this command in an administrator terminal by opening a terminal as administrator, then navigating to the directory you installed the library, then running the same command. </w:t>
       </w:r>
-    </w:p>
-    <w:p>
-      <w:pPr>
-        <w:spacing w:line="480" w:lineRule="auto"/>
-      </w:pPr>
-    </w:p>
-    <w:p>
-      <w:pPr>
-        <w:spacing w:line="480" w:lineRule="auto"/>
-      </w:pPr>
     </w:p>
     <w:p>
       <w:pPr>
@@ -628,6 +777,7 @@
         <w:rPr>
           <w:noProof/>
         </w:rPr>
+        <w:lastRenderedPageBreak/>
         <mc:AlternateContent>
           <mc:Choice Requires="wps">
             <w:drawing>
@@ -2381,10 +2531,24 @@
     </w:p>
     <w:p>
       <w:pPr>
+        <w:rPr>
+          <w:rFonts w:asciiTheme="majorHAnsi" w:eastAsiaTheme="majorEastAsia" w:hAnsiTheme="majorHAnsi" w:cstheme="majorBidi"/>
+          <w:color w:val="0F4761" w:themeColor="accent1" w:themeShade="BF"/>
+          <w:sz w:val="40"/>
+          <w:szCs w:val="40"/>
+        </w:rPr>
+      </w:pPr>
+      <w:bookmarkStart w:id="0" w:name="_Toc201567976"/>
+      <w:r>
+        <w:br w:type="page"/>
+      </w:r>
+    </w:p>
+    <w:p>
+      <w:pPr>
         <w:pStyle w:val="Heading1"/>
       </w:pPr>
-      <w:bookmarkStart w:id="0" w:name="_Toc201567976"/>
-      <w:r>
+      <w:r>
+        <w:lastRenderedPageBreak/>
         <w:t>Writing a project</w:t>
       </w:r>
       <w:bookmarkEnd w:id="0"/>
@@ -2507,11 +2671,7 @@
       </w:r>
       <w:proofErr w:type="spellEnd"/>
       <w:r>
-        <w:t xml:space="preserve"> with your COM port identified in step four of “Setting up the Graphiti”, followed by whether you wish to enable or disable key and touch events </w:t>
-      </w:r>
-      <w:r>
-        <w:lastRenderedPageBreak/>
-        <w:t xml:space="preserve">using bool values. For example, </w:t>
+        <w:t xml:space="preserve"> with your COM port identified in step four of “Setting up the Graphiti”, followed by whether you wish to enable or disable key and touch events using bool values. For example, </w:t>
       </w:r>
       <w:proofErr w:type="spellStart"/>
       <w:proofErr w:type="gramStart"/>
@@ -3568,7 +3728,7 @@
   <w:abstractNum w:abstractNumId="2" w15:restartNumberingAfterBreak="0">
     <w:nsid w:val="49EF08BD"/>
     <w:multiLevelType w:val="hybridMultilevel"/>
-    <w:tmpl w:val="567C6A1E"/>
+    <w:tmpl w:val="CC707794"/>
     <w:lvl w:ilvl="0" w:tplc="0409000F">
       <w:start w:val="1"/>
       <w:numFmt w:val="decimal"/>
@@ -3587,14 +3747,17 @@
         <w:ind w:left="1440" w:hanging="360"/>
       </w:pPr>
     </w:lvl>
-    <w:lvl w:ilvl="2" w:tplc="0409001B">
+    <w:lvl w:ilvl="2" w:tplc="04090001">
       <w:start w:val="1"/>
-      <w:numFmt w:val="lowerRoman"/>
-      <w:lvlText w:val="%3."/>
-      <w:lvlJc w:val="right"/>
-      <w:pPr>
-        <w:ind w:left="2160" w:hanging="180"/>
-      </w:pPr>
+      <w:numFmt w:val="bullet"/>
+      <w:lvlText w:val=""/>
+      <w:lvlJc w:val="left"/>
+      <w:pPr>
+        <w:ind w:left="2340" w:hanging="360"/>
+      </w:pPr>
+      <w:rPr>
+        <w:rFonts w:ascii="Symbol" w:hAnsi="Symbol" w:hint="default"/>
+      </w:rPr>
     </w:lvl>
     <w:lvl w:ilvl="3" w:tplc="0409000F" w:tentative="1">
       <w:start w:val="1"/>
@@ -4266,6 +4429,7 @@
   <w:style w:type="character" w:default="1" w:styleId="DefaultParagraphFont">
     <w:name w:val="Default Paragraph Font"/>
     <w:uiPriority w:val="1"/>
+    <w:semiHidden/>
     <w:unhideWhenUsed/>
   </w:style>
   <w:style w:type="table" w:default="1" w:styleId="TableNormal">
@@ -4576,6 +4740,29 @@
       <w:smallCaps/>
       <w:color w:val="0F4761" w:themeColor="accent1" w:themeShade="BF"/>
       <w:spacing w:val="5"/>
+    </w:rPr>
+  </w:style>
+  <w:style w:type="character" w:styleId="Hyperlink">
+    <w:name w:val="Hyperlink"/>
+    <w:basedOn w:val="DefaultParagraphFont"/>
+    <w:uiPriority w:val="99"/>
+    <w:unhideWhenUsed/>
+    <w:rsid w:val="00AC21AB"/>
+    <w:rPr>
+      <w:color w:val="467886" w:themeColor="hyperlink"/>
+      <w:u w:val="single"/>
+    </w:rPr>
+  </w:style>
+  <w:style w:type="character" w:styleId="UnresolvedMention">
+    <w:name w:val="Unresolved Mention"/>
+    <w:basedOn w:val="DefaultParagraphFont"/>
+    <w:uiPriority w:val="99"/>
+    <w:semiHidden/>
+    <w:unhideWhenUsed/>
+    <w:rsid w:val="00AC21AB"/>
+    <w:rPr>
+      <w:color w:val="605E5C"/>
+      <w:shd w:val="clear" w:color="auto" w:fill="E1DFDD"/>
     </w:rPr>
   </w:style>
 </w:styles>

</xml_diff>